<commit_message>
Yet another revision for PLoS publication
</commit_message>
<xml_diff>
--- a/Publication/Validation of a 3D-printed stethoscope.docx
+++ b/Publication/Validation of a 3D-printed stethoscope.docx
@@ -74,7 +74,49 @@
           <w:szCs w:val="24"/>
           <w:vertAlign w:val="superscript"/>
         </w:rPr>
-        <w:t>1,</w:t>
+        <w:t>1,5</w:t>
+      </w:r>
+      <w:r>
+        <w:rPr>
+          <w:rFonts w:cs="Times New Roman" w:ascii="Times New Roman" w:hAnsi="Times New Roman"/>
+          <w:sz w:val="24"/>
+          <w:szCs w:val="24"/>
+        </w:rPr>
+        <w:t>, Jennifer Glauche</w:t>
+      </w:r>
+      <w:r>
+        <w:rPr>
+          <w:rFonts w:cs="Times New Roman" w:ascii="Times New Roman" w:hAnsi="Times New Roman"/>
+          <w:sz w:val="24"/>
+          <w:szCs w:val="24"/>
+          <w:vertAlign w:val="superscript"/>
+        </w:rPr>
+        <w:t>6</w:t>
+      </w:r>
+      <w:r>
+        <w:rPr>
+          <w:rFonts w:cs="Times New Roman" w:ascii="Times New Roman" w:hAnsi="Times New Roman"/>
+          <w:sz w:val="24"/>
+          <w:szCs w:val="24"/>
+        </w:rPr>
+        <w:t>, Spencer Chambers</w:t>
+      </w:r>
+      <w:r>
+        <w:rPr>
+          <w:rFonts w:cs="Times New Roman" w:ascii="Times New Roman" w:hAnsi="Times New Roman"/>
+          <w:sz w:val="24"/>
+          <w:szCs w:val="24"/>
+          <w:vertAlign w:val="superscript"/>
+        </w:rPr>
+        <w:t>1</w:t>
+      </w:r>
+      <w:r>
+        <w:rPr>
+          <w:rFonts w:cs="Times New Roman" w:ascii="Times New Roman" w:hAnsi="Times New Roman"/>
+          <w:sz w:val="24"/>
+          <w:szCs w:val="24"/>
+        </w:rPr>
+        <w:t>, Mahmoud Al-Alawi</w:t>
       </w:r>
       <w:r>
         <w:rPr>
@@ -91,59 +133,6 @@
           <w:sz w:val="24"/>
           <w:szCs w:val="24"/>
         </w:rPr>
-        <w:t>, Jennifer Glauche</w:t>
-      </w:r>
-      <w:bookmarkStart w:id="0" w:name="__DdeLink__1770_4134142040"/>
-      <w:r>
-        <w:rPr>
-          <w:rFonts w:cs="Times New Roman" w:ascii="Times New Roman" w:hAnsi="Times New Roman"/>
-          <w:sz w:val="24"/>
-          <w:szCs w:val="24"/>
-          <w:vertAlign w:val="superscript"/>
-        </w:rPr>
-        <w:t>5</w:t>
-      </w:r>
-      <w:bookmarkEnd w:id="0"/>
-      <w:r>
-        <w:rPr>
-          <w:rFonts w:cs="Times New Roman" w:ascii="Times New Roman" w:hAnsi="Times New Roman"/>
-          <w:sz w:val="24"/>
-          <w:szCs w:val="24"/>
-        </w:rPr>
-        <w:t>, Spencer Chambers</w:t>
-      </w:r>
-      <w:r>
-        <w:rPr>
-          <w:rFonts w:cs="Times New Roman" w:ascii="Times New Roman" w:hAnsi="Times New Roman"/>
-          <w:sz w:val="24"/>
-          <w:szCs w:val="24"/>
-          <w:vertAlign w:val="superscript"/>
-        </w:rPr>
-        <w:t>1</w:t>
-      </w:r>
-      <w:r>
-        <w:rPr>
-          <w:rFonts w:cs="Times New Roman" w:ascii="Times New Roman" w:hAnsi="Times New Roman"/>
-          <w:sz w:val="24"/>
-          <w:szCs w:val="24"/>
-        </w:rPr>
-        <w:t>, Mahmoud Al-Alawi</w:t>
-      </w:r>
-      <w:r>
-        <w:rPr>
-          <w:rFonts w:cs="Times New Roman" w:ascii="Times New Roman" w:hAnsi="Times New Roman"/>
-          <w:sz w:val="24"/>
-          <w:szCs w:val="24"/>
-          <w:vertAlign w:val="superscript"/>
-        </w:rPr>
-        <w:t>5</w:t>
-      </w:r>
-      <w:r>
-        <w:rPr>
-          <w:rFonts w:cs="Times New Roman" w:ascii="Times New Roman" w:hAnsi="Times New Roman"/>
-          <w:sz w:val="24"/>
-          <w:szCs w:val="24"/>
-        </w:rPr>
         <w:t>, Kliment Yanev</w:t>
       </w:r>
       <w:r>
@@ -153,7 +142,7 @@
           <w:szCs w:val="24"/>
           <w:vertAlign w:val="superscript"/>
         </w:rPr>
-        <w:t>5</w:t>
+        <w:t>6</w:t>
       </w:r>
       <w:r>
         <w:rPr>
@@ -170,7 +159,7 @@
           <w:szCs w:val="24"/>
           <w:vertAlign w:val="superscript"/>
         </w:rPr>
-        <w:t>1,2,3,4*</w:t>
+        <w:t>1,2,3,4,5*</w:t>
       </w:r>
     </w:p>
     <w:p>
@@ -315,18 +304,32 @@
       <w:pPr>
         <w:pStyle w:val="Standard"/>
         <w:spacing w:lineRule="auto" w:line="480" w:before="0" w:after="0"/>
-        <w:rPr>
-          <w:rFonts w:ascii="Times New Roman" w:hAnsi="Times New Roman" w:cs="Times New Roman"/>
-          <w:sz w:val="24"/>
-          <w:szCs w:val="24"/>
-        </w:rPr>
-      </w:pPr>
-      <w:r>
-        <w:rPr>
-          <w:rFonts w:cs="Times New Roman" w:ascii="Times New Roman" w:hAnsi="Times New Roman"/>
-          <w:sz w:val="24"/>
-          <w:szCs w:val="24"/>
-        </w:rPr>
+        <w:rPr/>
+      </w:pPr>
+      <w:r>
+        <w:rPr>
+          <w:rFonts w:cs="Times New Roman" w:ascii="Times New Roman" w:hAnsi="Times New Roman"/>
+          <w:sz w:val="24"/>
+          <w:szCs w:val="24"/>
+          <w:vertAlign w:val="superscript"/>
+        </w:rPr>
+        <w:t>6</w:t>
+      </w:r>
+      <w:r>
+        <w:rPr>
+          <w:rFonts w:cs="Times New Roman" w:ascii="Times New Roman" w:hAnsi="Times New Roman"/>
+          <w:sz w:val="24"/>
+          <w:szCs w:val="24"/>
+        </w:rPr>
+        <w:t xml:space="preserve"> </w:t>
+      </w:r>
+      <w:r>
+        <w:rPr>
+          <w:rFonts w:cs="Times New Roman" w:ascii="Times New Roman" w:hAnsi="Times New Roman"/>
+          <w:sz w:val="24"/>
+          <w:szCs w:val="24"/>
+        </w:rPr>
+        <w:t>No institutional affiliation</w:t>
       </w:r>
     </w:p>
     <w:p>
@@ -345,26 +348,36 @@
           <w:sz w:val="24"/>
           <w:szCs w:val="24"/>
         </w:rPr>
-        <w:t xml:space="preserve">* Corresponding author </w:t>
       </w:r>
     </w:p>
     <w:p>
       <w:pPr>
         <w:pStyle w:val="Standard"/>
         <w:spacing w:lineRule="auto" w:line="480" w:before="0" w:after="0"/>
-        <w:rPr>
-          <w:rFonts w:ascii="Times New Roman" w:hAnsi="Times New Roman" w:cs="Times New Roman"/>
-          <w:sz w:val="24"/>
-          <w:szCs w:val="24"/>
-        </w:rPr>
-      </w:pPr>
-      <w:r>
-        <w:rPr>
-          <w:rFonts w:cs="Times New Roman" w:ascii="Times New Roman" w:hAnsi="Times New Roman"/>
-          <w:sz w:val="24"/>
-          <w:szCs w:val="24"/>
-        </w:rPr>
-        <w:t>E-mail: tarek@tarek.org</w:t>
+        <w:rPr/>
+      </w:pPr>
+      <w:r>
+        <w:rPr>
+          <w:rFonts w:cs="Times New Roman" w:ascii="Times New Roman" w:hAnsi="Times New Roman"/>
+          <w:sz w:val="24"/>
+          <w:szCs w:val="24"/>
+        </w:rPr>
+        <w:t xml:space="preserve">* Corresponding author </w:t>
+      </w:r>
+    </w:p>
+    <w:p>
+      <w:pPr>
+        <w:pStyle w:val="Standard"/>
+        <w:spacing w:lineRule="auto" w:line="480" w:before="0" w:after="0"/>
+        <w:rPr/>
+      </w:pPr>
+      <w:r>
+        <w:rPr>
+          <w:rFonts w:cs="Times New Roman" w:ascii="Times New Roman" w:hAnsi="Times New Roman"/>
+          <w:sz w:val="24"/>
+          <w:szCs w:val="24"/>
+        </w:rPr>
+        <w:t>E-mail: Tarek.Loubani@lhsc.on.catarek@tarek.org</w:t>
       </w:r>
       <w:r>
         <w:br w:type="page"/>
@@ -384,19 +397,15 @@
       <w:pPr>
         <w:pStyle w:val="Standard"/>
         <w:spacing w:lineRule="auto" w:line="480"/>
-        <w:rPr>
-          <w:rFonts w:ascii="Times New Roman" w:hAnsi="Times New Roman" w:cs="Times New Roman"/>
-          <w:sz w:val="24"/>
-          <w:szCs w:val="24"/>
-        </w:rPr>
-      </w:pPr>
-      <w:r>
-        <w:rPr>
-          <w:rFonts w:cs="Times New Roman" w:ascii="Times New Roman" w:hAnsi="Times New Roman"/>
-          <w:sz w:val="24"/>
-          <w:szCs w:val="24"/>
-        </w:rPr>
-        <w:t>The modern acoustic stethoscope is a useful clinical tool used to detect subtle, pathological changes in cardiac, pulmonary and vascular sounds. Currently, brand-name stethoscopes are expensive despite limited innovations in design or fabrication in recent decades. Consequently, the high cost of high quality, brand name models serves as a barrier to clinicians practicing in various settings, especially in low- and middle-income countries. In this publication, we describe the design and validation of a low-cost open-access (Free/Libre) 3D-printed stethoscope which is comparable to the Littmann Cardiology III for use in low-access clinics.</w:t>
+        <w:rPr/>
+      </w:pPr>
+      <w:r>
+        <w:rPr>
+          <w:rFonts w:cs="Times New Roman" w:ascii="Times New Roman" w:hAnsi="Times New Roman"/>
+          <w:sz w:val="24"/>
+          <w:szCs w:val="24"/>
+        </w:rPr>
+        <w:t>The modern acoustic stethoscope is a powerful useful clinical tool that clinicians used to detect subtle, pathological changes in cardiac, pulmonary and vascular sounds. Currently, brand-name stethoscopes such as the Littmann Cardiology III are expensive clinical tools and are widely regarded as the gold standard despite limited innovations in design or fabrication in recent decades. Consequently, the high cost of these high quality, brand name models serves as a barrier to clinicians practicing in various settings, especially in low- and middle-income countries. In this publication, we describe the design and validation of a low-cost open-access (Free/Libre) 3D-printed stethoscope which is comparable to the Littmann Cardiology III for use in low-access clinics.</w:t>
       </w:r>
       <w:r>
         <w:br w:type="page"/>
@@ -427,6 +436,23 @@
         <w:t>Since its introduction in 1819 by René Laennec</w:t>
       </w:r>
       <w:r>
+        <w:fldChar w:fldCharType="begin"/>
+      </w:r>
+      <w:r>
+        <w:instrText>ADDIN ZOTERO_ITEM CSL_CITATION {"citationID":"1g7i9vp2jn","properties":{"formattedCitation":"{\\rtf \\super 1\\nosupersub{}}","plainCitation":"1"},"citationItems":[{"id":923,"uris":["http://zotero.org/groups/233690/items/9Z8PZCZV"],"uri":["http://zotero.org/groups/233690/items/9Z8PZCZV"],"itemData":{"id":923,"type":"article-journal","title":"De l’auscultation médiate ou traité du diagnos-tic de maladies des poumons et du coeur, fondé principalement surce nouveau moyen d’exploration","container-title":"Brosson et Chaude, Paris","author":[{"family":"Laennec","given":"R.T.H."}],"issued":{"date-parts":[["1819"]]}}}],"schema":"https://github.com/citation-style-language/schema/raw/master/csl-citation.json"}</w:instrText>
+      </w:r>
+      <w:r>
+        <w:fldChar w:fldCharType="separate"/>
+      </w:r>
+      <w:bookmarkStart w:id="0" w:name="__Fieldmark__56_277434326"/>
+      <w:r>
+        <w:rPr>
+          <w:rFonts w:cs="Times New Roman" w:ascii="Times New Roman" w:hAnsi="Times New Roman"/>
+          <w:sz w:val="24"/>
+          <w:szCs w:val="24"/>
+        </w:rPr>
+      </w:r>
+      <w:r>
         <w:rPr>
           <w:rFonts w:cs="Times New Roman" w:ascii="Times New Roman" w:hAnsi="Times New Roman"/>
           <w:sz w:val="24"/>
@@ -435,121 +461,143 @@
         </w:rPr>
         <w:t>1</w:t>
       </w:r>
+      <w:bookmarkStart w:id="1" w:name="__Fieldmark__985_4134142040"/>
+      <w:r>
+        <w:rPr>
+          <w:rFonts w:cs="Times New Roman" w:ascii="Times New Roman" w:hAnsi="Times New Roman"/>
+          <w:sz w:val="24"/>
+          <w:szCs w:val="24"/>
+        </w:rPr>
+      </w:r>
+      <w:r>
+        <w:fldChar w:fldCharType="end"/>
+      </w:r>
+      <w:bookmarkStart w:id="2" w:name="__Fieldmark__1113_13557462291"/>
+      <w:bookmarkStart w:id="3" w:name="__Fieldmark__845_4221923628"/>
+      <w:bookmarkEnd w:id="0"/>
+      <w:bookmarkEnd w:id="1"/>
+      <w:bookmarkEnd w:id="2"/>
+      <w:bookmarkEnd w:id="3"/>
+      <w:r>
+        <w:rPr>
+          <w:rFonts w:cs="Times New Roman" w:ascii="Times New Roman" w:hAnsi="Times New Roman"/>
+          <w:sz w:val="24"/>
+          <w:szCs w:val="24"/>
+        </w:rPr>
+        <w:t>, the acoustic stethoscope has been an integral part of clinical medicine and a powerful diagnostic tool in the hands of an astute clinician. Despite the lack of radical innovations  major in structurale or design innovations over recent decades, modern stethoscopes can be an expensive part of the physician’s armamentarium, often costing several hundred US dollars. The high cost of modern stethoscopes remains a significant barrier to physicians practicing in some developing countries, where few affordable high-quality options exist. Traditionally, the selection of a stethoscope often does not involve the acoustic properties of the model</w:t>
+      </w:r>
       <w:r>
         <w:fldChar w:fldCharType="begin"/>
       </w:r>
       <w:r>
-        <w:instrText>ADDIN ZOTERO_ITEM CSL_CITATION {"citationID":"1g7i9vp2jn","properties":{"formattedCitation":"{\\rtf \\super 1\\nosupersub{}}","plainCitation":"1"},"citationItems":[{"id":923,"uris":["http://zotero.org/groups/233690/items/9Z8PZCZV"],"uri":["http://zotero.org/groups/233690/items/9Z8PZCZV"],"itemData":{"id":923,"type":"article-journal","title":"De l’auscultation médiate ou traité du diagnos-tic de maladies des poumons et du coeur, fondé principalement surce nouveau moyen d’exploration","container-title":"Brosson et Chaude, Paris","author":[{"family":"Laennec","given":"R.T.H."}],"issued":{"date-parts":[["1819"]]}}}],"schema":"https://github.com/citation-style-language/schema/raw/master/csl-citation.json"}</w:instrText>
+        <w:instrText>ADDIN ZOTERO_ITEM CSL_CITATION {"citationID":"ols5ria8g","properties":{"formattedCitation":"{\\rtf \\super 2\\nosupersub{}}","plainCitation":"2"},"citationItems":[{"id":826,"uris":["http://zotero.org/groups/233690/items/DZB4MTXD"],"uri":["http://zotero.org/groups/233690/items/DZB4MTXD"],"itemData":{"id":826,"type":"article-journal","title":"An acoustical study of the stethoscope.","container-title":"Arch Intern Med","page":"328-339","issue":"65","author":[{"family":"Johnston","given":"F.D."},{"family":"Kline","given":"E.M."}],"issued":{"date-parts":[["1940"]]}}}],"schema":"https://github.com/citation-style-language/schema/raw/master/csl-citation.json"}</w:instrText>
       </w:r>
       <w:r>
         <w:fldChar w:fldCharType="separate"/>
       </w:r>
-      <w:bookmarkStart w:id="1" w:name="__Fieldmark__77_4134142040"/>
-      <w:r>
-        <w:rPr/>
-      </w:r>
-      <w:r>
-        <w:rPr/>
+      <w:bookmarkStart w:id="4" w:name="__Fieldmark__82_277434326"/>
+      <w:r>
+        <w:rPr>
+          <w:rFonts w:cs="Times New Roman" w:ascii="Times New Roman" w:hAnsi="Times New Roman"/>
+          <w:sz w:val="24"/>
+          <w:szCs w:val="24"/>
+        </w:rPr>
+      </w:r>
+      <w:r>
+        <w:rPr>
+          <w:rFonts w:cs="Times New Roman" w:ascii="Times New Roman" w:hAnsi="Times New Roman"/>
+          <w:sz w:val="24"/>
+          <w:szCs w:val="24"/>
+          <w:vertAlign w:val="superscript"/>
+        </w:rPr>
+        <w:t>2</w:t>
+      </w:r>
+      <w:bookmarkStart w:id="5" w:name="__Fieldmark__1008_4134142040"/>
+      <w:r>
+        <w:rPr>
+          <w:rFonts w:cs="Times New Roman" w:ascii="Times New Roman" w:hAnsi="Times New Roman"/>
+          <w:sz w:val="24"/>
+          <w:szCs w:val="24"/>
+        </w:rPr>
       </w:r>
       <w:r>
         <w:fldChar w:fldCharType="end"/>
       </w:r>
-      <w:bookmarkEnd w:id="1"/>
-      <w:r>
-        <w:rPr/>
-        <w:t xml:space="preserve">, the acoustic stethoscope has been an integral part of clinical medicine. Despite the lack of </w:t>
-      </w:r>
-      <w:bookmarkStart w:id="2" w:name="__Fieldmark__1113_1355746229"/>
-      <w:bookmarkEnd w:id="2"/>
-      <w:r>
-        <w:rPr>
-          <w:rFonts w:cs="Times New Roman" w:ascii="Times New Roman" w:hAnsi="Times New Roman"/>
-          <w:sz w:val="24"/>
-          <w:szCs w:val="24"/>
-        </w:rPr>
-        <w:t xml:space="preserve"> major structural design innovations over recent decades, modern stethoscopes can be an expensive part of the physician’s armamentarium, often costing several hundred US dollars. The high cost of modern stethoscopes remains a significant barrier to physicians practicing in some developing countries, where few affordable high-quality options exist. Traditionally, the selection of a stethoscope often does not involve the acoustic properties of the model</w:t>
-      </w:r>
-      <w:r>
-        <w:rPr>
-          <w:rFonts w:cs="Times New Roman" w:ascii="Times New Roman" w:hAnsi="Times New Roman"/>
-          <w:sz w:val="24"/>
-          <w:szCs w:val="24"/>
-          <w:vertAlign w:val="superscript"/>
-        </w:rPr>
-        <w:t>2</w:t>
-      </w:r>
-      <w:r>
-        <w:fldChar w:fldCharType="begin"/>
-      </w:r>
-      <w:r>
-        <w:instrText>ADDIN ZOTERO_ITEM CSL_CITATION {"citationID":"ols5ria8g","properties":{"formattedCitation":"{\\rtf \\super 2\\nosupersub{}}","plainCitation":"2"},"citationItems":[{"id":826,"uris":["http://zotero.org/groups/233690/items/DZB4MTXD"],"uri":["http://zotero.org/groups/233690/items/DZB4MTXD"],"itemData":{"id":826,"type":"article-journal","title":"An acoustical study of the stethoscope.","container-title":"Arch Intern Med","page":"328-339","issue":"65","author":[{"family":"Johnston","given":"F.D."},{"family":"Kline","given":"E.M."}],"issued":{"date-parts":[["1940"]]}}}],"schema":"https://github.com/citation-style-language/schema/raw/master/csl-citation.json"}</w:instrText>
-      </w:r>
-      <w:r>
-        <w:fldChar w:fldCharType="separate"/>
-      </w:r>
-      <w:bookmarkStart w:id="3" w:name="__Fieldmark__87_4134142040"/>
-      <w:r>
-        <w:rPr/>
-      </w:r>
-      <w:r>
-        <w:rPr/>
-      </w:r>
-      <w:r>
-        <w:fldChar w:fldCharType="end"/>
-      </w:r>
-      <w:bookmarkEnd w:id="3"/>
-      <w:r>
-        <w:rPr/>
-        <w:t xml:space="preserve"> with most users selecting an expensive brand-name stethoscope such as the Littmann Cardiology III. . However, previous studies which have compared stethoscope brands have concluded that cost does not correlate with better diaphragm sound quality at relevant frequencies, compared with lower-cost alternatives</w:t>
-      </w:r>
-      <w:bookmarkStart w:id="4" w:name="__Fieldmark__1133_1355746229"/>
+      <w:bookmarkStart w:id="6" w:name="__Fieldmark__1133_13557462291"/>
+      <w:bookmarkStart w:id="7" w:name="__Fieldmark__865_4221923628"/>
       <w:bookmarkEnd w:id="4"/>
-      <w:r>
-        <w:rPr>
-          <w:rFonts w:cs="Times New Roman" w:ascii="Times New Roman" w:hAnsi="Times New Roman"/>
-          <w:sz w:val="24"/>
-          <w:szCs w:val="24"/>
-          <w:vertAlign w:val="superscript"/>
-        </w:rPr>
-        <w:t>3</w:t>
-      </w:r>
-      <w:bookmarkStart w:id="5" w:name="__Fieldmark__79_4221923628"/>
-      <w:r>
-        <w:rPr>
-          <w:rFonts w:cs="Times New Roman" w:ascii="Times New Roman" w:hAnsi="Times New Roman"/>
-          <w:sz w:val="24"/>
-          <w:szCs w:val="24"/>
-          <w:vertAlign w:val="superscript"/>
-        </w:rPr>
-        <w:t>,</w:t>
-      </w:r>
-      <w:r>
-        <w:fldChar w:fldCharType="begin"/>
-      </w:r>
-      <w:r>
-        <w:instrText>ADDIN ZOTERO_ITEM CSL_CITATION {"citationID":"1g6o7dnuei","properties":{"formattedCitation":"{\\rtf \\super 3,4\\nosupersub{}}","plainCitation":"3,4"},"citationItems":[{"id":816,"uris":["http://zotero.org/groups/233690/items/7HH6TDI8"],"uri":["http://zotero.org/groups/233690/items/7HH6TDI8"],"itemData":{"id":816,"type":"article-journal","title":"Comparison of the acoustic properties of six popular stethoscopes","container-title":"J Acoust Soc AM","page":"2224-2228","issue":"91","author":[{"family":"Abella","given":"M."},{"family":"Formolo","given":"J."},{"family":"Penney","given":"DG"}],"issued":{"date-parts":[["1992"]]}}},{"id":846,"uris":["http://zotero.org/groups/233690/items/XZZ8X9EW"],"uri":["http://zotero.org/groups/233690/items/XZZ8X9EW"],"itemData":{"id":846,"type":"article-journal","title":"Acoustical performance of the stethoscope: a comparative analysis.","container-title":"Am Heart J","page":"269-275","volume":"104","author":[{"family":"Kindig","given":"JR"},{"family":"Beeson","given":"TP"},{"family":"Campbell","given":"RW"},{"family":"Andries","given":"F"},{"family":"Tavel","given":"ME"}],"issued":{"date-parts":[["1982"]]}}}],"schema":"https://github.com/citation-style-language/schema/raw/master/csl-citation.json"}</w:instrText>
-      </w:r>
-      <w:r>
-        <w:fldChar w:fldCharType="separate"/>
-      </w:r>
-      <w:bookmarkStart w:id="6" w:name="__Fieldmark__102_4134142040"/>
-      <w:r>
-        <w:rPr>
-          <w:rFonts w:cs="Times New Roman" w:ascii="Times New Roman" w:hAnsi="Times New Roman"/>
-          <w:sz w:val="24"/>
-          <w:szCs w:val="24"/>
-          <w:vertAlign w:val="superscript"/>
-        </w:rPr>
-        <w:t>4</w:t>
-      </w:r>
-      <w:r>
-        <w:rPr/>
-      </w:r>
-      <w:r>
-        <w:fldChar w:fldCharType="end"/>
-      </w:r>
       <w:bookmarkEnd w:id="5"/>
       <w:bookmarkEnd w:id="6"/>
+      <w:bookmarkEnd w:id="7"/>
+      <w:r>
+        <w:rPr>
+          <w:rFonts w:cs="Times New Roman" w:ascii="Times New Roman" w:hAnsi="Times New Roman"/>
+          <w:sz w:val="24"/>
+          <w:szCs w:val="24"/>
+        </w:rPr>
+        <w:t xml:space="preserve"> with most users selecting an expensive brand-name stethoscope such ast the Littmann Cardiology III. – a model that is widely regarded as the field’s gold standard. However, previous studies which have compared stethoscope brands have concluded that cost does not correlate with better diaphragm sound quality at relevant frequencies, compared with lower-cost alternatives</w:t>
+      </w:r>
+      <w:r>
+        <w:fldChar w:fldCharType="begin"/>
+      </w:r>
+      <w:r>
+        <w:instrText>ADDIN ZOTERO_ITEM CSL_CITATION {"citationID":"1g6o7dnuei","properties":{"formattedCitation":"{\\rtf \\super 3,4\\nosupersub{}}","plainCitation":"3,4"},"citationItems":[{"id":816,"uris":["http://zotero.org/groups/233690/items/7HH6TDI8"],"uri":["http://zotero.org/groups/233690/items/7HH6TDI8"],"itemData":{"id":816,"type":"article-journal","title":"Comparison of the acoustic properties of six popular stethoscopes","container-title":"J Acoust Soc AM","page":"2224-2228","issue":"91","author":[{"family":"Abella","given":"M."},{"family":"Formolo","given":"J."},{"family":"Penney","given":"DG"}],"issued":{"date-parts":[["1992"]]}}},{"id":846,"uris":["http://zotero.org/groups/233690/items/XZZ8X9EW"],"uri":["http://zotero.org/groups/233690/items/XZZ8X9EW"],"itemData":{"id":846,"type":"article-journal","title":"Acoustical performance of the stethoscope: a comparative analysis.","container-title":"Am Heart J","page":"269-275","volume":"104","author":[{"family":"Kindig","given":"JR"},{"family":"Beeson","given":"TP"},{"family":"Campbell","given":"RW"},{"family":"Andries","given":"F"},{"family":"Tavel","given":"ME"}],"issued":{"date-parts":[["1982"]]}}}],"schema":"https://github.com/citation-style-language/schema/raw/master/csl-citation.json"}</w:instrText>
+      </w:r>
+      <w:r>
+        <w:fldChar w:fldCharType="separate"/>
+      </w:r>
+      <w:bookmarkStart w:id="8" w:name="__Fieldmark__104_277434326"/>
+      <w:r>
+        <w:rPr>
+          <w:rFonts w:cs="Times New Roman" w:ascii="Times New Roman" w:hAnsi="Times New Roman"/>
+          <w:sz w:val="24"/>
+          <w:szCs w:val="24"/>
+        </w:rPr>
+      </w:r>
+      <w:r>
+        <w:rPr>
+          <w:rFonts w:cs="Times New Roman" w:ascii="Times New Roman" w:hAnsi="Times New Roman"/>
+          <w:sz w:val="24"/>
+          <w:szCs w:val="24"/>
+          <w:vertAlign w:val="superscript"/>
+        </w:rPr>
+        <w:t>3</w:t>
+      </w:r>
+      <w:bookmarkStart w:id="9" w:name="__Fieldmark__1027_4134142040"/>
+      <w:r>
+        <w:rPr>
+          <w:rFonts w:cs="Times New Roman" w:ascii="Times New Roman" w:hAnsi="Times New Roman"/>
+          <w:sz w:val="24"/>
+          <w:szCs w:val="24"/>
+          <w:vertAlign w:val="superscript"/>
+        </w:rPr>
+        <w:t>,</w:t>
+      </w:r>
+      <w:bookmarkStart w:id="10" w:name="__Fieldmark__881_4221923628"/>
+      <w:r>
+        <w:rPr>
+          <w:rFonts w:cs="Times New Roman" w:ascii="Times New Roman" w:hAnsi="Times New Roman"/>
+          <w:sz w:val="24"/>
+          <w:szCs w:val="24"/>
+          <w:vertAlign w:val="superscript"/>
+        </w:rPr>
+        <w:t>4</w:t>
+      </w:r>
+      <w:bookmarkStart w:id="11" w:name="__Fieldmark__1149_1355746229"/>
+      <w:r>
+        <w:rPr>
+          <w:rFonts w:cs="Times New Roman" w:ascii="Times New Roman" w:hAnsi="Times New Roman"/>
+          <w:sz w:val="24"/>
+          <w:szCs w:val="24"/>
+        </w:rPr>
+      </w:r>
+      <w:r>
+        <w:fldChar w:fldCharType="end"/>
+      </w:r>
+      <w:bookmarkEnd w:id="8"/>
+      <w:bookmarkEnd w:id="9"/>
+      <w:bookmarkEnd w:id="10"/>
+      <w:bookmarkEnd w:id="11"/>
       <w:r>
         <w:rPr>
           <w:rFonts w:cs="Times New Roman" w:ascii="Times New Roman" w:hAnsi="Times New Roman"/>
@@ -574,6 +622,23 @@
         <w:t>Numerous groups have previously attempted to standardize methods to determine the efficacy of acoustic stethoscope models</w:t>
       </w:r>
       <w:r>
+        <w:fldChar w:fldCharType="begin"/>
+      </w:r>
+      <w:r>
+        <w:instrText>ADDIN ZOTERO_ITEM CSL_CITATION {"citationID":"14l5q494ut","properties":{"formattedCitation":"{\\rtf \\super 2,5\\uc0\\u8211{}9\\nosupersub{}}","plainCitation":"2,5–9"},"citationItems":[{"id":821,"uris":["http://zotero.org/groups/233690/items/BHDIXI5F"],"uri":["http://zotero.org/groups/233690/items/BHDIXI5F"],"itemData":{"id":821,"type":"article-journal","title":"Stethoscope acoustics. I. The doctor and his stethoscope.","container-title":"Circulation","page":"889-898","volume":"34","author":[{"family":"Ertel","given":"PY"},{"family":"Lawrence","given":"M"},{"family":"Brown","given":"RK"},{"family":"Stern AM","given":""}],"issued":{"date-parts":[["1966"]]}}},{"id":844,"uris":["http://zotero.org/groups/233690/items/TVDQDV2K"],"uri":["http://zotero.org/groups/233690/items/TVDQDV2K"],"itemData":{"id":844,"type":"article-journal","title":"Stethoscope acoustics. II. Transmission and filtration patterns.","container-title":"Circulation","page":"899-909","volume":"34","author":[{"family":"Ertel","given":"PY"},{"family":"Lawrence","given":"M"},{"family":"Brown","given":"RK"},{"family":"Stern AM","given":""}],"issued":{"date-parts":[["1966"]]}}},{"id":855,"uris":["http://zotero.org/users/3172790/items/G76UHV9X"],"uri":["http://zotero.org/users/3172790/items/G76UHV9X"],"itemData":{"id":855,"type":"article-journal","title":"How to test stethoscopes.","container-title":"Med Res Eng","page":"7-17","volume":"8","author":[{"family":"Ertel","given":"PY"},{"family":"Lawrence","given":"M"},{"family":"Song","given":"W"}],"issued":{"date-parts":[["1969"]]}}},{"id":815,"uris":["http://zotero.org/groups/233690/items/657MKMUX"],"uri":["http://zotero.org/groups/233690/items/657MKMUX"],"itemData":{"id":815,"type":"article-journal","title":"Methods and results in characterizing electronic stethoscopes.","container-title":"Computers in Cardiology","page":"653-656","author":[{"family":"Watrous","given":"RL"},{"family":"Grove","given":"DM"},{"family":"Bowen","given":"DL"}],"issued":{"date-parts":[["2002"]]}}},{"id":825,"uris":["http://zotero.org/groups/233690/items/CKD4RWW7"],"uri":["http://zotero.org/groups/233690/items/CKD4RWW7"],"itemData":{"id":825,"type":"article-journal","title":"A practical method for evaluating stethoscopes.","container-title":"Biomed Instrum Technol","page":"97-102","volume":"26","author":[{"family":"Gavish","given":"B"},{"family":"Heller","given":"O"}],"issued":{"date-parts":[["1992"]]}}},{"id":826,"uris":["http://zotero.org/groups/233690/items/DZB4MTXD"],"uri":["http://zotero.org/groups/233690/items/DZB4MTXD"],"itemData":{"id":826,"type":"article-journal","title":"An acoustical study of the stethoscope.","container-title":"Arch Intern Med","page":"328-339","issue":"65","author":[{"family":"Johnston","given":"F.D."},{"family":"Kline","given":"E.M."}],"issued":{"date-parts":[["1940"]]}}}],"schema":"https://github.com/citation-style-language/schema/raw/master/csl-citation.json"}</w:instrText>
+      </w:r>
+      <w:r>
+        <w:fldChar w:fldCharType="separate"/>
+      </w:r>
+      <w:bookmarkStart w:id="12" w:name="__Fieldmark__122_277434326"/>
+      <w:r>
+        <w:rPr>
+          <w:rFonts w:cs="Times New Roman" w:ascii="Times New Roman" w:hAnsi="Times New Roman"/>
+          <w:sz w:val="24"/>
+          <w:szCs w:val="24"/>
+        </w:rPr>
+      </w:r>
+      <w:r>
         <w:rPr>
           <w:rFonts w:cs="Times New Roman" w:ascii="Times New Roman" w:hAnsi="Times New Roman"/>
           <w:sz w:val="24"/>
@@ -582,7 +647,7 @@
         </w:rPr>
         <w:t>2</w:t>
       </w:r>
-      <w:bookmarkStart w:id="7" w:name="__Fieldmark__90_4221923628"/>
+      <w:bookmarkStart w:id="13" w:name="__Fieldmark__1041_4134142040"/>
       <w:r>
         <w:rPr>
           <w:rFonts w:cs="Times New Roman" w:ascii="Times New Roman" w:hAnsi="Times New Roman"/>
@@ -592,104 +657,135 @@
         </w:rPr>
         <w:t>,</w:t>
       </w:r>
+      <w:bookmarkStart w:id="14" w:name="__Fieldmark__892_4221923628"/>
+      <w:r>
+        <w:rPr>
+          <w:rFonts w:cs="Times New Roman" w:ascii="Times New Roman" w:hAnsi="Times New Roman"/>
+          <w:sz w:val="24"/>
+          <w:szCs w:val="24"/>
+          <w:vertAlign w:val="superscript"/>
+        </w:rPr>
+        <w:t>5</w:t>
+      </w:r>
+      <w:bookmarkStart w:id="15" w:name="__Fieldmark__1156_1355746229"/>
+      <w:r>
+        <w:rPr>
+          <w:rFonts w:cs="Times New Roman" w:ascii="Times New Roman" w:hAnsi="Times New Roman"/>
+          <w:sz w:val="24"/>
+          <w:szCs w:val="24"/>
+          <w:vertAlign w:val="superscript"/>
+        </w:rPr>
+        <w:t>–9</w:t>
+      </w:r>
+      <w:r>
+        <w:rPr>
+          <w:rFonts w:cs="Times New Roman" w:ascii="Times New Roman" w:hAnsi="Times New Roman"/>
+          <w:sz w:val="24"/>
+          <w:szCs w:val="24"/>
+        </w:rPr>
+      </w:r>
+      <w:r>
+        <w:fldChar w:fldCharType="end"/>
+      </w:r>
+      <w:bookmarkEnd w:id="12"/>
+      <w:bookmarkEnd w:id="13"/>
+      <w:bookmarkEnd w:id="14"/>
+      <w:bookmarkEnd w:id="15"/>
+      <w:r>
+        <w:rPr>
+          <w:rFonts w:cs="Times New Roman" w:ascii="Times New Roman" w:hAnsi="Times New Roman"/>
+          <w:sz w:val="24"/>
+          <w:szCs w:val="24"/>
+        </w:rPr>
+        <w:t xml:space="preserve">, but currently no accepted standardized modality exists. Consequently, the performance of any acoustic stethoscope is little more than the manufacturer’s claim or the subjective opinion of the user. Some groups have attempted to objectively compare acoustic stethoscope models and currently two competing methods of measuring frequency response exist. The first method uses air coupling to transmit frequencies </w:t>
+      </w:r>
+      <w:r>
+        <w:rPr>
+          <w:rFonts w:cs="Times New Roman" w:ascii="Times New Roman" w:hAnsi="Times New Roman"/>
+          <w:sz w:val="24"/>
+          <w:szCs w:val="24"/>
+          <w:vertAlign w:val="superscript"/>
+        </w:rPr>
+        <w:t>2–6</w:t>
+      </w:r>
+      <w:r>
+        <w:rPr>
+          <w:rFonts w:cs="Times New Roman" w:ascii="Times New Roman" w:hAnsi="Times New Roman"/>
+          <w:sz w:val="24"/>
+          <w:szCs w:val="24"/>
+        </w:rPr>
+        <w:t xml:space="preserve"> while the other uses a phantom to simulate vibrations of the chest wall</w:t>
+      </w:r>
       <w:r>
         <w:fldChar w:fldCharType="begin"/>
       </w:r>
       <w:r>
-        <w:instrText>ADDIN ZOTERO_ITEM CSL_CITATION {"citationID":"14l5q494ut","properties":{"formattedCitation":"{\\rtf \\super 2,5\\uc0\\u8211{}9\\nosupersub{}}","plainCitation":"2,5–9"},"citationItems":[{"id":821,"uris":["http://zotero.org/groups/233690/items/BHDIXI5F"],"uri":["http://zotero.org/groups/233690/items/BHDIXI5F"],"itemData":{"id":821,"type":"article-journal","title":"Stethoscope acoustics. I. The doctor and his stethoscope.","container-title":"Circulation","page":"889-898","volume":"34","author":[{"family":"Ertel","given":"PY"},{"family":"Lawrence","given":"M"},{"family":"Brown","given":"RK"},{"family":"Stern AM","given":""}],"issued":{"date-parts":[["1966"]]}}},{"id":844,"uris":["http://zotero.org/groups/233690/items/TVDQDV2K"],"uri":["http://zotero.org/groups/233690/items/TVDQDV2K"],"itemData":{"id":844,"type":"article-journal","title":"Stethoscope acoustics. II. Transmission and filtration patterns.","container-title":"Circulation","page":"899-909","volume":"34","author":[{"family":"Ertel","given":"PY"},{"family":"Lawrence","given":"M"},{"family":"Brown","given":"RK"},{"family":"Stern AM","given":""}],"issued":{"date-parts":[["1966"]]}}},{"id":855,"uris":["http://zotero.org/users/3172790/items/G76UHV9X"],"uri":["http://zotero.org/users/3172790/items/G76UHV9X"],"itemData":{"id":855,"type":"article-journal","title":"How to test stethoscopes.","container-title":"Med Res Eng","page":"7-17","volume":"8","author":[{"family":"Ertel","given":"PY"},{"family":"Lawrence","given":"M"},{"family":"Song","given":"W"}],"issued":{"date-parts":[["1969"]]}}},{"id":815,"uris":["http://zotero.org/groups/233690/items/657MKMUX"],"uri":["http://zotero.org/groups/233690/items/657MKMUX"],"itemData":{"id":815,"type":"article-journal","title":"Methods and results in characterizing electronic stethoscopes.","container-title":"Computers in Cardiology","page":"653-656","author":[{"family":"Watrous","given":"RL"},{"family":"Grove","given":"DM"},{"family":"Bowen","given":"DL"}],"issued":{"date-parts":[["2002"]]}}},{"id":825,"uris":["http://zotero.org/groups/233690/items/CKD4RWW7"],"uri":["http://zotero.org/groups/233690/items/CKD4RWW7"],"itemData":{"id":825,"type":"article-journal","title":"A practical method for evaluating stethoscopes.","container-title":"Biomed Instrum Technol","page":"97-102","volume":"26","author":[{"family":"Gavish","given":"B"},{"family":"Heller","given":"O"}],"issued":{"date-parts":[["1992"]]}}},{"id":826,"uris":["http://zotero.org/groups/233690/items/DZB4MTXD"],"uri":["http://zotero.org/groups/233690/items/DZB4MTXD"],"itemData":{"id":826,"type":"article-journal","title":"An acoustical study of the stethoscope.","container-title":"Arch Intern Med","page":"328-339","issue":"65","author":[{"family":"Johnston","given":"F.D."},{"family":"Kline","given":"E.M."}],"issued":{"date-parts":[["1940"]]}}}],"schema":"https://github.com/citation-style-language/schema/raw/master/csl-citation.json"}</w:instrText>
+        <w:instrText>ADDIN ZOTERO_ITEM CSL_CITATION {"citationID":"2cqeea3elf","properties":{"formattedCitation":"{\\rtf \\super 8,10,11\\nosupersub{}}","plainCitation":"8,10,11"},"citationItems":[{"id":815,"uris":["http://zotero.org/groups/233690/items/657MKMUX"],"uri":["http://zotero.org/groups/233690/items/657MKMUX"],"itemData":{"id":815,"type":"article-journal","title":"Methods and results in characterizing electronic stethoscopes.","container-title":"Computers in Cardiology","page":"653-656","author":[{"family":"Watrous","given":"RL"},{"family":"Grove","given":"DM"},{"family":"Bowen","given":"DL"}],"issued":{"date-parts":[["2002"]]}}},{"id":832,"uris":["http://zotero.org/groups/233690/items/MTZH5R7Q"],"uri":["http://zotero.org/groups/233690/items/MTZH5R7Q"],"itemData":{"id":832,"type":"article-journal","title":"Modeling sound transmission through the pulmonary system and chest with application to diagnosis of a collapsed lung.","container-title":"J Acoust Soc Am","page":"1931-1946","volume":"111","author":[{"family":"Royston","given":"TJ"},{"family":"Zhang","given":"X"},{"family":"Mansy","given":"HA"},{"family":"Sandler","given":"RH"}]}},{"id":818,"uris":["http://zotero.org/groups/233690/items/8XETI2RQ"],"uri":["http://zotero.org/groups/233690/items/8XETI2RQ"],"itemData":{"id":818,"type":"article-journal","title":"Accelerometer type cardiac transducer for detection of low-level heart sounds.","container-title":"IEEE Trans Biomed Eng","page":"21-28","volume":"40","author":[{"family":"Padmanabhan","given":"V"},{"family":"Semmlow","given":"JL"},{"family":"Welkowitz","given":"W"}],"issued":{"date-parts":[["1993"]]}}}],"schema":"https://github.com/citation-style-language/schema/raw/master/csl-citation.json"}</w:instrText>
       </w:r>
       <w:r>
         <w:fldChar w:fldCharType="separate"/>
       </w:r>
-      <w:bookmarkStart w:id="8" w:name="__Fieldmark__121_4134142040"/>
-      <w:r>
-        <w:rPr>
-          <w:rFonts w:cs="Times New Roman" w:ascii="Times New Roman" w:hAnsi="Times New Roman"/>
-          <w:sz w:val="24"/>
-          <w:szCs w:val="24"/>
-          <w:vertAlign w:val="superscript"/>
-        </w:rPr>
-        <w:t>5–9</w:t>
-      </w:r>
-      <w:r>
-        <w:rPr/>
+      <w:bookmarkStart w:id="16" w:name="__Fieldmark__140_277434326"/>
+      <w:r>
+        <w:rPr>
+          <w:rFonts w:cs="Times New Roman" w:ascii="Times New Roman" w:hAnsi="Times New Roman"/>
+          <w:sz w:val="24"/>
+          <w:szCs w:val="24"/>
+        </w:rPr>
+      </w:r>
+      <w:r>
+        <w:rPr>
+          <w:rFonts w:cs="Times New Roman" w:ascii="Times New Roman" w:hAnsi="Times New Roman"/>
+          <w:sz w:val="24"/>
+          <w:szCs w:val="24"/>
+          <w:vertAlign w:val="superscript"/>
+        </w:rPr>
+        <w:t>8</w:t>
+      </w:r>
+      <w:bookmarkStart w:id="17" w:name="__Fieldmark__1055_4134142040"/>
+      <w:r>
+        <w:rPr>
+          <w:rFonts w:cs="Times New Roman" w:ascii="Times New Roman" w:hAnsi="Times New Roman"/>
+          <w:sz w:val="24"/>
+          <w:szCs w:val="24"/>
+          <w:vertAlign w:val="superscript"/>
+        </w:rPr>
+        <w:t>,</w:t>
+      </w:r>
+      <w:bookmarkStart w:id="18" w:name="__Fieldmark__902_4221923628"/>
+      <w:r>
+        <w:rPr>
+          <w:rFonts w:cs="Times New Roman" w:ascii="Times New Roman" w:hAnsi="Times New Roman"/>
+          <w:sz w:val="24"/>
+          <w:szCs w:val="24"/>
+          <w:vertAlign w:val="superscript"/>
+        </w:rPr>
+        <w:t>1</w:t>
+      </w:r>
+      <w:bookmarkStart w:id="19" w:name="__Fieldmark__1164_1355746229"/>
+      <w:r>
+        <w:rPr>
+          <w:rFonts w:cs="Times New Roman" w:ascii="Times New Roman" w:hAnsi="Times New Roman"/>
+          <w:sz w:val="24"/>
+          <w:szCs w:val="24"/>
+          <w:vertAlign w:val="superscript"/>
+        </w:rPr>
+        <w:t>0,11</w:t>
+      </w:r>
+      <w:r>
+        <w:rPr>
+          <w:rFonts w:cs="Times New Roman" w:ascii="Times New Roman" w:hAnsi="Times New Roman"/>
+          <w:sz w:val="24"/>
+          <w:szCs w:val="24"/>
+        </w:rPr>
       </w:r>
       <w:r>
         <w:fldChar w:fldCharType="end"/>
       </w:r>
-      <w:bookmarkEnd w:id="7"/>
-      <w:bookmarkEnd w:id="8"/>
-      <w:r>
-        <w:rPr>
-          <w:rFonts w:cs="Times New Roman" w:ascii="Times New Roman" w:hAnsi="Times New Roman"/>
-          <w:sz w:val="24"/>
-          <w:szCs w:val="24"/>
-        </w:rPr>
-        <w:t xml:space="preserve">, but currently no accepted standardized modality exists. Consequently, the performance of any acoustic stethoscope is little more than the manufacturer’s claim or the subjective opinion of the user. Some groups have attempted to objectively compare acoustic stethoscope models and currently two competing methods of measuring frequency response exist. The first method uses air coupling to transmit frequencies </w:t>
-      </w:r>
-      <w:r>
-        <w:rPr>
-          <w:rFonts w:cs="Times New Roman" w:ascii="Times New Roman" w:hAnsi="Times New Roman"/>
-          <w:sz w:val="24"/>
-          <w:szCs w:val="24"/>
-          <w:vertAlign w:val="superscript"/>
-        </w:rPr>
-        <w:t>2–6</w:t>
-      </w:r>
-      <w:r>
-        <w:rPr>
-          <w:rFonts w:cs="Times New Roman" w:ascii="Times New Roman" w:hAnsi="Times New Roman"/>
-          <w:sz w:val="24"/>
-          <w:szCs w:val="24"/>
-        </w:rPr>
-        <w:t xml:space="preserve"> while the other uses a phantom to simulate vibrations of the chest wall</w:t>
-      </w:r>
-      <w:r>
-        <w:rPr>
-          <w:rFonts w:cs="Times New Roman" w:ascii="Times New Roman" w:hAnsi="Times New Roman"/>
-          <w:sz w:val="24"/>
-          <w:szCs w:val="24"/>
-          <w:vertAlign w:val="superscript"/>
-        </w:rPr>
-        <w:t>8</w:t>
-      </w:r>
-      <w:bookmarkStart w:id="9" w:name="__Fieldmark__100_4221923628"/>
-      <w:r>
-        <w:rPr>
-          <w:rFonts w:cs="Times New Roman" w:ascii="Times New Roman" w:hAnsi="Times New Roman"/>
-          <w:sz w:val="24"/>
-          <w:szCs w:val="24"/>
-          <w:vertAlign w:val="superscript"/>
-        </w:rPr>
-        <w:t>,</w:t>
-      </w:r>
-      <w:r>
-        <w:fldChar w:fldCharType="begin"/>
-      </w:r>
-      <w:r>
-        <w:instrText>ADDIN ZOTERO_ITEM CSL_CITATION {"citationID":"2cqeea3elf","properties":{"formattedCitation":"{\\rtf \\super 8,10,11\\nosupersub{}}","plainCitation":"8,10,11"},"citationItems":[{"id":815,"uris":["http://zotero.org/groups/233690/items/657MKMUX"],"uri":["http://zotero.org/groups/233690/items/657MKMUX"],"itemData":{"id":815,"type":"article-journal","title":"Methods and results in characterizing electronic stethoscopes.","container-title":"Computers in Cardiology","page":"653-656","author":[{"family":"Watrous","given":"RL"},{"family":"Grove","given":"DM"},{"family":"Bowen","given":"DL"}],"issued":{"date-parts":[["2002"]]}}},{"id":832,"uris":["http://zotero.org/groups/233690/items/MTZH5R7Q"],"uri":["http://zotero.org/groups/233690/items/MTZH5R7Q"],"itemData":{"id":832,"type":"article-journal","title":"Modeling sound transmission through the pulmonary system and chest with application to diagnosis of a collapsed lung.","container-title":"J Acoust Soc Am","page":"1931-1946","volume":"111","author":[{"family":"Royston","given":"TJ"},{"family":"Zhang","given":"X"},{"family":"Mansy","given":"HA"},{"family":"Sandler","given":"RH"}]}},{"id":818,"uris":["http://zotero.org/groups/233690/items/8XETI2RQ"],"uri":["http://zotero.org/groups/233690/items/8XETI2RQ"],"itemData":{"id":818,"type":"article-journal","title":"Accelerometer type cardiac transducer for detection of low-level heart sounds.","container-title":"IEEE Trans Biomed Eng","page":"21-28","volume":"40","author":[{"family":"Padmanabhan","given":"V"},{"family":"Semmlow","given":"JL"},{"family":"Welkowitz","given":"W"}],"issued":{"date-parts":[["1993"]]}}}],"schema":"https://github.com/citation-style-language/schema/raw/master/csl-citation.json"}</w:instrText>
-      </w:r>
-      <w:r>
-        <w:fldChar w:fldCharType="separate"/>
-      </w:r>
-      <w:bookmarkStart w:id="10" w:name="__Fieldmark__140_4134142040"/>
-      <w:r>
-        <w:rPr>
-          <w:rFonts w:cs="Times New Roman" w:ascii="Times New Roman" w:hAnsi="Times New Roman"/>
-          <w:sz w:val="24"/>
-          <w:szCs w:val="24"/>
-          <w:vertAlign w:val="superscript"/>
-        </w:rPr>
-        <w:t>10,11</w:t>
-      </w:r>
-      <w:r>
-        <w:rPr/>
-      </w:r>
-      <w:r>
-        <w:fldChar w:fldCharType="end"/>
-      </w:r>
-      <w:bookmarkEnd w:id="9"/>
-      <w:bookmarkEnd w:id="10"/>
+      <w:bookmarkEnd w:id="16"/>
+      <w:bookmarkEnd w:id="17"/>
+      <w:bookmarkEnd w:id="18"/>
+      <w:bookmarkEnd w:id="19"/>
       <w:r>
         <w:rPr>
           <w:rFonts w:cs="Times New Roman" w:ascii="Times New Roman" w:hAnsi="Times New Roman"/>
@@ -703,16 +799,16 @@
       <w:pPr>
         <w:pStyle w:val="Standard"/>
         <w:spacing w:lineRule="auto" w:line="480"/>
-        <w:ind w:left="0" w:right="0" w:firstLine="720"/>
-        <w:rPr/>
-      </w:pPr>
-      <w:r>
-        <w:rPr>
-          <w:rFonts w:cs="Times New Roman" w:ascii="Times New Roman" w:hAnsi="Times New Roman"/>
-          <w:sz w:val="24"/>
-          <w:szCs w:val="24"/>
-        </w:rPr>
-        <w:t>In this article, we describe the construction and validation of a low cost, Free/open access 3D printed acoustic stethoscope - referred to here as the ‘Glia model’. The aim of this research is to give low budget health care systems affordable access to an effective stethoscope for a cost under $5 USD. To achieve this, we utilized 3D printing, a technology which is advancing rapidly and becoming increasingly inexpensive. The flexibility of 3D printing technology also allows users to augment our design to fit their own needs. We also attempt to make our validation methods accessible and low cost, allowing others to validate our design independently with ease.</w:t>
+        <w:ind w:firstLine="720"/>
+        <w:rPr/>
+      </w:pPr>
+      <w:r>
+        <w:rPr>
+          <w:rFonts w:cs="Times New Roman" w:ascii="Times New Roman" w:hAnsi="Times New Roman"/>
+          <w:sz w:val="24"/>
+          <w:szCs w:val="24"/>
+        </w:rPr>
+        <w:t>In this article, we describe the construction and validation of a low cost, Free/open access 3D printed acoustic stethoscope - referred to here as the ‘Glia model’. The aim of this researche project is to give low budget health care systems affordable access to an effective stethoscope for a cost under $5 USD. To achieve this, we utilized 3D printing, a technology which is advancing rapidly and becoming increasingly inexpensive. The flexibility of 3D printing technology also allows users to augment our design to fit their own needs. We also attempt to make our validation methods accessible and low cost, allowing others to validate our design independently with ease.</w:t>
       </w:r>
     </w:p>
     <w:p>
@@ -749,12 +845,346 @@
     <w:p>
       <w:pPr>
         <w:pStyle w:val="Heading2"/>
+        <w:rPr/>
+      </w:pPr>
+      <w:r>
+        <w:rPr>
+          <w:rFonts w:cs="Times New Roman" w:ascii="Times New Roman" w:hAnsi="Times New Roman"/>
+          <w:b/>
+          <w:i/>
+          <w:sz w:val="24"/>
+          <w:szCs w:val="24"/>
+        </w:rPr>
+        <w:t>Stethoscope design</w:t>
+      </w:r>
+    </w:p>
+    <w:p>
+      <w:pPr>
+        <w:pStyle w:val="Standard"/>
+        <w:spacing w:lineRule="auto" w:line="480"/>
+        <w:rPr/>
+      </w:pPr>
+      <w:r>
+        <w:rPr>
+          <w:rFonts w:cs="Times New Roman" w:ascii="Times New Roman" w:hAnsi="Times New Roman"/>
+          <w:sz w:val="24"/>
+          <w:szCs w:val="24"/>
+        </w:rPr>
+        <w:t>Design of the Glia model 3D printed stethoscopes was done using Free/Open Source Software (FOSS) so as to keep costs low and allow others easy access to examine and modify code. CrystalSCAD (https://github.com/Joaz/CrystalScad, Germany) was used to create digital models of the stethoscope head, two ear tubes and an ear plug mold due to its ability to create complex shapes in a way that was not possible with OpenSCAD at the time. OpenSCAD (http://openscad.org, Canada) was used to create digital models of the Y-piece, stethoscope ring and spring (Fig 1A). Since its original creation as documented in this paper, the eartubes have been completely ported to OpenSCAD. The stethoscope head is presently a hybrid of CrystalSCAD and OpenSCAD. As the ear plug mold is no longer used in our current production process, its archived version also remains in CrystalSCAD.</w:t>
+      </w:r>
+    </w:p>
+    <w:p>
+      <w:pPr>
+        <w:pStyle w:val="Standard"/>
+        <w:spacing w:lineRule="auto" w:line="480"/>
+        <w:rPr/>
+      </w:pPr>
+      <w:r>
+        <w:rPr>
+          <w:rFonts w:cs="Times New Roman" w:ascii="Times New Roman" w:hAnsi="Times New Roman"/>
+          <w:sz w:val="24"/>
+          <w:szCs w:val="24"/>
+        </w:rPr>
+        <w:t>Other accessory hardware is required, such as the plastic diaphragm, tubing, ear plugs (optional if the mold is not used) and steel spring (optional if the printed spring is not desired). These can be found in Table 1.</w:t>
+      </w:r>
+    </w:p>
+    <w:p>
+      <w:pPr>
+        <w:pStyle w:val="Standard"/>
+        <w:spacing w:lineRule="auto" w:line="480"/>
+        <w:rPr>
+          <w:rFonts w:ascii="Times New Roman" w:hAnsi="Times New Roman" w:cs="Times New Roman"/>
+          <w:sz w:val="24"/>
+          <w:szCs w:val="24"/>
+        </w:rPr>
+      </w:pPr>
+      <w:r>
+        <w:rPr>
+          <w:rFonts w:cs="Times New Roman" w:ascii="Times New Roman" w:hAnsi="Times New Roman"/>
+          <w:sz w:val="24"/>
+          <w:szCs w:val="24"/>
+        </w:rPr>
+      </w:r>
+    </w:p>
+    <w:p>
+      <w:pPr>
+        <w:pStyle w:val="Standard"/>
+        <w:spacing w:lineRule="auto" w:line="480"/>
+        <w:rPr/>
+      </w:pPr>
+      <w:r>
+        <w:rPr>
+          <w:rFonts w:cs="Times New Roman" w:ascii="Times New Roman" w:hAnsi="Times New Roman"/>
+          <w:b/>
+          <w:bCs/>
+          <w:sz w:val="24"/>
+          <w:szCs w:val="24"/>
+        </w:rPr>
+        <w:t xml:space="preserve">Figure 1. Computer aided design and assembly of the 3D printed stethoscope. </w:t>
+      </w:r>
+      <w:r>
+        <w:rPr>
+          <w:rFonts w:cs="Times New Roman" w:ascii="Times New Roman" w:hAnsi="Times New Roman"/>
+          <w:sz w:val="24"/>
+          <w:szCs w:val="24"/>
+        </w:rPr>
+        <w:t>Digital models of the 3D printed stethoscope parts are shown in Figure 1A. From left to right: the head, Y piece and ear tube are shown. An earplug mold design is also shown in Figure 1B. Each part was 3D printed in ABS, with the assembled stethoscope is shown in Figure 1C using the bill of materials listed in Table 1. Figure 1D shows an updated version of the stethoscope with commodity earbuds replacing the original silicone earplugs.</w:t>
+      </w:r>
+    </w:p>
+    <w:p>
+      <w:pPr>
+        <w:pStyle w:val="Standard"/>
+        <w:spacing w:lineRule="auto" w:line="480"/>
+        <w:rPr/>
+      </w:pPr>
+      <w:r>
+        <w:rPr/>
+      </w:r>
+    </w:p>
+    <w:p>
+      <w:pPr>
+        <w:pStyle w:val="Standard"/>
+        <w:spacing w:lineRule="auto" w:line="480"/>
+        <w:rPr/>
+      </w:pPr>
+      <w:r>
+        <w:rPr>
+          <w:rFonts w:cs="Times New Roman" w:ascii="Times New Roman" w:hAnsi="Times New Roman"/>
+          <w:sz w:val="24"/>
+          <w:szCs w:val="24"/>
+        </w:rPr>
+        <w:t>All print designs can be downloaded for free at https://github.com/GliaX</w:t>
+      </w:r>
+    </w:p>
+    <w:p>
+      <w:pPr>
+        <w:pStyle w:val="Heading2"/>
+        <w:rPr/>
+      </w:pPr>
+      <w:r>
+        <w:rPr>
+          <w:rFonts w:cs="Times New Roman" w:ascii="Times New Roman" w:hAnsi="Times New Roman"/>
+          <w:b/>
+          <w:i/>
+          <w:sz w:val="24"/>
+          <w:szCs w:val="24"/>
+        </w:rPr>
+        <w:t>Stethoscope printing and assembly</w:t>
+      </w:r>
+    </w:p>
+    <w:p>
+      <w:pPr>
+        <w:pStyle w:val="Standard"/>
+        <w:spacing w:lineRule="auto" w:line="480"/>
+        <w:rPr/>
+      </w:pPr>
+      <w:r>
+        <w:rPr>
+          <w:rFonts w:cs="Times New Roman" w:ascii="Times New Roman" w:hAnsi="Times New Roman"/>
+          <w:sz w:val="24"/>
+          <w:szCs w:val="24"/>
+        </w:rPr>
+        <w:t>Each part was printed on a commodity 3D printer (Prusa Mk II, 1.75mm filament diameter, 0.4mm nozzle diameter, no scaffolding or support) using acrylonitrile butadiene styrene (ABS) with either 15% or 100% infill as indicated and 0.2mm layer height. A 40 cm silicone 12mm outer diameter (OD), 8mm inner diameter (ID) tube was attached between the stethoscope head and the larger bore of the Y piece. Two 9 cm silicone 6mm OD, 4mm ID tubes were attached between the smaller bore of the Y piece and the ear tubes. A diaphragm was cut from a Staples brand PVC report cover (Swing-lock report cover, clear with black spine; UPC 718103160223) by turning a sharp caliper and creating a circular diaphragm with a 40mm diameter. This diaphragm was attached to the stethoscope head with a slotted rubber O-ring. However, in more recent models and due to difficulty finding such O-rings, we have replaced the O-ring with a printed ABS ring. Spring steel was cut and crimped to form the ear tube spring. In more recent models, due to difficulty manipulating and acquiring spring steel, we have used a printed ABS truss that has some spring properties by design.</w:t>
+      </w:r>
+    </w:p>
+    <w:p>
+      <w:pPr>
+        <w:pStyle w:val="Standard"/>
+        <w:spacing w:lineRule="auto" w:line="480"/>
+        <w:rPr/>
+      </w:pPr>
+      <w:r>
+        <w:rPr>
+          <w:rFonts w:cs="Times New Roman" w:ascii="Times New Roman" w:hAnsi="Times New Roman"/>
+          <w:sz w:val="24"/>
+          <w:szCs w:val="24"/>
+        </w:rPr>
+        <w:t>In the original design, Ssilicone (SF13 2k-Silikon, Silikon Fabrik, Batch Nr 180415, Shore A 13) was mixed added to the ear plug molds (Fig 1B) for 8 hours. The mold was separated and as per manufacturer specifications andthe silicone ear plugs were attached to the ear tubes. In the present model in use at the time of publication, these ear plugs are replaced by generic earbuds from commodity earbud-style headphones, as they were found to be widely available and of negligible cost. The final construction of the original model can be seen in Fig 1C. The final construction of the current model can be seen in Figure 1D.</w:t>
+      </w:r>
+    </w:p>
+    <w:p>
+      <w:pPr>
+        <w:pStyle w:val="Standard"/>
+        <w:spacing w:lineRule="auto" w:line="480"/>
+        <w:rPr/>
+      </w:pPr>
+      <w:r>
+        <w:rPr>
+          <w:rFonts w:cs="Times New Roman" w:ascii="Times New Roman" w:hAnsi="Times New Roman"/>
+          <w:sz w:val="24"/>
+          <w:szCs w:val="24"/>
+        </w:rPr>
+        <w:t>Costs in Table 1 were calculated using the density of ABS (1.03g/cm</w:t>
+      </w:r>
+      <w:r>
+        <w:rPr>
+          <w:rFonts w:cs="Times New Roman" w:ascii="Times New Roman" w:hAnsi="Times New Roman"/>
+          <w:sz w:val="24"/>
+          <w:szCs w:val="24"/>
+          <w:vertAlign w:val="superscript"/>
+        </w:rPr>
+        <w:t>3</w:t>
+      </w:r>
+      <w:r>
+        <w:rPr>
+          <w:rFonts w:cs="Times New Roman" w:ascii="Times New Roman" w:hAnsi="Times New Roman"/>
+          <w:sz w:val="24"/>
+          <w:szCs w:val="24"/>
+        </w:rPr>
+        <w:t xml:space="preserve">) and the filament length, which is calculated by the printer driver. We assumed the price of 10 lbs (4.54 kg) of ABS pellets to be 31 USD. </w:t>
+      </w:r>
+    </w:p>
+    <w:p>
+      <w:pPr>
+        <w:pStyle w:val="Standard"/>
+        <w:spacing w:lineRule="auto" w:line="480"/>
+        <w:rPr/>
+      </w:pPr>
+      <w:r>
+        <w:rPr>
+          <w:rFonts w:cs="Times New Roman" w:ascii="Times New Roman" w:hAnsi="Times New Roman"/>
+          <w:b/>
+          <w:i/>
+          <w:sz w:val="24"/>
+          <w:szCs w:val="24"/>
+        </w:rPr>
+        <w:t>Acoustic transfer</w:t>
+      </w:r>
+    </w:p>
+    <w:p>
+      <w:pPr>
+        <w:pStyle w:val="Standard"/>
+        <w:spacing w:lineRule="auto" w:line="480"/>
+        <w:rPr/>
+      </w:pPr>
+      <w:r>
+        <w:rPr>
+          <w:rFonts w:cs="Times New Roman" w:ascii="Times New Roman" w:hAnsi="Times New Roman"/>
+          <w:sz w:val="24"/>
+          <w:szCs w:val="24"/>
+        </w:rPr>
+        <w:t>The frequency response of Glia model stethoscopes, compared with the Littmann Cardiology III, was determined using an experimental setup modelled from a phantom-based frequency response setup previously described</w:t>
+      </w:r>
+      <w:r>
+        <w:fldChar w:fldCharType="begin"/>
+      </w:r>
+      <w:r>
+        <w:instrText>ADDIN ZOTERO_ITEM CSL_CITATION {"citationID":"2maar04pnc","properties":{"formattedCitation":"{\\rtf \\super 8\\nosupersub{}}","plainCitation":"8"},"citationItems":[{"id":815,"uris":["http://zotero.org/groups/233690/items/657MKMUX"],"uri":["http://zotero.org/groups/233690/items/657MKMUX"],"itemData":{"id":815,"type":"article-journal","title":"Methods and results in characterizing electronic stethoscopes.","container-title":"Computers in Cardiology","page":"653-656","author":[{"family":"Watrous","given":"RL"},{"family":"Grove","given":"DM"},{"family":"Bowen","given":"DL"}],"issued":{"date-parts":[["2002"]]}}}],"schema":"https://github.com/citation-style-language/schema/raw/master/csl-citation.json"}</w:instrText>
+      </w:r>
+      <w:r>
+        <w:fldChar w:fldCharType="separate"/>
+      </w:r>
+      <w:bookmarkStart w:id="20" w:name="__Fieldmark__220_277434326"/>
+      <w:r>
+        <w:rPr>
+          <w:rFonts w:cs="Times New Roman" w:ascii="Times New Roman" w:hAnsi="Times New Roman"/>
+          <w:sz w:val="24"/>
+          <w:szCs w:val="24"/>
+        </w:rPr>
+      </w:r>
+      <w:r>
+        <w:rPr>
+          <w:rFonts w:cs="Times New Roman" w:ascii="Times New Roman" w:hAnsi="Times New Roman"/>
+          <w:sz w:val="24"/>
+          <w:szCs w:val="24"/>
+          <w:vertAlign w:val="superscript"/>
+        </w:rPr>
+        <w:t>8</w:t>
+      </w:r>
+      <w:bookmarkStart w:id="21" w:name="__Fieldmark__1131_4134142040"/>
+      <w:r>
+        <w:rPr>
+          <w:rFonts w:cs="Times New Roman" w:ascii="Times New Roman" w:hAnsi="Times New Roman"/>
+          <w:sz w:val="24"/>
+          <w:szCs w:val="24"/>
+        </w:rPr>
+      </w:r>
+      <w:r>
+        <w:fldChar w:fldCharType="end"/>
+      </w:r>
+      <w:bookmarkStart w:id="22" w:name="__Fieldmark__1213_13557462291"/>
+      <w:bookmarkStart w:id="23" w:name="__Fieldmark__976_4221923628"/>
+      <w:bookmarkEnd w:id="20"/>
+      <w:bookmarkEnd w:id="21"/>
+      <w:bookmarkEnd w:id="22"/>
+      <w:bookmarkEnd w:id="23"/>
+      <w:r>
+        <w:rPr>
+          <w:rFonts w:cs="Times New Roman" w:ascii="Times New Roman" w:hAnsi="Times New Roman"/>
+          <w:sz w:val="24"/>
+          <w:szCs w:val="24"/>
+        </w:rPr>
+        <w:t>. A latex balloon filled with 2L (2000g) of water was used as a phantom and each stethoscope was applied to the surface by hand. Phantom excitations were supplied by an external vibrating speaker which was placed in contact with the balloon and sound was played at 86 Hz intervals between 0 and 5000 Hz (white noise) for 15 seconds. Three iterations of the Glia stethoscopes with variations in the output channel size and infill percentage were tested against the Littman Cardiology III.  The output of each stethoscope was recorded by a microphone which was placed in a silicon tube attached to the stethoscope head for spectral analysis. Spectral analyses such as these have been used successfully in the past to analyze breath sounds recorded from individuals with lung pathology</w:t>
+      </w:r>
+      <w:r>
+        <w:fldChar w:fldCharType="begin"/>
+      </w:r>
+      <w:r>
+        <w:instrText>ADDIN ZOTERO_ITEM CSL_CITATION {"citationID":"1fua2fl4n8","properties":{"formattedCitation":"{\\rtf \\super 12\\nosupersub{}}","plainCitation":"12"},"citationItems":[{"id":475,"uris":["http://zotero.org/groups/233690/items/ZR6P963A"],"uri":["http://zotero.org/groups/233690/items/ZR6P963A"],"itemData":{"id":475,"type":"article-journal","title":"Respiratory sounds. Advances beyond the stethoscope","container-title":"American Journal of Respiratory and Critical Care Medicine","page":"974-987","volume":"156","issue":"3 Pt 1","source":"PubMed","DOI":"10.1164/ajrccm.156.3.9701115","ISSN":"1073-449X","note":"PMID: 9310022","journalAbbreviation":"Am. J. Respir. Crit. Care Med.","language":"eng","author":[{"family":"Pasterkamp","given":"H."},{"family":"Kraman","given":"S. S."},{"family":"Wodicka","given":"G. R."}],"issued":{"date-parts":[["1997",9]]},"PMID":"9310022"}}],"schema":"https://github.com/citation-style-language/schema/raw/master/csl-citation.json"}</w:instrText>
+      </w:r>
+      <w:r>
+        <w:fldChar w:fldCharType="separate"/>
+      </w:r>
+      <w:bookmarkStart w:id="24" w:name="__Fieldmark__248_277434326"/>
+      <w:r>
+        <w:rPr>
+          <w:rFonts w:cs="Times New Roman" w:ascii="Times New Roman" w:hAnsi="Times New Roman"/>
+          <w:sz w:val="24"/>
+          <w:szCs w:val="24"/>
+        </w:rPr>
+      </w:r>
+      <w:r>
+        <w:rPr>
+          <w:rFonts w:cs="Times New Roman" w:ascii="Times New Roman" w:hAnsi="Times New Roman"/>
+          <w:sz w:val="24"/>
+          <w:szCs w:val="24"/>
+          <w:vertAlign w:val="superscript"/>
+        </w:rPr>
+        <w:t>1</w:t>
+      </w:r>
+      <w:bookmarkStart w:id="25" w:name="__Fieldmark__1156_4134142040"/>
+      <w:r>
+        <w:rPr>
+          <w:rFonts w:cs="Times New Roman" w:ascii="Times New Roman" w:hAnsi="Times New Roman"/>
+          <w:sz w:val="24"/>
+          <w:szCs w:val="24"/>
+          <w:vertAlign w:val="superscript"/>
+        </w:rPr>
+        <w:t>2</w:t>
+      </w:r>
+      <w:bookmarkStart w:id="26" w:name="__Fieldmark__998_4221923628"/>
+      <w:r>
+        <w:rPr>
+          <w:rFonts w:cs="Times New Roman" w:ascii="Times New Roman" w:hAnsi="Times New Roman"/>
+          <w:sz w:val="24"/>
+          <w:szCs w:val="24"/>
+        </w:rPr>
+      </w:r>
+      <w:r>
+        <w:fldChar w:fldCharType="end"/>
+      </w:r>
+      <w:bookmarkStart w:id="27" w:name="__Fieldmark__1233_1355746229"/>
+      <w:bookmarkEnd w:id="24"/>
+      <w:bookmarkEnd w:id="25"/>
+      <w:bookmarkEnd w:id="26"/>
+      <w:bookmarkEnd w:id="27"/>
+      <w:r>
+        <w:rPr>
+          <w:rFonts w:cs="Times New Roman" w:ascii="Times New Roman" w:hAnsi="Times New Roman"/>
+          <w:sz w:val="24"/>
+          <w:szCs w:val="24"/>
+        </w:rPr>
+        <w:t>. The simplicity of this design was intended to allow other users to validate our design independently.</w:t>
+      </w:r>
+    </w:p>
+    <w:p>
+      <w:pPr>
+        <w:pStyle w:val="Standard"/>
+        <w:spacing w:lineRule="auto" w:line="480"/>
         <w:rPr>
           <w:rFonts w:ascii="Times New Roman" w:hAnsi="Times New Roman" w:cs="Times New Roman"/>
           <w:b/>
           <w:b/>
-          <w:i/>
-          <w:i/>
           <w:sz w:val="24"/>
           <w:szCs w:val="24"/>
         </w:rPr>
@@ -763,397 +1193,34 @@
         <w:rPr>
           <w:rFonts w:cs="Times New Roman" w:ascii="Times New Roman" w:hAnsi="Times New Roman"/>
           <w:b/>
-          <w:i/>
-          <w:sz w:val="24"/>
-          <w:szCs w:val="24"/>
-        </w:rPr>
-        <w:t>Stethoscope design</w:t>
+          <w:sz w:val="24"/>
+          <w:szCs w:val="24"/>
+        </w:rPr>
+      </w:r>
+    </w:p>
+    <w:p>
+      <w:pPr>
+        <w:pStyle w:val="Heading1"/>
+        <w:rPr/>
+      </w:pPr>
+      <w:r>
+        <w:rPr/>
+        <w:t>Results</w:t>
       </w:r>
     </w:p>
     <w:p>
       <w:pPr>
         <w:pStyle w:val="Standard"/>
         <w:spacing w:lineRule="auto" w:line="480"/>
-        <w:rPr>
-          <w:rFonts w:ascii="Times New Roman" w:hAnsi="Times New Roman" w:cs="Times New Roman"/>
-          <w:sz w:val="24"/>
-          <w:szCs w:val="24"/>
-        </w:rPr>
-      </w:pPr>
-      <w:r>
-        <w:rPr>
-          <w:rFonts w:cs="Times New Roman" w:ascii="Times New Roman" w:hAnsi="Times New Roman"/>
-          <w:sz w:val="24"/>
-          <w:szCs w:val="24"/>
-        </w:rPr>
-        <w:t>Design of the Glia model 3D printed stethoscopes was done using Free/Open Source Software (FOSS) so as to keep costs low and allow others easy access to examine and modify code. CrystalSCAD (https://github.com/Joaz/CrystalScad, Germany) was used to create digital models of the stethoscope head, two ear tubes and an ear plug mold due to its ability to create complex shapes in a way that was not possible with OpenSCAD at the time. OpenSCAD (http://openscad.org, Canada) was used to create digital models of the Y-piece, stethoscope ring and spring (Fig 1A). Since its original creation as documented in this paper, the eartubes have been completely ported to OpenSCAD. The stethoscope head is presently a hybrid of CrystalSCAD and OpenSCAD. As the ear plug mold is no longer used in our current production process, its archived version also remains in CrystalSCAD.</w:t>
-      </w:r>
-    </w:p>
-    <w:p>
-      <w:pPr>
-        <w:pStyle w:val="Standard"/>
-        <w:spacing w:lineRule="auto" w:line="480"/>
-        <w:rPr>
-          <w:rFonts w:ascii="Times New Roman" w:hAnsi="Times New Roman" w:cs="Times New Roman"/>
-          <w:sz w:val="24"/>
-          <w:szCs w:val="24"/>
-        </w:rPr>
-      </w:pPr>
-      <w:r>
-        <w:rPr>
-          <w:rFonts w:cs="Times New Roman" w:ascii="Times New Roman" w:hAnsi="Times New Roman"/>
-          <w:sz w:val="24"/>
-          <w:szCs w:val="24"/>
-        </w:rPr>
-        <w:t>Other accessory hardware is required, such as the plastic diaphragm, tubing, ear plugs (optional if the mold is not used) and steel spring (optional if the printed spring is not desired). These can be found in Table 1.</w:t>
-      </w:r>
-    </w:p>
-    <w:p>
-      <w:pPr>
-        <w:pStyle w:val="Standard"/>
-        <w:spacing w:lineRule="auto" w:line="480"/>
-        <w:rPr>
-          <w:rFonts w:ascii="Times New Roman" w:hAnsi="Times New Roman" w:cs="Times New Roman"/>
-          <w:sz w:val="24"/>
-          <w:szCs w:val="24"/>
-        </w:rPr>
-      </w:pPr>
-      <w:r>
-        <w:rPr>
-          <w:rFonts w:cs="Times New Roman" w:ascii="Times New Roman" w:hAnsi="Times New Roman"/>
-          <w:sz w:val="24"/>
-          <w:szCs w:val="24"/>
-        </w:rPr>
-      </w:r>
-    </w:p>
-    <w:p>
-      <w:pPr>
-        <w:pStyle w:val="Standard"/>
-        <w:spacing w:lineRule="auto" w:line="480"/>
-        <w:rPr/>
-      </w:pPr>
-      <w:r>
-        <w:rPr>
-          <w:rFonts w:cs="Times New Roman" w:ascii="Times New Roman" w:hAnsi="Times New Roman"/>
-          <w:b/>
-          <w:bCs/>
-          <w:sz w:val="24"/>
-          <w:szCs w:val="24"/>
-        </w:rPr>
-        <w:t xml:space="preserve">Figure 1. Computer aided design and assembly of the 3D printed stethoscope. </w:t>
-      </w:r>
-      <w:r>
-        <w:rPr>
-          <w:rFonts w:cs="Times New Roman" w:ascii="Times New Roman" w:hAnsi="Times New Roman"/>
-          <w:sz w:val="24"/>
-          <w:szCs w:val="24"/>
-        </w:rPr>
-        <w:t xml:space="preserve">Digital models of the 3D printed stethoscope parts are shown in Figure 1A. From left to right: the head, Y piece and ear tube are shown. An earplug mold design is also shown in Figure 1B. Each part was 3D printed in ABS, with the assembled stethoscope is shown in Figure 1C using the bill of materials listed in Table 1. </w:t>
-      </w:r>
-      <w:bookmarkStart w:id="11" w:name="__DdeLink__801_4221923628"/>
-      <w:bookmarkEnd w:id="11"/>
-      <w:r>
-        <w:rPr>
-          <w:rFonts w:cs="Times New Roman" w:ascii="Times New Roman" w:hAnsi="Times New Roman"/>
-          <w:sz w:val="24"/>
-          <w:szCs w:val="24"/>
-        </w:rPr>
-        <w:t>Figure 1D shows an updated version of the stethoscope with commodity earbuds replacing the original silicone earplugs.</w:t>
-      </w:r>
-    </w:p>
-    <w:p>
-      <w:pPr>
-        <w:pStyle w:val="Standard"/>
-        <w:spacing w:lineRule="auto" w:line="480"/>
-        <w:rPr/>
-      </w:pPr>
-      <w:r>
-        <w:rPr/>
-      </w:r>
-    </w:p>
-    <w:p>
-      <w:pPr>
-        <w:pStyle w:val="Standard"/>
-        <w:spacing w:lineRule="auto" w:line="480"/>
-        <w:rPr>
-          <w:rFonts w:ascii="Times New Roman" w:hAnsi="Times New Roman" w:cs="Times New Roman"/>
-          <w:sz w:val="24"/>
-          <w:szCs w:val="24"/>
-        </w:rPr>
-      </w:pPr>
-      <w:r>
-        <w:rPr>
-          <w:rFonts w:cs="Times New Roman" w:ascii="Times New Roman" w:hAnsi="Times New Roman"/>
-          <w:sz w:val="24"/>
-          <w:szCs w:val="24"/>
-        </w:rPr>
-        <w:t>All print designs can be downloaded for free at https://github.com/GliaX</w:t>
-      </w:r>
-    </w:p>
-    <w:p>
-      <w:pPr>
-        <w:pStyle w:val="Heading2"/>
-        <w:rPr>
-          <w:rFonts w:ascii="Times New Roman" w:hAnsi="Times New Roman" w:cs="Times New Roman"/>
-          <w:b/>
-          <w:b/>
-          <w:i/>
-          <w:i/>
-          <w:sz w:val="24"/>
-          <w:szCs w:val="24"/>
-        </w:rPr>
-      </w:pPr>
-      <w:r>
-        <w:rPr>
-          <w:rFonts w:cs="Times New Roman" w:ascii="Times New Roman" w:hAnsi="Times New Roman"/>
-          <w:b/>
-          <w:i/>
-          <w:sz w:val="24"/>
-          <w:szCs w:val="24"/>
-        </w:rPr>
-        <w:t>Stethoscope printing and assembly</w:t>
-      </w:r>
-    </w:p>
-    <w:p>
-      <w:pPr>
-        <w:pStyle w:val="Standard"/>
-        <w:spacing w:lineRule="auto" w:line="480"/>
-        <w:rPr>
-          <w:rFonts w:ascii="Times New Roman" w:hAnsi="Times New Roman" w:cs="Times New Roman"/>
-          <w:sz w:val="24"/>
-          <w:szCs w:val="24"/>
-        </w:rPr>
-      </w:pPr>
-      <w:r>
-        <w:rPr>
-          <w:rFonts w:cs="Times New Roman" w:ascii="Times New Roman" w:hAnsi="Times New Roman"/>
-          <w:sz w:val="24"/>
-          <w:szCs w:val="24"/>
-        </w:rPr>
-        <w:t>Each part was printed on a commodity 3D printer (Prusa Mk II, 1.75mm filament diameter, 0.4mm nozzle diameter, no scaffolding or support) using acrylonitrile butadiene styrene (ABS) with 100% infill as indicated and 0.2mm layer height. A 40 cm silicone 12mm outer diameter (OD), 8mm inner diameter (ID) tube was attached between the stethoscope head and the larger bore of the Y piece. Two 9 cm silicone 6mm OD, 4mm ID tubes were attached between the smaller bore of the Y piece and the ear tubes. A diaphragm was cut from a Staples brand PVC report cover (Swing-lock report cover, clear with black spine; UPC 718103160223) by turning a sharp caliper and creating a circular diaphragm with a 40mm diameter. This diaphragm was attached to the stethoscope head with a slotted rubber O-ring. However, in more recent models and due to difficulty finding such O-rings, we have replaced the O-ring with a printed ABS ring. Spring steel was cut and crimped to form the ear tube spring. In more recent models, due to difficulty manipulating and acquiring spring steel, we have used a printed ABS truss that has some spring properties by design.</w:t>
-      </w:r>
-    </w:p>
-    <w:p>
-      <w:pPr>
-        <w:pStyle w:val="Standard"/>
-        <w:spacing w:lineRule="auto" w:line="480"/>
-        <w:rPr>
-          <w:rFonts w:ascii="Times New Roman" w:hAnsi="Times New Roman" w:cs="Times New Roman"/>
-          <w:sz w:val="24"/>
-          <w:szCs w:val="24"/>
-        </w:rPr>
-      </w:pPr>
-      <w:r>
-        <w:rPr>
-          <w:rFonts w:cs="Times New Roman" w:ascii="Times New Roman" w:hAnsi="Times New Roman"/>
-          <w:sz w:val="24"/>
-          <w:szCs w:val="24"/>
-        </w:rPr>
-        <w:t>In the original design, silicone (SF13 2k-Silikon, Silikon Fabrik, Batch Nr 180415, Shore A 13) was mixed added to the ear plug molds (Fig 1B) for 8 hours. The mold was separated and the silicone ear plugs were attached to the ear tubes. In the present model in use at the time of publication, these ear plugs are replaced by generic earbuds from commodity earbud-style headphones, as they were found to be widely available and of negligible cost. The final construction of the original model can be seen in Fig 1C. The final construction of the current model can be seen in Figure 1D.</w:t>
-      </w:r>
-    </w:p>
-    <w:p>
-      <w:pPr>
-        <w:pStyle w:val="Standard"/>
-        <w:spacing w:lineRule="auto" w:line="480"/>
-        <w:rPr/>
-      </w:pPr>
-      <w:r>
-        <w:rPr>
-          <w:rFonts w:cs="Times New Roman" w:ascii="Times New Roman" w:hAnsi="Times New Roman"/>
-          <w:sz w:val="24"/>
-          <w:szCs w:val="24"/>
-        </w:rPr>
-        <w:t>Costs in Table 1 were calculated using the density of ABS (1.03g/cm</w:t>
-      </w:r>
-      <w:r>
-        <w:rPr>
-          <w:rFonts w:cs="Times New Roman" w:ascii="Times New Roman" w:hAnsi="Times New Roman"/>
-          <w:sz w:val="24"/>
-          <w:szCs w:val="24"/>
-          <w:vertAlign w:val="superscript"/>
-        </w:rPr>
-        <w:t>3</w:t>
-      </w:r>
-      <w:r>
-        <w:rPr>
-          <w:rFonts w:cs="Times New Roman" w:ascii="Times New Roman" w:hAnsi="Times New Roman"/>
-          <w:sz w:val="24"/>
-          <w:szCs w:val="24"/>
-        </w:rPr>
-        <w:t xml:space="preserve">) and the filament length, which is calculated by the printer driver. We assumed the price of 10 lbs (4.54 kg) of ABS pellets to be 31 USD. </w:t>
-      </w:r>
-    </w:p>
-    <w:p>
-      <w:pPr>
-        <w:pStyle w:val="Standard"/>
-        <w:spacing w:lineRule="auto" w:line="480"/>
-        <w:rPr>
-          <w:rFonts w:ascii="Times New Roman" w:hAnsi="Times New Roman" w:cs="Times New Roman"/>
-          <w:b/>
-          <w:b/>
-          <w:i/>
-          <w:i/>
-          <w:sz w:val="24"/>
-          <w:szCs w:val="24"/>
-        </w:rPr>
-      </w:pPr>
-      <w:r>
-        <w:rPr>
-          <w:rFonts w:cs="Times New Roman" w:ascii="Times New Roman" w:hAnsi="Times New Roman"/>
-          <w:b/>
-          <w:i/>
-          <w:sz w:val="24"/>
-          <w:szCs w:val="24"/>
-        </w:rPr>
-        <w:t>Acoustic transfer</w:t>
-      </w:r>
-    </w:p>
-    <w:p>
-      <w:pPr>
-        <w:pStyle w:val="Standard"/>
-        <w:spacing w:lineRule="auto" w:line="480"/>
-        <w:rPr>
-          <w:rFonts w:ascii="Times New Roman" w:hAnsi="Times New Roman" w:cs="Times New Roman"/>
-          <w:sz w:val="24"/>
-          <w:szCs w:val="24"/>
-        </w:rPr>
-      </w:pPr>
-      <w:r>
-        <w:rPr>
-          <w:rFonts w:cs="Times New Roman" w:ascii="Times New Roman" w:hAnsi="Times New Roman"/>
-          <w:sz w:val="24"/>
-          <w:szCs w:val="24"/>
-        </w:rPr>
-        <w:t>The frequency response of Glia model stethoscopes, compared with the Littmann Cardiology III, was determined using an experimental setup modelled from a phantom-based frequency response setup previously described</w:t>
-      </w:r>
-      <w:r>
-        <w:rPr>
-          <w:rFonts w:cs="Times New Roman" w:ascii="Times New Roman" w:hAnsi="Times New Roman"/>
-          <w:sz w:val="24"/>
-          <w:szCs w:val="24"/>
-          <w:vertAlign w:val="superscript"/>
-        </w:rPr>
-        <w:t>8</w:t>
-      </w:r>
-      <w:r>
-        <w:fldChar w:fldCharType="begin"/>
-      </w:r>
-      <w:r>
-        <w:instrText>ADDIN ZOTERO_ITEM CSL_CITATION {"citationID":"2maar04pnc","properties":{"formattedCitation":"{\\rtf \\super 8\\nosupersub{}}","plainCitation":"8"},"citationItems":[{"id":815,"uris":["http://zotero.org/groups/233690/items/657MKMUX"],"uri":["http://zotero.org/groups/233690/items/657MKMUX"],"itemData":{"id":815,"type":"article-journal","title":"Methods and results in characterizing electronic stethoscopes.","container-title":"Computers in Cardiology","page":"653-656","author":[{"family":"Watrous","given":"RL"},{"family":"Grove","given":"DM"},{"family":"Bowen","given":"DL"}],"issued":{"date-parts":[["2002"]]}}}],"schema":"https://github.com/citation-style-language/schema/raw/master/csl-citation.json"}</w:instrText>
-      </w:r>
-      <w:r>
-        <w:fldChar w:fldCharType="separate"/>
-      </w:r>
-      <w:bookmarkStart w:id="12" w:name="__Fieldmark__221_4134142040"/>
-      <w:r>
-        <w:rPr/>
-      </w:r>
-      <w:r>
-        <w:rPr/>
-      </w:r>
-      <w:r>
-        <w:fldChar w:fldCharType="end"/>
-      </w:r>
-      <w:bookmarkEnd w:id="12"/>
-      <w:r>
-        <w:rPr/>
-        <w:t>. A latex balloon filled with 2L (2000g) of water was used as a phantom and each stethoscope was applied to the surface by hand. Phantom excitations were supplied by an external vibrating speaker which was placed in contact with the balloon and sound was played at 86 Hz intervals between 0 and 5000 Hz (white noise) for 15 seconds. The output of each stethoscope was recorded by a microphone which was placed in a silicon tube attached to the stethoscope head for spectral analysis. Spectral analyses such as these have been used successfully in the past to analyze breath sounds recorded from individuals with lung pathology</w:t>
-      </w:r>
-      <w:bookmarkStart w:id="13" w:name="__Fieldmark__1213_1355746229"/>
-      <w:bookmarkEnd w:id="13"/>
-      <w:r>
-        <w:rPr>
-          <w:rFonts w:cs="Times New Roman" w:ascii="Times New Roman" w:hAnsi="Times New Roman"/>
-          <w:sz w:val="24"/>
-          <w:szCs w:val="24"/>
-          <w:vertAlign w:val="superscript"/>
-        </w:rPr>
-        <w:t>1</w:t>
-      </w:r>
-      <w:bookmarkStart w:id="14" w:name="__Fieldmark__196_4221923628"/>
-      <w:r>
-        <w:rPr>
-          <w:rFonts w:cs="Times New Roman" w:ascii="Times New Roman" w:hAnsi="Times New Roman"/>
-          <w:sz w:val="24"/>
-          <w:szCs w:val="24"/>
-          <w:vertAlign w:val="superscript"/>
-        </w:rPr>
-        <w:t>2</w:t>
-      </w:r>
-      <w:r>
-        <w:fldChar w:fldCharType="begin"/>
-      </w:r>
-      <w:r>
-        <w:instrText>ADDIN ZOTERO_ITEM CSL_CITATION {"citationID":"1fua2fl4n8","properties":{"formattedCitation":"{\\rtf \\super 12\\nosupersub{}}","plainCitation":"12"},"citationItems":[{"id":475,"uris":["http://zotero.org/groups/233690/items/ZR6P963A"],"uri":["http://zotero.org/groups/233690/items/ZR6P963A"],"itemData":{"id":475,"type":"article-journal","title":"Respiratory sounds. Advances beyond the stethoscope","container-title":"American Journal of Respiratory and Critical Care Medicine","page":"974-987","volume":"156","issue":"3 Pt 1","source":"PubMed","DOI":"10.1164/ajrccm.156.3.9701115","ISSN":"1073-449X","note":"PMID: 9310022","journalAbbreviation":"Am. J. Respir. Crit. Care Med.","language":"eng","author":[{"family":"Pasterkamp","given":"H."},{"family":"Kraman","given":"S. S."},{"family":"Wodicka","given":"G. R."}],"issued":{"date-parts":[["1997",9]]},"PMID":"9310022"}}],"schema":"https://github.com/citation-style-language/schema/raw/master/csl-citation.json"}</w:instrText>
-      </w:r>
-      <w:r>
-        <w:fldChar w:fldCharType="separate"/>
-      </w:r>
-      <w:bookmarkStart w:id="15" w:name="__Fieldmark__234_4134142040"/>
-      <w:r>
-        <w:rPr/>
-      </w:r>
-      <w:r>
-        <w:rPr/>
-      </w:r>
-      <w:r>
-        <w:fldChar w:fldCharType="end"/>
-      </w:r>
-      <w:bookmarkEnd w:id="14"/>
-      <w:bookmarkEnd w:id="15"/>
-      <w:r>
-        <w:rPr/>
-        <w:t>. The simplicity of this design was intended to allow other users to validate our design independently.</w:t>
-      </w:r>
-    </w:p>
-    <w:p>
-      <w:pPr>
-        <w:pStyle w:val="Standard"/>
-        <w:spacing w:lineRule="auto" w:line="480"/>
-        <w:rPr>
-          <w:rFonts w:ascii="Times New Roman" w:hAnsi="Times New Roman" w:cs="Times New Roman"/>
-          <w:b/>
-          <w:b/>
-          <w:sz w:val="24"/>
-          <w:szCs w:val="24"/>
-        </w:rPr>
-      </w:pPr>
-      <w:r>
-        <w:rPr>
-          <w:rFonts w:cs="Times New Roman" w:ascii="Times New Roman" w:hAnsi="Times New Roman"/>
-          <w:b/>
-          <w:sz w:val="24"/>
-          <w:szCs w:val="24"/>
-        </w:rPr>
-      </w:r>
-    </w:p>
-    <w:p>
-      <w:pPr>
-        <w:pStyle w:val="Heading1"/>
-        <w:rPr/>
-      </w:pPr>
-      <w:r>
-        <w:rPr/>
-        <w:t>Results</w:t>
-      </w:r>
-    </w:p>
-    <w:p>
-      <w:pPr>
-        <w:pStyle w:val="Standard"/>
-        <w:spacing w:lineRule="auto" w:line="480"/>
-        <w:rPr>
-          <w:rFonts w:ascii="Times New Roman" w:hAnsi="Times New Roman" w:cs="Times New Roman"/>
-          <w:sz w:val="24"/>
-          <w:szCs w:val="24"/>
-        </w:rPr>
-      </w:pPr>
-      <w:r>
-        <w:rPr>
-          <w:rFonts w:cs="Times New Roman" w:ascii="Times New Roman" w:hAnsi="Times New Roman"/>
-          <w:sz w:val="24"/>
-          <w:szCs w:val="24"/>
-        </w:rPr>
+        <w:rPr/>
+      </w:pPr>
+      <w:r>
+        <w:rPr>
+          <w:rFonts w:cs="Times New Roman" w:ascii="Times New Roman" w:hAnsi="Times New Roman"/>
+          <w:sz w:val="24"/>
+          <w:szCs w:val="24"/>
+        </w:rPr>
+        <w:tab/>
         <w:t>After many iterations, we successfully designed a working stethoscope, known as the Glia model (Fig 1), at a total cost of $2.83 USD using recycled ABS pellets. A bill of materials and cost breakdown can be found in Table 1. Commercial ABS filament was assumed to cost $30/kg.</w:t>
       </w:r>
     </w:p>
@@ -1161,7 +1228,7 @@
       <w:tblPr>
         <w:tblW w:w="9895" w:type="dxa"/>
         <w:jc w:val="left"/>
-        <w:tblInd w:w="-21" w:type="dxa"/>
+        <w:tblInd w:w="-26" w:type="dxa"/>
         <w:tblBorders>
           <w:top w:val="single" w:sz="4" w:space="0" w:color="00000A"/>
           <w:left w:val="single" w:sz="4" w:space="0" w:color="00000A"/>
@@ -1172,16 +1239,17 @@
         </w:tblBorders>
         <w:tblCellMar>
           <w:top w:w="0" w:type="dxa"/>
-          <w:left w:w="98" w:type="dxa"/>
+          <w:left w:w="93" w:type="dxa"/>
           <w:bottom w:w="0" w:type="dxa"/>
           <w:right w:w="108" w:type="dxa"/>
         </w:tblCellMar>
+        <w:tblLook w:val="0000" w:noVBand="0" w:noHBand="0" w:lastColumn="0" w:firstColumn="0" w:lastRow="0" w:firstRow="0"/>
       </w:tblPr>
       <w:tblGrid>
         <w:gridCol w:w="2515"/>
         <w:gridCol w:w="3782"/>
         <w:gridCol w:w="1800"/>
-        <w:gridCol w:w="1798"/>
+        <w:gridCol w:w="1797"/>
       </w:tblGrid>
       <w:tr>
         <w:trPr/>
@@ -1196,20 +1264,16 @@
               <w:insideH w:val="single" w:sz="4" w:space="0" w:color="00000A"/>
               <w:insideV w:val="single" w:sz="4" w:space="0" w:color="00000A"/>
             </w:tcBorders>
-            <w:shd w:fill="BFBFBF" w:val="clear"/>
+            <w:shd w:color="auto" w:fill="BFBFBF" w:themeFill="background1" w:themeFillShade="bf" w:val="clear"/>
             <w:tcMar>
-              <w:left w:w="98" w:type="dxa"/>
+              <w:left w:w="93" w:type="dxa"/>
             </w:tcMar>
           </w:tcPr>
           <w:p>
             <w:pPr>
               <w:pStyle w:val="Normal"/>
               <w:jc w:val="center"/>
-              <w:rPr>
-                <w:rFonts w:ascii="Times New Roman" w:hAnsi="Times New Roman" w:cs="Times New Roman"/>
-                <w:sz w:val="24"/>
-                <w:szCs w:val="24"/>
-              </w:rPr>
+              <w:rPr/>
             </w:pPr>
             <w:r>
               <w:rPr>
@@ -1232,20 +1296,16 @@
               <w:insideH w:val="single" w:sz="4" w:space="0" w:color="00000A"/>
               <w:insideV w:val="single" w:sz="4" w:space="0" w:color="00000A"/>
             </w:tcBorders>
-            <w:shd w:fill="BFBFBF" w:val="clear"/>
+            <w:shd w:color="auto" w:fill="BFBFBF" w:themeFill="background1" w:themeFillShade="bf" w:val="clear"/>
             <w:tcMar>
-              <w:left w:w="98" w:type="dxa"/>
+              <w:left w:w="93" w:type="dxa"/>
             </w:tcMar>
           </w:tcPr>
           <w:p>
             <w:pPr>
               <w:pStyle w:val="Normal"/>
               <w:jc w:val="center"/>
-              <w:rPr>
-                <w:rFonts w:ascii="Times New Roman" w:hAnsi="Times New Roman" w:cs="Times New Roman"/>
-                <w:sz w:val="24"/>
-                <w:szCs w:val="24"/>
-              </w:rPr>
+              <w:rPr/>
             </w:pPr>
             <w:r>
               <w:rPr>
@@ -1268,20 +1328,16 @@
               <w:insideH w:val="single" w:sz="4" w:space="0" w:color="00000A"/>
               <w:insideV w:val="single" w:sz="4" w:space="0" w:color="00000A"/>
             </w:tcBorders>
-            <w:shd w:fill="BFBFBF" w:val="clear"/>
+            <w:shd w:color="auto" w:fill="BFBFBF" w:themeFill="background1" w:themeFillShade="bf" w:val="clear"/>
             <w:tcMar>
-              <w:left w:w="98" w:type="dxa"/>
+              <w:left w:w="93" w:type="dxa"/>
             </w:tcMar>
           </w:tcPr>
           <w:p>
             <w:pPr>
               <w:pStyle w:val="Normal"/>
               <w:jc w:val="center"/>
-              <w:rPr>
-                <w:rFonts w:ascii="Times New Roman" w:hAnsi="Times New Roman" w:cs="Times New Roman"/>
-                <w:sz w:val="24"/>
-                <w:szCs w:val="24"/>
-              </w:rPr>
+              <w:rPr/>
             </w:pPr>
             <w:r>
               <w:rPr>
@@ -1289,13 +1345,13 @@
                 <w:sz w:val="24"/>
                 <w:szCs w:val="24"/>
               </w:rPr>
-              <w:t>Cost  using ABS pellets (USD)</w:t>
+              <w:t>Cost  (USD) using ABS pellets (USD)</w:t>
             </w:r>
           </w:p>
         </w:tc>
         <w:tc>
           <w:tcPr>
-            <w:tcW w:w="1798" w:type="dxa"/>
+            <w:tcW w:w="1797" w:type="dxa"/>
             <w:tcBorders>
               <w:top w:val="single" w:sz="4" w:space="0" w:color="00000A"/>
               <w:left w:val="single" w:sz="4" w:space="0" w:color="00000A"/>
@@ -1304,7 +1360,7 @@
               <w:insideH w:val="single" w:sz="4" w:space="0" w:color="00000A"/>
               <w:insideV w:val="single" w:sz="4" w:space="0" w:color="00000A"/>
             </w:tcBorders>
-            <w:shd w:fill="BFBFBF" w:val="clear"/>
+            <w:shd w:color="auto" w:fill="BFBFBF" w:themeFill="background1" w:themeFillShade="bf" w:val="clear"/>
             <w:tcMar>
               <w:left w:w="-5" w:type="dxa"/>
               <w:right w:w="10" w:type="dxa"/>
@@ -1314,11 +1370,7 @@
             <w:pPr>
               <w:pStyle w:val="Normal"/>
               <w:jc w:val="center"/>
-              <w:rPr>
-                <w:rFonts w:ascii="Times New Roman" w:hAnsi="Times New Roman" w:cs="Times New Roman"/>
-                <w:sz w:val="24"/>
-                <w:szCs w:val="24"/>
-              </w:rPr>
+              <w:rPr/>
             </w:pPr>
             <w:r>
               <w:rPr>
@@ -1344,20 +1396,16 @@
               <w:insideH w:val="single" w:sz="4" w:space="0" w:color="00000A"/>
               <w:insideV w:val="single" w:sz="4" w:space="0" w:color="00000A"/>
             </w:tcBorders>
-            <w:shd w:fill="FFFFFF" w:val="clear"/>
+            <w:shd w:color="auto" w:fill="FFFFFF" w:themeFill="background1" w:val="clear"/>
             <w:tcMar>
-              <w:left w:w="98" w:type="dxa"/>
+              <w:left w:w="93" w:type="dxa"/>
             </w:tcMar>
           </w:tcPr>
           <w:p>
             <w:pPr>
               <w:pStyle w:val="Normal"/>
               <w:jc w:val="center"/>
-              <w:rPr>
-                <w:rFonts w:ascii="Times New Roman" w:hAnsi="Times New Roman" w:cs="Times New Roman"/>
-                <w:sz w:val="24"/>
-                <w:szCs w:val="24"/>
-              </w:rPr>
+              <w:rPr/>
             </w:pPr>
             <w:r>
               <w:rPr>
@@ -1380,20 +1428,16 @@
               <w:insideH w:val="single" w:sz="4" w:space="0" w:color="00000A"/>
               <w:insideV w:val="single" w:sz="4" w:space="0" w:color="00000A"/>
             </w:tcBorders>
-            <w:shd w:fill="FFFFFF" w:val="clear"/>
+            <w:shd w:color="auto" w:fill="FFFFFF" w:themeFill="background1" w:val="clear"/>
             <w:tcMar>
-              <w:left w:w="98" w:type="dxa"/>
+              <w:left w:w="93" w:type="dxa"/>
             </w:tcMar>
           </w:tcPr>
           <w:p>
             <w:pPr>
               <w:pStyle w:val="Normal"/>
               <w:jc w:val="center"/>
-              <w:rPr>
-                <w:rFonts w:ascii="Times New Roman" w:hAnsi="Times New Roman" w:cs="Times New Roman"/>
-                <w:sz w:val="24"/>
-                <w:szCs w:val="24"/>
-              </w:rPr>
+              <w:rPr/>
             </w:pPr>
             <w:r>
               <w:rPr>
@@ -1416,20 +1460,16 @@
               <w:insideH w:val="single" w:sz="4" w:space="0" w:color="00000A"/>
               <w:insideV w:val="single" w:sz="4" w:space="0" w:color="00000A"/>
             </w:tcBorders>
-            <w:shd w:fill="FFFFFF" w:val="clear"/>
+            <w:shd w:color="auto" w:fill="FFFFFF" w:themeFill="background1" w:val="clear"/>
             <w:tcMar>
-              <w:left w:w="98" w:type="dxa"/>
+              <w:left w:w="93" w:type="dxa"/>
             </w:tcMar>
           </w:tcPr>
           <w:p>
             <w:pPr>
               <w:pStyle w:val="Normal"/>
               <w:jc w:val="center"/>
-              <w:rPr>
-                <w:rFonts w:ascii="Times New Roman" w:hAnsi="Times New Roman" w:cs="Times New Roman"/>
-                <w:sz w:val="24"/>
-                <w:szCs w:val="24"/>
-              </w:rPr>
+              <w:rPr/>
             </w:pPr>
             <w:r>
               <w:rPr>
@@ -1443,7 +1483,7 @@
         </w:tc>
         <w:tc>
           <w:tcPr>
-            <w:tcW w:w="1798" w:type="dxa"/>
+            <w:tcW w:w="1797" w:type="dxa"/>
             <w:tcBorders>
               <w:top w:val="single" w:sz="4" w:space="0" w:color="00000A"/>
               <w:left w:val="single" w:sz="4" w:space="0" w:color="00000A"/>
@@ -1452,7 +1492,7 @@
               <w:insideH w:val="single" w:sz="4" w:space="0" w:color="00000A"/>
               <w:insideV w:val="single" w:sz="4" w:space="0" w:color="00000A"/>
             </w:tcBorders>
-            <w:shd w:fill="FFFFFF" w:val="clear"/>
+            <w:shd w:color="auto" w:fill="FFFFFF" w:themeFill="background1" w:val="clear"/>
             <w:tcMar>
               <w:left w:w="-5" w:type="dxa"/>
               <w:right w:w="10" w:type="dxa"/>
@@ -1462,11 +1502,7 @@
             <w:pPr>
               <w:pStyle w:val="Normal"/>
               <w:jc w:val="center"/>
-              <w:rPr>
-                <w:rFonts w:ascii="Times New Roman" w:hAnsi="Times New Roman" w:cs="Times New Roman"/>
-                <w:sz w:val="24"/>
-                <w:szCs w:val="24"/>
-              </w:rPr>
+              <w:rPr/>
             </w:pPr>
             <w:r>
               <w:rPr>
@@ -1492,20 +1528,16 @@
               <w:insideH w:val="single" w:sz="4" w:space="0" w:color="00000A"/>
               <w:insideV w:val="single" w:sz="4" w:space="0" w:color="00000A"/>
             </w:tcBorders>
-            <w:shd w:fill="D9D9D9" w:val="clear"/>
+            <w:shd w:color="auto" w:fill="D9D9D9" w:themeFill="background1" w:themeFillShade="d9" w:val="clear"/>
             <w:tcMar>
-              <w:left w:w="98" w:type="dxa"/>
+              <w:left w:w="93" w:type="dxa"/>
             </w:tcMar>
           </w:tcPr>
           <w:p>
             <w:pPr>
               <w:pStyle w:val="Normal"/>
               <w:jc w:val="center"/>
-              <w:rPr>
-                <w:rFonts w:ascii="Times New Roman" w:hAnsi="Times New Roman" w:cs="Times New Roman"/>
-                <w:sz w:val="24"/>
-                <w:szCs w:val="24"/>
-              </w:rPr>
+              <w:rPr/>
             </w:pPr>
             <w:r>
               <w:rPr>
@@ -1528,20 +1560,16 @@
               <w:insideH w:val="single" w:sz="4" w:space="0" w:color="00000A"/>
               <w:insideV w:val="single" w:sz="4" w:space="0" w:color="00000A"/>
             </w:tcBorders>
-            <w:shd w:fill="D9D9D9" w:val="clear"/>
+            <w:shd w:color="auto" w:fill="D9D9D9" w:themeFill="background1" w:themeFillShade="d9" w:val="clear"/>
             <w:tcMar>
-              <w:left w:w="98" w:type="dxa"/>
+              <w:left w:w="93" w:type="dxa"/>
             </w:tcMar>
           </w:tcPr>
           <w:p>
             <w:pPr>
               <w:pStyle w:val="Normal"/>
               <w:jc w:val="center"/>
-              <w:rPr>
-                <w:rFonts w:ascii="Times New Roman" w:hAnsi="Times New Roman" w:cs="Times New Roman"/>
-                <w:sz w:val="24"/>
-                <w:szCs w:val="24"/>
-              </w:rPr>
+              <w:rPr/>
             </w:pPr>
             <w:r>
               <w:rPr>
@@ -1564,20 +1592,16 @@
               <w:insideH w:val="single" w:sz="4" w:space="0" w:color="00000A"/>
               <w:insideV w:val="single" w:sz="4" w:space="0" w:color="00000A"/>
             </w:tcBorders>
-            <w:shd w:fill="D9D9D9" w:val="clear"/>
+            <w:shd w:color="auto" w:fill="D9D9D9" w:themeFill="background1" w:themeFillShade="d9" w:val="clear"/>
             <w:tcMar>
-              <w:left w:w="98" w:type="dxa"/>
+              <w:left w:w="93" w:type="dxa"/>
             </w:tcMar>
           </w:tcPr>
           <w:p>
             <w:pPr>
               <w:pStyle w:val="Normal"/>
               <w:jc w:val="center"/>
-              <w:rPr>
-                <w:rFonts w:ascii="Times New Roman" w:hAnsi="Times New Roman" w:cs="Times New Roman"/>
-                <w:sz w:val="24"/>
-                <w:szCs w:val="24"/>
-              </w:rPr>
+              <w:rPr/>
             </w:pPr>
             <w:r>
               <w:rPr>
@@ -1599,7 +1623,7 @@
         </w:tc>
         <w:tc>
           <w:tcPr>
-            <w:tcW w:w="1798" w:type="dxa"/>
+            <w:tcW w:w="1797" w:type="dxa"/>
             <w:tcBorders>
               <w:top w:val="single" w:sz="4" w:space="0" w:color="00000A"/>
               <w:left w:val="single" w:sz="4" w:space="0" w:color="00000A"/>
@@ -1608,7 +1632,7 @@
               <w:insideH w:val="single" w:sz="4" w:space="0" w:color="00000A"/>
               <w:insideV w:val="single" w:sz="4" w:space="0" w:color="00000A"/>
             </w:tcBorders>
-            <w:shd w:fill="D9D9D9" w:val="clear"/>
+            <w:shd w:color="auto" w:fill="D9D9D9" w:themeFill="background1" w:themeFillShade="d9" w:val="clear"/>
             <w:tcMar>
               <w:left w:w="-5" w:type="dxa"/>
               <w:right w:w="10" w:type="dxa"/>
@@ -1618,11 +1642,7 @@
             <w:pPr>
               <w:pStyle w:val="Normal"/>
               <w:jc w:val="center"/>
-              <w:rPr>
-                <w:rFonts w:ascii="Times New Roman" w:hAnsi="Times New Roman" w:cs="Times New Roman"/>
-                <w:sz w:val="24"/>
-                <w:szCs w:val="24"/>
-              </w:rPr>
+              <w:rPr/>
             </w:pPr>
             <w:r>
               <w:rPr>
@@ -1648,20 +1668,16 @@
               <w:insideH w:val="single" w:sz="4" w:space="0" w:color="00000A"/>
               <w:insideV w:val="single" w:sz="4" w:space="0" w:color="00000A"/>
             </w:tcBorders>
-            <w:shd w:fill="FFFFFF" w:val="clear"/>
+            <w:shd w:color="auto" w:fill="FFFFFF" w:themeFill="background1" w:val="clear"/>
             <w:tcMar>
-              <w:left w:w="98" w:type="dxa"/>
+              <w:left w:w="93" w:type="dxa"/>
             </w:tcMar>
           </w:tcPr>
           <w:p>
             <w:pPr>
               <w:pStyle w:val="Normal"/>
               <w:jc w:val="center"/>
-              <w:rPr>
-                <w:rFonts w:ascii="Times New Roman" w:hAnsi="Times New Roman" w:cs="Times New Roman"/>
-                <w:sz w:val="24"/>
-                <w:szCs w:val="24"/>
-              </w:rPr>
+              <w:rPr/>
             </w:pPr>
             <w:r>
               <w:rPr>
@@ -1684,20 +1700,16 @@
               <w:insideH w:val="single" w:sz="4" w:space="0" w:color="00000A"/>
               <w:insideV w:val="single" w:sz="4" w:space="0" w:color="00000A"/>
             </w:tcBorders>
-            <w:shd w:fill="FFFFFF" w:val="clear"/>
+            <w:shd w:color="auto" w:fill="FFFFFF" w:themeFill="background1" w:val="clear"/>
             <w:tcMar>
-              <w:left w:w="98" w:type="dxa"/>
+              <w:left w:w="93" w:type="dxa"/>
             </w:tcMar>
           </w:tcPr>
           <w:p>
             <w:pPr>
               <w:pStyle w:val="Normal"/>
               <w:jc w:val="center"/>
-              <w:rPr>
-                <w:rFonts w:ascii="Times New Roman" w:hAnsi="Times New Roman" w:cs="Times New Roman"/>
-                <w:sz w:val="24"/>
-                <w:szCs w:val="24"/>
-              </w:rPr>
+              <w:rPr/>
             </w:pPr>
             <w:r>
               <w:rPr>
@@ -1720,20 +1732,16 @@
               <w:insideH w:val="single" w:sz="4" w:space="0" w:color="00000A"/>
               <w:insideV w:val="single" w:sz="4" w:space="0" w:color="00000A"/>
             </w:tcBorders>
-            <w:shd w:fill="FFFFFF" w:val="clear"/>
+            <w:shd w:color="auto" w:fill="FFFFFF" w:themeFill="background1" w:val="clear"/>
             <w:tcMar>
-              <w:left w:w="98" w:type="dxa"/>
+              <w:left w:w="93" w:type="dxa"/>
             </w:tcMar>
           </w:tcPr>
           <w:p>
             <w:pPr>
               <w:pStyle w:val="Normal"/>
               <w:jc w:val="center"/>
-              <w:rPr>
-                <w:rFonts w:ascii="Times New Roman" w:hAnsi="Times New Roman" w:cs="Times New Roman"/>
-                <w:sz w:val="24"/>
-                <w:szCs w:val="24"/>
-              </w:rPr>
+              <w:rPr/>
             </w:pPr>
             <w:r>
               <w:rPr>
@@ -1747,7 +1755,7 @@
         </w:tc>
         <w:tc>
           <w:tcPr>
-            <w:tcW w:w="1798" w:type="dxa"/>
+            <w:tcW w:w="1797" w:type="dxa"/>
             <w:tcBorders>
               <w:top w:val="single" w:sz="4" w:space="0" w:color="00000A"/>
               <w:left w:val="single" w:sz="4" w:space="0" w:color="00000A"/>
@@ -1756,7 +1764,7 @@
               <w:insideH w:val="single" w:sz="4" w:space="0" w:color="00000A"/>
               <w:insideV w:val="single" w:sz="4" w:space="0" w:color="00000A"/>
             </w:tcBorders>
-            <w:shd w:fill="FFFFFF" w:val="clear"/>
+            <w:shd w:color="auto" w:fill="FFFFFF" w:themeFill="background1" w:val="clear"/>
             <w:tcMar>
               <w:left w:w="-5" w:type="dxa"/>
               <w:right w:w="10" w:type="dxa"/>
@@ -1766,11 +1774,7 @@
             <w:pPr>
               <w:pStyle w:val="Normal"/>
               <w:jc w:val="center"/>
-              <w:rPr>
-                <w:rFonts w:ascii="Times New Roman" w:hAnsi="Times New Roman" w:cs="Times New Roman"/>
-                <w:sz w:val="24"/>
-                <w:szCs w:val="24"/>
-              </w:rPr>
+              <w:rPr/>
             </w:pPr>
             <w:r>
               <w:rPr>
@@ -1796,20 +1800,16 @@
               <w:insideH w:val="single" w:sz="4" w:space="0" w:color="00000A"/>
               <w:insideV w:val="single" w:sz="4" w:space="0" w:color="00000A"/>
             </w:tcBorders>
-            <w:shd w:fill="D9D9D9" w:val="clear"/>
+            <w:shd w:color="auto" w:fill="D9D9D9" w:themeFill="background1" w:themeFillShade="d9" w:val="clear"/>
             <w:tcMar>
-              <w:left w:w="98" w:type="dxa"/>
+              <w:left w:w="93" w:type="dxa"/>
             </w:tcMar>
           </w:tcPr>
           <w:p>
             <w:pPr>
               <w:pStyle w:val="Normal"/>
               <w:jc w:val="center"/>
-              <w:rPr>
-                <w:rFonts w:ascii="Times New Roman" w:hAnsi="Times New Roman" w:cs="Times New Roman"/>
-                <w:sz w:val="24"/>
-                <w:szCs w:val="24"/>
-              </w:rPr>
+              <w:rPr/>
             </w:pPr>
             <w:r>
               <w:rPr>
@@ -1832,20 +1832,16 @@
               <w:insideH w:val="single" w:sz="4" w:space="0" w:color="00000A"/>
               <w:insideV w:val="single" w:sz="4" w:space="0" w:color="00000A"/>
             </w:tcBorders>
-            <w:shd w:fill="D9D9D9" w:val="clear"/>
+            <w:shd w:color="auto" w:fill="D9D9D9" w:themeFill="background1" w:themeFillShade="d9" w:val="clear"/>
             <w:tcMar>
-              <w:left w:w="98" w:type="dxa"/>
+              <w:left w:w="93" w:type="dxa"/>
             </w:tcMar>
           </w:tcPr>
           <w:p>
             <w:pPr>
               <w:pStyle w:val="Normal"/>
               <w:jc w:val="center"/>
-              <w:rPr>
-                <w:rFonts w:ascii="Times New Roman" w:hAnsi="Times New Roman" w:cs="Times New Roman"/>
-                <w:sz w:val="24"/>
-                <w:szCs w:val="24"/>
-              </w:rPr>
+              <w:rPr/>
             </w:pPr>
             <w:r>
               <w:rPr>
@@ -1868,20 +1864,16 @@
               <w:insideH w:val="single" w:sz="4" w:space="0" w:color="00000A"/>
               <w:insideV w:val="single" w:sz="4" w:space="0" w:color="00000A"/>
             </w:tcBorders>
-            <w:shd w:fill="D9D9D9" w:val="clear"/>
+            <w:shd w:color="auto" w:fill="D9D9D9" w:themeFill="background1" w:themeFillShade="d9" w:val="clear"/>
             <w:tcMar>
-              <w:left w:w="98" w:type="dxa"/>
+              <w:left w:w="93" w:type="dxa"/>
             </w:tcMar>
           </w:tcPr>
           <w:p>
             <w:pPr>
               <w:pStyle w:val="Normal"/>
               <w:jc w:val="center"/>
-              <w:rPr>
-                <w:rFonts w:ascii="Times New Roman" w:hAnsi="Times New Roman" w:cs="Times New Roman"/>
-                <w:sz w:val="24"/>
-                <w:szCs w:val="24"/>
-              </w:rPr>
+              <w:rPr/>
             </w:pPr>
             <w:r>
               <w:rPr>
@@ -1895,7 +1887,7 @@
         </w:tc>
         <w:tc>
           <w:tcPr>
-            <w:tcW w:w="1798" w:type="dxa"/>
+            <w:tcW w:w="1797" w:type="dxa"/>
             <w:tcBorders>
               <w:top w:val="single" w:sz="4" w:space="0" w:color="00000A"/>
               <w:left w:val="single" w:sz="4" w:space="0" w:color="00000A"/>
@@ -1904,7 +1896,7 @@
               <w:insideH w:val="single" w:sz="4" w:space="0" w:color="00000A"/>
               <w:insideV w:val="single" w:sz="4" w:space="0" w:color="00000A"/>
             </w:tcBorders>
-            <w:shd w:fill="D9D9D9" w:val="clear"/>
+            <w:shd w:color="auto" w:fill="D9D9D9" w:themeFill="background1" w:themeFillShade="d9" w:val="clear"/>
             <w:tcMar>
               <w:left w:w="-5" w:type="dxa"/>
               <w:right w:w="10" w:type="dxa"/>
@@ -1914,11 +1906,7 @@
             <w:pPr>
               <w:pStyle w:val="Normal"/>
               <w:jc w:val="center"/>
-              <w:rPr>
-                <w:rFonts w:ascii="Times New Roman" w:hAnsi="Times New Roman" w:cs="Times New Roman"/>
-                <w:sz w:val="24"/>
-                <w:szCs w:val="24"/>
-              </w:rPr>
+              <w:rPr/>
             </w:pPr>
             <w:r>
               <w:rPr>
@@ -1944,20 +1932,16 @@
               <w:insideH w:val="single" w:sz="4" w:space="0" w:color="00000A"/>
               <w:insideV w:val="single" w:sz="4" w:space="0" w:color="00000A"/>
             </w:tcBorders>
-            <w:shd w:fill="FFFFFF" w:val="clear"/>
+            <w:shd w:color="auto" w:fill="FFFFFF" w:themeFill="background1" w:val="clear"/>
             <w:tcMar>
-              <w:left w:w="98" w:type="dxa"/>
+              <w:left w:w="93" w:type="dxa"/>
             </w:tcMar>
           </w:tcPr>
           <w:p>
             <w:pPr>
               <w:pStyle w:val="Normal"/>
               <w:jc w:val="center"/>
-              <w:rPr>
-                <w:rFonts w:ascii="Times New Roman" w:hAnsi="Times New Roman" w:cs="Times New Roman"/>
-                <w:sz w:val="24"/>
-                <w:szCs w:val="24"/>
-              </w:rPr>
+              <w:rPr/>
             </w:pPr>
             <w:r>
               <w:rPr>
@@ -1980,20 +1964,16 @@
               <w:insideH w:val="single" w:sz="4" w:space="0" w:color="00000A"/>
               <w:insideV w:val="single" w:sz="4" w:space="0" w:color="00000A"/>
             </w:tcBorders>
-            <w:shd w:fill="FFFFFF" w:val="clear"/>
+            <w:shd w:color="auto" w:fill="FFFFFF" w:themeFill="background1" w:val="clear"/>
             <w:tcMar>
-              <w:left w:w="98" w:type="dxa"/>
+              <w:left w:w="93" w:type="dxa"/>
             </w:tcMar>
           </w:tcPr>
           <w:p>
             <w:pPr>
               <w:pStyle w:val="Normal"/>
               <w:jc w:val="center"/>
-              <w:rPr>
-                <w:rFonts w:ascii="Times New Roman" w:hAnsi="Times New Roman" w:cs="Times New Roman"/>
-                <w:sz w:val="24"/>
-                <w:szCs w:val="24"/>
-              </w:rPr>
+              <w:rPr/>
             </w:pPr>
             <w:r>
               <w:rPr>
@@ -2016,20 +1996,16 @@
               <w:insideH w:val="single" w:sz="4" w:space="0" w:color="00000A"/>
               <w:insideV w:val="single" w:sz="4" w:space="0" w:color="00000A"/>
             </w:tcBorders>
-            <w:shd w:fill="FFFFFF" w:val="clear"/>
+            <w:shd w:color="auto" w:fill="FFFFFF" w:themeFill="background1" w:val="clear"/>
             <w:tcMar>
-              <w:left w:w="98" w:type="dxa"/>
+              <w:left w:w="93" w:type="dxa"/>
             </w:tcMar>
           </w:tcPr>
           <w:p>
             <w:pPr>
               <w:pStyle w:val="Normal"/>
               <w:jc w:val="center"/>
-              <w:rPr>
-                <w:rFonts w:ascii="Times New Roman" w:hAnsi="Times New Roman" w:cs="Times New Roman"/>
-                <w:sz w:val="24"/>
-                <w:szCs w:val="24"/>
-              </w:rPr>
+              <w:rPr/>
             </w:pPr>
             <w:r>
               <w:rPr>
@@ -2043,7 +2019,7 @@
         </w:tc>
         <w:tc>
           <w:tcPr>
-            <w:tcW w:w="1798" w:type="dxa"/>
+            <w:tcW w:w="1797" w:type="dxa"/>
             <w:tcBorders>
               <w:top w:val="single" w:sz="4" w:space="0" w:color="00000A"/>
               <w:left w:val="single" w:sz="4" w:space="0" w:color="00000A"/>
@@ -2052,7 +2028,7 @@
               <w:insideH w:val="single" w:sz="4" w:space="0" w:color="00000A"/>
               <w:insideV w:val="single" w:sz="4" w:space="0" w:color="00000A"/>
             </w:tcBorders>
-            <w:shd w:fill="FFFFFF" w:val="clear"/>
+            <w:shd w:color="auto" w:fill="FFFFFF" w:themeFill="background1" w:val="clear"/>
             <w:tcMar>
               <w:left w:w="-5" w:type="dxa"/>
               <w:right w:w="10" w:type="dxa"/>
@@ -2062,11 +2038,7 @@
             <w:pPr>
               <w:pStyle w:val="Normal"/>
               <w:jc w:val="center"/>
-              <w:rPr>
-                <w:rFonts w:ascii="Times New Roman" w:hAnsi="Times New Roman" w:cs="Times New Roman"/>
-                <w:sz w:val="24"/>
-                <w:szCs w:val="24"/>
-              </w:rPr>
+              <w:rPr/>
             </w:pPr>
             <w:r>
               <w:rPr>
@@ -2092,20 +2064,16 @@
               <w:insideH w:val="single" w:sz="4" w:space="0" w:color="00000A"/>
               <w:insideV w:val="single" w:sz="4" w:space="0" w:color="00000A"/>
             </w:tcBorders>
-            <w:shd w:fill="D9D9D9" w:val="clear"/>
+            <w:shd w:color="auto" w:fill="D9D9D9" w:themeFill="background1" w:themeFillShade="d9" w:val="clear"/>
             <w:tcMar>
-              <w:left w:w="98" w:type="dxa"/>
+              <w:left w:w="93" w:type="dxa"/>
             </w:tcMar>
           </w:tcPr>
           <w:p>
             <w:pPr>
               <w:pStyle w:val="Normal"/>
               <w:jc w:val="center"/>
-              <w:rPr>
-                <w:rFonts w:ascii="Times New Roman" w:hAnsi="Times New Roman" w:cs="Times New Roman"/>
-                <w:sz w:val="24"/>
-                <w:szCs w:val="24"/>
-              </w:rPr>
+              <w:rPr/>
             </w:pPr>
             <w:r>
               <w:rPr>
@@ -2128,20 +2096,16 @@
               <w:insideH w:val="single" w:sz="4" w:space="0" w:color="00000A"/>
               <w:insideV w:val="single" w:sz="4" w:space="0" w:color="00000A"/>
             </w:tcBorders>
-            <w:shd w:fill="D9D9D9" w:val="clear"/>
+            <w:shd w:color="auto" w:fill="D9D9D9" w:themeFill="background1" w:themeFillShade="d9" w:val="clear"/>
             <w:tcMar>
-              <w:left w:w="98" w:type="dxa"/>
+              <w:left w:w="93" w:type="dxa"/>
             </w:tcMar>
           </w:tcPr>
           <w:p>
             <w:pPr>
               <w:pStyle w:val="Normal"/>
               <w:jc w:val="center"/>
-              <w:rPr>
-                <w:rFonts w:ascii="Times New Roman" w:hAnsi="Times New Roman" w:cs="Times New Roman"/>
-                <w:sz w:val="24"/>
-                <w:szCs w:val="24"/>
-              </w:rPr>
+              <w:rPr/>
             </w:pPr>
             <w:r>
               <w:rPr>
@@ -2164,20 +2128,16 @@
               <w:insideH w:val="single" w:sz="4" w:space="0" w:color="00000A"/>
               <w:insideV w:val="single" w:sz="4" w:space="0" w:color="00000A"/>
             </w:tcBorders>
-            <w:shd w:fill="D9D9D9" w:val="clear"/>
+            <w:shd w:color="auto" w:fill="D9D9D9" w:themeFill="background1" w:themeFillShade="d9" w:val="clear"/>
             <w:tcMar>
-              <w:left w:w="98" w:type="dxa"/>
+              <w:left w:w="93" w:type="dxa"/>
             </w:tcMar>
           </w:tcPr>
           <w:p>
             <w:pPr>
               <w:pStyle w:val="Normal"/>
               <w:jc w:val="center"/>
-              <w:rPr>
-                <w:rFonts w:ascii="Times New Roman" w:hAnsi="Times New Roman" w:cs="Times New Roman"/>
-                <w:sz w:val="24"/>
-                <w:szCs w:val="24"/>
-              </w:rPr>
+              <w:rPr/>
             </w:pPr>
             <w:r>
               <w:rPr>
@@ -2191,7 +2151,7 @@
         </w:tc>
         <w:tc>
           <w:tcPr>
-            <w:tcW w:w="1798" w:type="dxa"/>
+            <w:tcW w:w="1797" w:type="dxa"/>
             <w:tcBorders>
               <w:top w:val="single" w:sz="4" w:space="0" w:color="00000A"/>
               <w:left w:val="single" w:sz="4" w:space="0" w:color="00000A"/>
@@ -2200,7 +2160,7 @@
               <w:insideH w:val="single" w:sz="4" w:space="0" w:color="00000A"/>
               <w:insideV w:val="single" w:sz="4" w:space="0" w:color="00000A"/>
             </w:tcBorders>
-            <w:shd w:fill="D9D9D9" w:val="clear"/>
+            <w:shd w:color="auto" w:fill="D9D9D9" w:themeFill="background1" w:themeFillShade="d9" w:val="clear"/>
             <w:tcMar>
               <w:left w:w="-5" w:type="dxa"/>
               <w:right w:w="10" w:type="dxa"/>
@@ -2210,11 +2170,7 @@
             <w:pPr>
               <w:pStyle w:val="Normal"/>
               <w:jc w:val="center"/>
-              <w:rPr>
-                <w:rFonts w:ascii="Times New Roman" w:hAnsi="Times New Roman" w:cs="Times New Roman"/>
-                <w:sz w:val="24"/>
-                <w:szCs w:val="24"/>
-              </w:rPr>
+              <w:rPr/>
             </w:pPr>
             <w:r>
               <w:rPr>
@@ -2240,20 +2196,16 @@
               <w:insideH w:val="single" w:sz="4" w:space="0" w:color="00000A"/>
               <w:insideV w:val="single" w:sz="4" w:space="0" w:color="00000A"/>
             </w:tcBorders>
-            <w:shd w:fill="FFFFFF" w:val="clear"/>
+            <w:shd w:color="auto" w:fill="FFFFFF" w:themeFill="background1" w:val="clear"/>
             <w:tcMar>
-              <w:left w:w="98" w:type="dxa"/>
+              <w:left w:w="93" w:type="dxa"/>
             </w:tcMar>
           </w:tcPr>
           <w:p>
             <w:pPr>
               <w:pStyle w:val="Normal"/>
               <w:jc w:val="center"/>
-              <w:rPr>
-                <w:rFonts w:ascii="Times New Roman" w:hAnsi="Times New Roman" w:cs="Times New Roman"/>
-                <w:sz w:val="24"/>
-                <w:szCs w:val="24"/>
-              </w:rPr>
+              <w:rPr/>
             </w:pPr>
             <w:r>
               <w:rPr>
@@ -2276,20 +2228,16 @@
               <w:insideH w:val="single" w:sz="4" w:space="0" w:color="00000A"/>
               <w:insideV w:val="single" w:sz="4" w:space="0" w:color="00000A"/>
             </w:tcBorders>
-            <w:shd w:fill="FFFFFF" w:val="clear"/>
+            <w:shd w:color="auto" w:fill="FFFFFF" w:themeFill="background1" w:val="clear"/>
             <w:tcMar>
-              <w:left w:w="98" w:type="dxa"/>
+              <w:left w:w="93" w:type="dxa"/>
             </w:tcMar>
           </w:tcPr>
           <w:p>
             <w:pPr>
               <w:pStyle w:val="Normal"/>
               <w:jc w:val="center"/>
-              <w:rPr>
-                <w:rFonts w:ascii="Times New Roman" w:hAnsi="Times New Roman" w:cs="Times New Roman"/>
-                <w:sz w:val="24"/>
-                <w:szCs w:val="24"/>
-              </w:rPr>
+              <w:rPr/>
             </w:pPr>
             <w:r>
               <w:rPr>
@@ -2312,20 +2260,16 @@
               <w:insideH w:val="single" w:sz="4" w:space="0" w:color="00000A"/>
               <w:insideV w:val="single" w:sz="4" w:space="0" w:color="00000A"/>
             </w:tcBorders>
-            <w:shd w:fill="FFFFFF" w:val="clear"/>
+            <w:shd w:color="auto" w:fill="FFFFFF" w:themeFill="background1" w:val="clear"/>
             <w:tcMar>
-              <w:left w:w="98" w:type="dxa"/>
+              <w:left w:w="93" w:type="dxa"/>
             </w:tcMar>
           </w:tcPr>
           <w:p>
             <w:pPr>
               <w:pStyle w:val="Normal"/>
               <w:jc w:val="center"/>
-              <w:rPr>
-                <w:rFonts w:ascii="Times New Roman" w:hAnsi="Times New Roman" w:cs="Times New Roman"/>
-                <w:sz w:val="24"/>
-                <w:szCs w:val="24"/>
-              </w:rPr>
+              <w:rPr/>
             </w:pPr>
             <w:r>
               <w:rPr>
@@ -2339,7 +2283,7 @@
         </w:tc>
         <w:tc>
           <w:tcPr>
-            <w:tcW w:w="1798" w:type="dxa"/>
+            <w:tcW w:w="1797" w:type="dxa"/>
             <w:tcBorders>
               <w:top w:val="single" w:sz="4" w:space="0" w:color="00000A"/>
               <w:left w:val="single" w:sz="4" w:space="0" w:color="00000A"/>
@@ -2348,7 +2292,7 @@
               <w:insideH w:val="single" w:sz="4" w:space="0" w:color="00000A"/>
               <w:insideV w:val="single" w:sz="4" w:space="0" w:color="00000A"/>
             </w:tcBorders>
-            <w:shd w:fill="FFFFFF" w:val="clear"/>
+            <w:shd w:color="auto" w:fill="FFFFFF" w:themeFill="background1" w:val="clear"/>
             <w:tcMar>
               <w:left w:w="-5" w:type="dxa"/>
               <w:right w:w="10" w:type="dxa"/>
@@ -2358,11 +2302,7 @@
             <w:pPr>
               <w:pStyle w:val="Normal"/>
               <w:jc w:val="center"/>
-              <w:rPr>
-                <w:rFonts w:ascii="Times New Roman" w:hAnsi="Times New Roman" w:cs="Times New Roman"/>
-                <w:sz w:val="24"/>
-                <w:szCs w:val="24"/>
-              </w:rPr>
+              <w:rPr/>
             </w:pPr>
             <w:r>
               <w:rPr>
@@ -2388,20 +2328,16 @@
               <w:insideH w:val="single" w:sz="4" w:space="0" w:color="00000A"/>
               <w:insideV w:val="single" w:sz="4" w:space="0" w:color="00000A"/>
             </w:tcBorders>
-            <w:shd w:fill="D9D9D9" w:val="clear"/>
+            <w:shd w:color="auto" w:fill="D9D9D9" w:themeFill="background1" w:themeFillShade="d9" w:val="clear"/>
             <w:tcMar>
-              <w:left w:w="98" w:type="dxa"/>
+              <w:left w:w="93" w:type="dxa"/>
             </w:tcMar>
           </w:tcPr>
           <w:p>
             <w:pPr>
               <w:pStyle w:val="Normal"/>
               <w:jc w:val="center"/>
-              <w:rPr>
-                <w:rFonts w:ascii="Times New Roman" w:hAnsi="Times New Roman" w:cs="Times New Roman"/>
-                <w:sz w:val="24"/>
-                <w:szCs w:val="24"/>
-              </w:rPr>
+              <w:rPr/>
             </w:pPr>
             <w:r>
               <w:rPr>
@@ -2424,20 +2360,16 @@
               <w:insideH w:val="single" w:sz="4" w:space="0" w:color="00000A"/>
               <w:insideV w:val="single" w:sz="4" w:space="0" w:color="00000A"/>
             </w:tcBorders>
-            <w:shd w:fill="D9D9D9" w:val="clear"/>
+            <w:shd w:color="auto" w:fill="D9D9D9" w:themeFill="background1" w:themeFillShade="d9" w:val="clear"/>
             <w:tcMar>
-              <w:left w:w="98" w:type="dxa"/>
+              <w:left w:w="93" w:type="dxa"/>
             </w:tcMar>
           </w:tcPr>
           <w:p>
             <w:pPr>
               <w:pStyle w:val="Normal"/>
               <w:jc w:val="center"/>
-              <w:rPr>
-                <w:rFonts w:ascii="Times New Roman" w:hAnsi="Times New Roman" w:cs="Times New Roman"/>
-                <w:sz w:val="24"/>
-                <w:szCs w:val="24"/>
-              </w:rPr>
+              <w:rPr/>
             </w:pPr>
             <w:r>
               <w:rPr>
@@ -2460,20 +2392,16 @@
               <w:insideH w:val="single" w:sz="4" w:space="0" w:color="00000A"/>
               <w:insideV w:val="single" w:sz="4" w:space="0" w:color="00000A"/>
             </w:tcBorders>
-            <w:shd w:fill="D9D9D9" w:val="clear"/>
+            <w:shd w:color="auto" w:fill="D9D9D9" w:themeFill="background1" w:themeFillShade="d9" w:val="clear"/>
             <w:tcMar>
-              <w:left w:w="98" w:type="dxa"/>
+              <w:left w:w="93" w:type="dxa"/>
             </w:tcMar>
           </w:tcPr>
           <w:p>
             <w:pPr>
               <w:pStyle w:val="Normal"/>
               <w:jc w:val="center"/>
-              <w:rPr>
-                <w:rFonts w:ascii="Times New Roman" w:hAnsi="Times New Roman" w:cs="Times New Roman"/>
-                <w:sz w:val="24"/>
-                <w:szCs w:val="24"/>
-              </w:rPr>
+              <w:rPr/>
             </w:pPr>
             <w:r>
               <w:rPr>
@@ -2487,7 +2415,7 @@
         </w:tc>
         <w:tc>
           <w:tcPr>
-            <w:tcW w:w="1798" w:type="dxa"/>
+            <w:tcW w:w="1797" w:type="dxa"/>
             <w:tcBorders>
               <w:top w:val="single" w:sz="4" w:space="0" w:color="00000A"/>
               <w:left w:val="single" w:sz="4" w:space="0" w:color="00000A"/>
@@ -2496,7 +2424,7 @@
               <w:insideH w:val="single" w:sz="4" w:space="0" w:color="00000A"/>
               <w:insideV w:val="single" w:sz="4" w:space="0" w:color="00000A"/>
             </w:tcBorders>
-            <w:shd w:fill="D9D9D9" w:val="clear"/>
+            <w:shd w:color="auto" w:fill="D9D9D9" w:themeFill="background1" w:themeFillShade="d9" w:val="clear"/>
             <w:tcMar>
               <w:left w:w="-5" w:type="dxa"/>
               <w:right w:w="10" w:type="dxa"/>
@@ -2506,11 +2434,7 @@
             <w:pPr>
               <w:pStyle w:val="Normal"/>
               <w:jc w:val="center"/>
-              <w:rPr>
-                <w:rFonts w:ascii="Times New Roman" w:hAnsi="Times New Roman" w:cs="Times New Roman"/>
-                <w:sz w:val="24"/>
-                <w:szCs w:val="24"/>
-              </w:rPr>
+              <w:rPr/>
             </w:pPr>
             <w:r>
               <w:rPr>
@@ -2537,19 +2461,15 @@
               <w:insideH w:val="single" w:sz="4" w:space="0" w:color="00000A"/>
               <w:insideV w:val="single" w:sz="4" w:space="0" w:color="00000A"/>
             </w:tcBorders>
-            <w:shd w:fill="FFFFFF" w:val="clear"/>
+            <w:shd w:color="auto" w:fill="FFFFFF" w:themeFill="background1" w:val="clear"/>
             <w:tcMar>
-              <w:left w:w="98" w:type="dxa"/>
+              <w:left w:w="93" w:type="dxa"/>
             </w:tcMar>
           </w:tcPr>
           <w:p>
             <w:pPr>
               <w:pStyle w:val="Normal"/>
-              <w:rPr>
-                <w:rFonts w:ascii="Times New Roman" w:hAnsi="Times New Roman" w:cs="Times New Roman"/>
-                <w:sz w:val="24"/>
-                <w:szCs w:val="24"/>
-              </w:rPr>
+              <w:rPr/>
             </w:pPr>
             <w:r>
               <w:rPr>
@@ -2572,20 +2492,16 @@
               <w:insideH w:val="single" w:sz="4" w:space="0" w:color="00000A"/>
               <w:insideV w:val="single" w:sz="4" w:space="0" w:color="00000A"/>
             </w:tcBorders>
-            <w:shd w:fill="FFFFFF" w:val="clear"/>
+            <w:shd w:color="auto" w:fill="FFFFFF" w:themeFill="background1" w:val="clear"/>
             <w:tcMar>
-              <w:left w:w="98" w:type="dxa"/>
+              <w:left w:w="93" w:type="dxa"/>
             </w:tcMar>
           </w:tcPr>
           <w:p>
             <w:pPr>
               <w:pStyle w:val="Normal"/>
               <w:jc w:val="center"/>
-              <w:rPr>
-                <w:rFonts w:ascii="Times New Roman" w:hAnsi="Times New Roman" w:cs="Times New Roman"/>
-                <w:sz w:val="24"/>
-                <w:szCs w:val="24"/>
-              </w:rPr>
+              <w:rPr/>
             </w:pPr>
             <w:r>
               <w:rPr>
@@ -2599,7 +2515,7 @@
         </w:tc>
         <w:tc>
           <w:tcPr>
-            <w:tcW w:w="1798" w:type="dxa"/>
+            <w:tcW w:w="1797" w:type="dxa"/>
             <w:tcBorders>
               <w:top w:val="single" w:sz="4" w:space="0" w:color="00000A"/>
               <w:left w:val="single" w:sz="4" w:space="0" w:color="00000A"/>
@@ -2608,7 +2524,7 @@
               <w:insideH w:val="single" w:sz="4" w:space="0" w:color="00000A"/>
               <w:insideV w:val="single" w:sz="4" w:space="0" w:color="00000A"/>
             </w:tcBorders>
-            <w:shd w:fill="FFFFFF" w:val="clear"/>
+            <w:shd w:color="auto" w:fill="FFFFFF" w:themeFill="background1" w:val="clear"/>
             <w:tcMar>
               <w:left w:w="-5" w:type="dxa"/>
               <w:right w:w="10" w:type="dxa"/>
@@ -2618,11 +2534,7 @@
             <w:pPr>
               <w:pStyle w:val="Normal"/>
               <w:jc w:val="center"/>
-              <w:rPr>
-                <w:rFonts w:ascii="Times New Roman" w:hAnsi="Times New Roman" w:cs="Times New Roman"/>
-                <w:sz w:val="24"/>
-                <w:szCs w:val="24"/>
-              </w:rPr>
+              <w:rPr/>
             </w:pPr>
             <w:r>
               <w:rPr>
@@ -2640,13 +2552,7 @@
       <w:pPr>
         <w:pStyle w:val="Standard"/>
         <w:spacing w:lineRule="auto" w:line="480"/>
-        <w:rPr>
-          <w:rFonts w:ascii="Times New Roman" w:hAnsi="Times New Roman" w:cs="Times New Roman"/>
-          <w:b/>
-          <w:b/>
-          <w:sz w:val="24"/>
-          <w:szCs w:val="24"/>
-        </w:rPr>
+        <w:rPr/>
       </w:pPr>
       <w:r>
         <w:rPr>
@@ -2662,19 +2568,15 @@
       <w:pPr>
         <w:pStyle w:val="Standard"/>
         <w:spacing w:lineRule="auto" w:line="480"/>
-        <w:rPr>
-          <w:rFonts w:ascii="Times New Roman" w:hAnsi="Times New Roman" w:cs="Times New Roman"/>
-          <w:sz w:val="24"/>
-          <w:szCs w:val="24"/>
-        </w:rPr>
-      </w:pPr>
-      <w:r>
-        <w:rPr>
-          <w:rFonts w:cs="Times New Roman" w:ascii="Times New Roman" w:hAnsi="Times New Roman"/>
-          <w:sz w:val="24"/>
-          <w:szCs w:val="24"/>
-        </w:rPr>
-        <w:t xml:space="preserve">We compared the Glia stethoscope to the Littmann Cardiology III using a phantom, as described in the methods. At all frequencies tested, the Glia model performed similarly to the Cardiology III (Fig 2A). The difference in attenuation (dB) of the Glia model to the Littmann Cardiology III is shown in Figure 2B with values greater than 0dB indicating that the Glia attenuated less sound. </w:t>
+        <w:rPr/>
+      </w:pPr>
+      <w:r>
+        <w:rPr>
+          <w:rFonts w:cs="Times New Roman" w:ascii="Times New Roman" w:hAnsi="Times New Roman"/>
+          <w:sz w:val="24"/>
+          <w:szCs w:val="24"/>
+        </w:rPr>
+        <w:t>We compared three designs of the Glia stethoscope with varying channel sizes and infill percentages to the Littmann Cardiology III using a phantom, as described in the methods. At all frequencies tested, the Glia model performed similarly to the Cardiology III (Fig 2A). The difference in attenuation (dB) of the Glia model to the Littmann Cardiology III is shown in Figure 2B with values greater than 0dB indicating that the Glia attenuated less sound. The performance of the 100% infill, 6mm channel size Glia model 2 is highlighted in Fig 2B and is comparable to the Littmann, as demonstrated in the absolute difference curve.</w:t>
       </w:r>
     </w:p>
     <w:p>
@@ -2709,7 +2611,7 @@
           <w:sz w:val="24"/>
           <w:szCs w:val="24"/>
         </w:rPr>
-        <w:t xml:space="preserve">Figure 2. Calibration and comparison of 3D printed Glia model stethoscopes to the Littmann Cardiology III. </w:t>
+        <w:t xml:space="preserve">Figure 2. Calibration and comparison of 3D printed Glia model stethoscopes to the gold standard Littmann Cardiology III. </w:t>
       </w:r>
       <w:r>
         <w:rPr>
@@ -2733,11 +2635,7 @@
       <w:pPr>
         <w:pStyle w:val="Standard"/>
         <w:spacing w:lineRule="auto" w:line="480"/>
-        <w:rPr>
-          <w:rFonts w:ascii="Times New Roman" w:hAnsi="Times New Roman" w:cs="Times New Roman"/>
-          <w:sz w:val="24"/>
-          <w:szCs w:val="24"/>
-        </w:rPr>
+        <w:rPr/>
       </w:pPr>
       <w:r>
         <w:rPr>
@@ -2746,6 +2644,32 @@
           <w:szCs w:val="24"/>
         </w:rPr>
         <w:t xml:space="preserve"> </w:t>
+      </w:r>
+      <w:r>
+        <w:rPr>
+          <w:rFonts w:cs="Times New Roman" w:ascii="Times New Roman" w:hAnsi="Times New Roman"/>
+          <w:sz w:val="24"/>
+          <w:szCs w:val="24"/>
+        </w:rPr>
+        <w:t xml:space="preserve">Further comparison between the Glia Model 2 and the gold standard Littmann Cardiology III is shown in Figure 3B with the absolute </w:t>
+      </w:r>
+      <w:r>
+        <w:rPr>
+          <w:rFonts w:cs="Times New Roman" w:ascii="Times New Roman" w:hAnsi="Times New Roman"/>
+          <w:sz w:val="24"/>
+          <w:szCs w:val="24"/>
+          <w:lang w:val="el-GR"/>
+        </w:rPr>
+        <w:t>Δ</w:t>
+      </w:r>
+      <w:r>
+        <w:rPr>
+          <w:rFonts w:cs="Times New Roman" w:ascii="Times New Roman" w:hAnsi="Times New Roman"/>
+          <w:sz w:val="24"/>
+          <w:szCs w:val="24"/>
+          <w:lang w:val="en-US"/>
+        </w:rPr>
+        <w:t xml:space="preserve"> magnitude plotted above (Figure 2B).</w:t>
       </w:r>
     </w:p>
     <w:p>
@@ -2780,11 +2704,7 @@
       <w:pPr>
         <w:pStyle w:val="Standard"/>
         <w:spacing w:lineRule="auto" w:line="480"/>
-        <w:rPr>
-          <w:rFonts w:ascii="Times New Roman" w:hAnsi="Times New Roman" w:cs="Times New Roman"/>
-          <w:sz w:val="24"/>
-          <w:szCs w:val="24"/>
-        </w:rPr>
+        <w:rPr/>
       </w:pPr>
       <w:r>
         <w:rPr>
@@ -2812,6 +2732,23 @@
         <w:t>The quality and intensity of the sound reaching the earpiece from the diaphragm is dependent on nearly every piece of the stethoscope as well as the physiology of the user. These  variables have been previously well summarized</w:t>
       </w:r>
       <w:r>
+        <w:fldChar w:fldCharType="begin"/>
+      </w:r>
+      <w:r>
+        <w:instrText>ADDIN ZOTERO_ITEM CSL_CITATION {"citationID":"1151o1ql9h","properties":{"formattedCitation":"{\\rtf \\super 3\\nosupersub{}}","plainCitation":"3"},"citationItems":[{"id":816,"uris":["http://zotero.org/groups/233690/items/7HH6TDI8"],"uri":["http://zotero.org/groups/233690/items/7HH6TDI8"],"itemData":{"id":816,"type":"article-journal","title":"Comparison of the acoustic properties of six popular stethoscopes","container-title":"J Acoust Soc AM","page":"2224-2228","issue":"91","author":[{"family":"Abella","given":"M."},{"family":"Formolo","given":"J."},{"family":"Penney","given":"DG"}],"issued":{"date-parts":[["1992"]]}}}],"schema":"https://github.com/citation-style-language/schema/raw/master/csl-citation.json"}</w:instrText>
+      </w:r>
+      <w:r>
+        <w:fldChar w:fldCharType="separate"/>
+      </w:r>
+      <w:bookmarkStart w:id="28" w:name="__Fieldmark__431_277434326"/>
+      <w:r>
+        <w:rPr>
+          <w:rFonts w:cs="Times New Roman" w:ascii="Times New Roman" w:hAnsi="Times New Roman"/>
+          <w:sz w:val="24"/>
+          <w:szCs w:val="24"/>
+        </w:rPr>
+      </w:r>
+      <w:r>
         <w:rPr>
           <w:rFonts w:cs="Times New Roman" w:ascii="Times New Roman" w:hAnsi="Times New Roman"/>
           <w:sz w:val="24"/>
@@ -2820,370 +2757,68 @@
         </w:rPr>
         <w:t>3</w:t>
       </w:r>
-      <w:r>
-        <w:fldChar w:fldCharType="begin"/>
-      </w:r>
-      <w:r>
-        <w:instrText>ADDIN ZOTERO_ITEM CSL_CITATION {"citationID":"1151o1ql9h","properties":{"formattedCitation":"{\\rtf \\super 3\\nosupersub{}}","plainCitation":"3"},"citationItems":[{"id":816,"uris":["http://zotero.org/groups/233690/items/7HH6TDI8"],"uri":["http://zotero.org/groups/233690/items/7HH6TDI8"],"itemData":{"id":816,"type":"article-journal","title":"Comparison of the acoustic properties of six popular stethoscopes","container-title":"J Acoust Soc AM","page":"2224-2228","issue":"91","author":[{"family":"Abella","given":"M."},{"family":"Formolo","given":"J."},{"family":"Penney","given":"DG"}],"issued":{"date-parts":[["1992"]]}}}],"schema":"https://github.com/citation-style-language/schema/raw/master/csl-citation.json"}</w:instrText>
-      </w:r>
-      <w:r>
-        <w:fldChar w:fldCharType="separate"/>
-      </w:r>
-      <w:bookmarkStart w:id="16" w:name="__Fieldmark__485_4134142040"/>
-      <w:r>
-        <w:rPr/>
-      </w:r>
-      <w:r>
-        <w:rPr/>
+      <w:bookmarkStart w:id="29" w:name="__Fieldmark__1335_4134142040"/>
+      <w:r>
+        <w:rPr>
+          <w:rFonts w:cs="Times New Roman" w:ascii="Times New Roman" w:hAnsi="Times New Roman"/>
+          <w:sz w:val="24"/>
+          <w:szCs w:val="24"/>
+        </w:rPr>
       </w:r>
       <w:r>
         <w:fldChar w:fldCharType="end"/>
       </w:r>
-      <w:bookmarkEnd w:id="16"/>
-      <w:r>
-        <w:rPr/>
-        <w:t xml:space="preserve"> and include the size and volume of the bell</w:t>
-      </w:r>
-      <w:bookmarkStart w:id="17" w:name="__Fieldmark__1421_1355746229"/>
-      <w:bookmarkEnd w:id="17"/>
-      <w:r>
-        <w:rPr>
-          <w:rFonts w:cs="Times New Roman" w:ascii="Times New Roman" w:hAnsi="Times New Roman"/>
-          <w:sz w:val="24"/>
-          <w:szCs w:val="24"/>
-          <w:vertAlign w:val="superscript"/>
-        </w:rPr>
-        <w:t>7</w:t>
-      </w:r>
-      <w:bookmarkStart w:id="18" w:name="__Fieldmark__378_4221923628"/>
-      <w:r>
-        <w:rPr>
-          <w:rFonts w:cs="Times New Roman" w:ascii="Times New Roman" w:hAnsi="Times New Roman"/>
-          <w:sz w:val="24"/>
-          <w:szCs w:val="24"/>
-          <w:vertAlign w:val="superscript"/>
-        </w:rPr>
-        <w:t>,</w:t>
-      </w:r>
-      <w:r>
-        <w:fldChar w:fldCharType="begin"/>
-      </w:r>
-      <w:r>
-        <w:instrText>ADDIN ZOTERO_ITEM CSL_CITATION {"citationID":"1q04pfir54","properties":{"formattedCitation":"{\\rtf \\super 7,13\\nosupersub{}}","plainCitation":"7,13"},"citationItems":[{"id":855,"uris":["http://zotero.org/users/3172790/items/G76UHV9X"],"uri":["http://zotero.org/users/3172790/items/G76UHV9X"],"itemData":{"id":855,"type":"article-journal","title":"How to test stethoscopes.","container-title":"Med Res Eng","page":"7-17","volume":"8","author":[{"family":"Ertel","given":"PY"},{"family":"Lawrence","given":"M"},{"family":"Song","given":"W"}],"issued":{"date-parts":[["1969"]]}}},{"id":822,"uris":["http://zotero.org/groups/233690/items/C6FZATSM"],"uri":["http://zotero.org/groups/233690/items/C6FZATSM"],"itemData":{"id":822,"type":"article-journal","title":"Stethoscope acoustics and the engineer: Concepts and problems","container-title":"J. Audio Eng. Soc","page":"182-186","volume":"19","author":[{"family":"Ertel","given":"PY"},{"family":"Lawrence","given":"M"},{"family":"Song","given":"W"}],"issued":{"date-parts":[["1971"]]}}}],"schema":"https://github.com/citation-style-language/schema/raw/master/csl-citation.json"}</w:instrText>
-      </w:r>
-      <w:r>
-        <w:fldChar w:fldCharType="separate"/>
-      </w:r>
-      <w:bookmarkStart w:id="19" w:name="__Fieldmark__500_4134142040"/>
-      <w:r>
-        <w:rPr>
-          <w:rFonts w:cs="Times New Roman" w:ascii="Times New Roman" w:hAnsi="Times New Roman"/>
-          <w:sz w:val="24"/>
-          <w:szCs w:val="24"/>
-          <w:vertAlign w:val="superscript"/>
-        </w:rPr>
-        <w:t>13</w:t>
-      </w:r>
-      <w:r>
-        <w:rPr/>
-      </w:r>
-      <w:r>
-        <w:fldChar w:fldCharType="end"/>
-      </w:r>
-      <w:bookmarkEnd w:id="18"/>
-      <w:bookmarkEnd w:id="19"/>
-      <w:r>
-        <w:rPr>
-          <w:rFonts w:cs="Times New Roman" w:ascii="Times New Roman" w:hAnsi="Times New Roman"/>
-          <w:sz w:val="24"/>
-          <w:szCs w:val="24"/>
-        </w:rPr>
-        <w:t>; hardness of the inner cavity of the bell</w:t>
-      </w:r>
-      <w:r>
-        <w:rPr>
-          <w:rFonts w:cs="Times New Roman" w:ascii="Times New Roman" w:hAnsi="Times New Roman"/>
-          <w:sz w:val="24"/>
-          <w:szCs w:val="24"/>
-          <w:vertAlign w:val="superscript"/>
-        </w:rPr>
-        <w:t>1</w:t>
-      </w:r>
-      <w:bookmarkStart w:id="20" w:name="__Fieldmark__385_4221923628"/>
-      <w:r>
-        <w:rPr>
-          <w:rFonts w:cs="Times New Roman" w:ascii="Times New Roman" w:hAnsi="Times New Roman"/>
-          <w:sz w:val="24"/>
-          <w:szCs w:val="24"/>
-          <w:vertAlign w:val="superscript"/>
-        </w:rPr>
-        <w:t>4</w:t>
-      </w:r>
-      <w:r>
-        <w:fldChar w:fldCharType="begin"/>
-      </w:r>
-      <w:r>
-        <w:instrText>ADDIN ZOTERO_ITEM CSL_CITATION {"citationID":"1qel98tn00","properties":{"formattedCitation":"{\\rtf \\super 14\\nosupersub{}}","plainCitation":"14"},"citationItems":[{"id":813,"uris":["http://zotero.org/groups/233690/items/4HC4MKRF"],"uri":["http://zotero.org/groups/233690/items/4HC4MKRF"],"itemData":{"id":813,"type":"article-journal","title":"Physiologic and physical laws that govern ausculation, and their clinical application: The acoustic stethoscope and the electrical amplifying stethoscope and stethograph","container-title":"Am. Heart J.","page":"257-318","volume":"21","author":[{"family":"Rappaport","given":"M.B."},{"family":"Sprague","given":"H.B."}],"issued":{"date-parts":[["1941"]]}}}],"schema":"https://github.com/citation-style-language/schema/raw/master/csl-citation.json"}</w:instrText>
-      </w:r>
-      <w:r>
-        <w:fldChar w:fldCharType="separate"/>
-      </w:r>
-      <w:bookmarkStart w:id="21" w:name="__Fieldmark__513_4134142040"/>
-      <w:r>
-        <w:rPr/>
-      </w:r>
-      <w:r>
-        <w:rPr/>
-      </w:r>
-      <w:r>
-        <w:fldChar w:fldCharType="end"/>
-      </w:r>
-      <w:bookmarkEnd w:id="20"/>
-      <w:bookmarkEnd w:id="21"/>
-      <w:r>
-        <w:rPr/>
-        <w:t>; improperly fitted components allowing air leaks and loss of sound</w:t>
-      </w:r>
-      <w:r>
-        <w:rPr>
-          <w:rFonts w:cs="Times New Roman" w:ascii="Times New Roman" w:hAnsi="Times New Roman"/>
-          <w:sz w:val="24"/>
-          <w:szCs w:val="24"/>
-          <w:vertAlign w:val="superscript"/>
-        </w:rPr>
-        <w:t>1</w:t>
-      </w:r>
-      <w:bookmarkStart w:id="22" w:name="__Fieldmark__392_4221923628"/>
-      <w:r>
-        <w:rPr>
-          <w:rFonts w:cs="Times New Roman" w:ascii="Times New Roman" w:hAnsi="Times New Roman"/>
-          <w:sz w:val="24"/>
-          <w:szCs w:val="24"/>
-          <w:vertAlign w:val="superscript"/>
-        </w:rPr>
-        <w:t>3</w:t>
-      </w:r>
-      <w:r>
-        <w:fldChar w:fldCharType="begin"/>
-      </w:r>
-      <w:r>
-        <w:instrText>ADDIN ZOTERO_ITEM CSL_CITATION {"citationID":"1mijspk705","properties":{"formattedCitation":"{\\rtf \\super 13\\nosupersub{}}","plainCitation":"13"},"citationItems":[{"id":822,"uris":["http://zotero.org/groups/233690/items/C6FZATSM"],"uri":["http://zotero.org/groups/233690/items/C6FZATSM"],"itemData":{"id":822,"type":"article-journal","title":"Stethoscope acoustics and the engineer: Concepts and problems","container-title":"J. Audio Eng. Soc","page":"182-186","volume":"19","author":[{"family":"Ertel","given":"PY"},{"family":"Lawrence","given":"M"},{"family":"Song","given":"W"}],"issued":{"date-parts":[["1971"]]}}}],"schema":"https://github.com/citation-style-language/schema/raw/master/csl-citation.json"}</w:instrText>
-      </w:r>
-      <w:r>
-        <w:fldChar w:fldCharType="separate"/>
-      </w:r>
-      <w:bookmarkStart w:id="23" w:name="__Fieldmark__526_4134142040"/>
-      <w:r>
-        <w:rPr/>
-      </w:r>
-      <w:r>
-        <w:rPr/>
-      </w:r>
-      <w:r>
-        <w:fldChar w:fldCharType="end"/>
-      </w:r>
-      <w:bookmarkEnd w:id="22"/>
-      <w:bookmarkEnd w:id="23"/>
-      <w:r>
-        <w:rPr/>
-        <w:t>; the thickness, size and tautness of the diaphragm and the interior smoothness, rigidity, length and diameter of the tubing</w:t>
-      </w:r>
-      <w:r>
-        <w:rPr>
-          <w:rFonts w:cs="Times New Roman" w:ascii="Times New Roman" w:hAnsi="Times New Roman"/>
-          <w:sz w:val="24"/>
-          <w:szCs w:val="24"/>
-          <w:vertAlign w:val="superscript"/>
-        </w:rPr>
-        <w:t>1</w:t>
-      </w:r>
-      <w:bookmarkStart w:id="24" w:name="__Fieldmark__399_4221923628"/>
-      <w:r>
-        <w:rPr>
-          <w:rFonts w:cs="Times New Roman" w:ascii="Times New Roman" w:hAnsi="Times New Roman"/>
-          <w:sz w:val="24"/>
-          <w:szCs w:val="24"/>
-          <w:vertAlign w:val="superscript"/>
-        </w:rPr>
-        <w:t>5</w:t>
-      </w:r>
-      <w:r>
-        <w:fldChar w:fldCharType="begin"/>
-      </w:r>
-      <w:r>
-        <w:instrText>ADDIN ZOTERO_ITEM CSL_CITATION {"citationID":"xWr9OYki","properties":{"formattedCitation":"{\\rtf \\super 15,16\\nosupersub{}}","plainCitation":"15,16"},"citationItems":[{"id":814,"uris":["http://zotero.org/groups/233690/items/59FH44N9"],"uri":["http://zotero.org/groups/233690/items/59FH44N9"],"itemData":{"id":814,"type":"article-journal","title":"The effects of tubing bore on stethoscope efficiency","container-title":"Am. Heart J.","page":"605-609","issue":"42","author":[{"family":"Rappaport","given":"M.B."},{"family":"Sprague","given":"H.B."}],"issued":{"date-parts":[["1951"]]}}},{"id":840,"uris":["http://zotero.org/groups/233690/items/RE2QXR2W"],"uri":["http://zotero.org/groups/233690/items/RE2QXR2W"],"itemData":{"id":840,"type":"article-journal","title":"The effects of improper fitting of stethoscope to ears on auscultatory efficiency","container-title":"Am. Heart J.","page":"713-715","volume":"43","author":[{"family":"Rappaport","given":"M.B."},{"family":"Sprague","given":"H.B."}],"issued":{"date-parts":[["1952"]]}}}],"schema":"https://github.com/citation-style-language/schema/raw/master/csl-citation.json"}</w:instrText>
-      </w:r>
-      <w:r>
-        <w:fldChar w:fldCharType="separate"/>
-      </w:r>
-      <w:bookmarkStart w:id="25" w:name="__Fieldmark__541_4134142040"/>
-      <w:r>
-        <w:rPr>
-          <w:rFonts w:cs="Times New Roman" w:ascii="Times New Roman" w:hAnsi="Times New Roman"/>
-          <w:sz w:val="24"/>
-          <w:szCs w:val="24"/>
-          <w:vertAlign w:val="superscript"/>
-        </w:rPr>
-        <w:t>,16</w:t>
-      </w:r>
-      <w:r>
-        <w:rPr/>
-      </w:r>
-      <w:r>
-        <w:fldChar w:fldCharType="end"/>
-      </w:r>
-      <w:bookmarkEnd w:id="24"/>
-      <w:bookmarkEnd w:id="25"/>
-      <w:r>
-        <w:rPr>
-          <w:rFonts w:cs="Times New Roman" w:ascii="Times New Roman" w:hAnsi="Times New Roman"/>
-          <w:sz w:val="24"/>
-          <w:szCs w:val="24"/>
-        </w:rPr>
-        <w:t>. Additional user related factors include improperly fitted ear pieces that allow air exchange</w:t>
-      </w:r>
-      <w:r>
-        <w:rPr>
-          <w:rFonts w:cs="Times New Roman" w:ascii="Times New Roman" w:hAnsi="Times New Roman"/>
-          <w:sz w:val="24"/>
-          <w:szCs w:val="24"/>
-          <w:vertAlign w:val="superscript"/>
-        </w:rPr>
-        <w:t>4</w:t>
-      </w:r>
-      <w:bookmarkStart w:id="26" w:name="__Fieldmark__406_4221923628"/>
-      <w:r>
-        <w:rPr>
-          <w:rFonts w:cs="Times New Roman" w:ascii="Times New Roman" w:hAnsi="Times New Roman"/>
-          <w:sz w:val="24"/>
-          <w:szCs w:val="24"/>
-          <w:vertAlign w:val="superscript"/>
-        </w:rPr>
-        <w:t>,</w:t>
-      </w:r>
-      <w:r>
-        <w:fldChar w:fldCharType="begin"/>
-      </w:r>
-      <w:r>
-        <w:instrText>ADDIN ZOTERO_ITEM CSL_CITATION {"citationID":"lLOSHY8Z","properties":{"formattedCitation":"{\\rtf \\super 4,13,16,17\\nosupersub{}}","plainCitation":"4,13,16,17"},"citationItems":[{"id":846,"uris":["http://zotero.org/groups/233690/items/XZZ8X9EW"],"uri":["http://zotero.org/groups/233690/items/XZZ8X9EW"],"itemData":{"id":846,"type":"article-journal","title":"Acoustical performance of the stethoscope: a comparative analysis.","container-title":"Am Heart J","page":"269-275","volume":"104","author":[{"family":"Kindig","given":"JR"},{"family":"Beeson","given":"TP"},{"family":"Campbell","given":"RW"},{"family":"Andries","given":"F"},{"family":"Tavel","given":"ME"}],"issued":{"date-parts":[["1982"]]}}},{"id":822,"uris":["http://zotero.org/groups/233690/items/C6FZATSM"],"uri":["http://zotero.org/groups/233690/items/C6FZATSM"],"itemData":{"id":822,"type":"article-journal","title":"Stethoscope acoustics and the engineer: Concepts and problems","container-title":"J. Audio Eng. Soc","page":"182-186","volume":"19","author":[{"family":"Ertel","given":"PY"},{"family":"Lawrence","given":"M"},{"family":"Song","given":"W"}],"issued":{"date-parts":[["1971"]]}}},{"id":817,"uris":["http://zotero.org/groups/233690/items/8EI6MM6H"],"uri":["http://zotero.org/groups/233690/items/8EI6MM6H"],"itemData":{"id":817,"type":"article-journal","title":"The effect of background noise on cardiac auscultation","container-title":"Am. Heart J.","page":"781-790","volume":"52","author":[{"family":"Groom","given":"D."}],"issued":{"date-parts":[["1956"]]}}},{"id":840,"uris":["http://zotero.org/groups/233690/items/RE2QXR2W"],"uri":["http://zotero.org/groups/233690/items/RE2QXR2W"],"itemData":{"id":840,"type":"article-journal","title":"The effects of improper fitting of stethoscope to ears on auscultatory efficiency","container-title":"Am. Heart J.","page":"713-715","volume":"43","author":[{"family":"Rappaport","given":"M.B."},{"family":"Sprague","given":"H.B."}],"issued":{"date-parts":[["1952"]]}}}],"schema":"https://github.com/citation-style-language/schema/raw/master/csl-citation.json"}</w:instrText>
-      </w:r>
-      <w:r>
-        <w:fldChar w:fldCharType="separate"/>
-      </w:r>
-      <w:bookmarkStart w:id="27" w:name="__Fieldmark__556_4134142040"/>
-      <w:r>
-        <w:rPr>
-          <w:rFonts w:cs="Times New Roman" w:ascii="Times New Roman" w:hAnsi="Times New Roman"/>
-          <w:sz w:val="24"/>
-          <w:szCs w:val="24"/>
-          <w:vertAlign w:val="superscript"/>
-        </w:rPr>
-        <w:t>13,16,17</w:t>
-      </w:r>
-      <w:r>
-        <w:rPr/>
-      </w:r>
-      <w:r>
-        <w:fldChar w:fldCharType="end"/>
-      </w:r>
-      <w:bookmarkEnd w:id="26"/>
-      <w:bookmarkEnd w:id="27"/>
-      <w:r>
-        <w:rPr>
-          <w:rFonts w:cs="Times New Roman" w:ascii="Times New Roman" w:hAnsi="Times New Roman"/>
-          <w:sz w:val="24"/>
-          <w:szCs w:val="24"/>
-        </w:rPr>
-        <w:t>; anatomical variations of the auditory canal of the user</w:t>
-      </w:r>
-      <w:r>
-        <w:rPr>
-          <w:rFonts w:cs="Times New Roman" w:ascii="Times New Roman" w:hAnsi="Times New Roman"/>
-          <w:sz w:val="24"/>
-          <w:szCs w:val="24"/>
-          <w:vertAlign w:val="superscript"/>
-        </w:rPr>
-        <w:t>1</w:t>
-      </w:r>
-      <w:bookmarkStart w:id="28" w:name="__Fieldmark__413_4221923628"/>
-      <w:r>
-        <w:rPr>
-          <w:rFonts w:cs="Times New Roman" w:ascii="Times New Roman" w:hAnsi="Times New Roman"/>
-          <w:sz w:val="24"/>
-          <w:szCs w:val="24"/>
-          <w:vertAlign w:val="superscript"/>
-        </w:rPr>
-        <w:t>7</w:t>
-      </w:r>
-      <w:r>
-        <w:fldChar w:fldCharType="begin"/>
-      </w:r>
-      <w:r>
-        <w:instrText>ADDIN ZOTERO_ITEM CSL_CITATION {"citationID":"1drptj37t4","properties":{"formattedCitation":"{\\rtf \\super 17\\nosupersub{}}","plainCitation":"17"},"citationItems":[{"id":817,"uris":["http://zotero.org/groups/233690/items/8EI6MM6H"],"uri":["http://zotero.org/groups/233690/items/8EI6MM6H"],"itemData":{"id":817,"type":"article-journal","title":"The effect of background noise on cardiac auscultation","container-title":"Am. Heart J.","page":"781-790","volume":"52","author":[{"family":"Groom","given":"D."}],"issued":{"date-parts":[["1956"]]}}}],"schema":"https://github.com/citation-style-language/schema/raw/master/csl-citation.json"}</w:instrText>
-      </w:r>
-      <w:r>
-        <w:fldChar w:fldCharType="separate"/>
-      </w:r>
-      <w:bookmarkStart w:id="29" w:name="__Fieldmark__569_4134142040"/>
-      <w:r>
-        <w:rPr/>
-      </w:r>
-      <w:r>
-        <w:rPr/>
-      </w:r>
-      <w:r>
-        <w:fldChar w:fldCharType="end"/>
-      </w:r>
+      <w:bookmarkStart w:id="30" w:name="__Fieldmark__1421_13557462291"/>
+      <w:bookmarkStart w:id="31" w:name="__Fieldmark__1173_4221923628"/>
       <w:bookmarkEnd w:id="28"/>
       <w:bookmarkEnd w:id="29"/>
-      <w:r>
-        <w:rPr/>
-        <w:t>; background noise</w:t>
-      </w:r>
-      <w:r>
-        <w:rPr>
-          <w:rFonts w:cs="Times New Roman" w:ascii="Times New Roman" w:hAnsi="Times New Roman"/>
-          <w:sz w:val="24"/>
-          <w:szCs w:val="24"/>
-          <w:vertAlign w:val="superscript"/>
-        </w:rPr>
-        <w:t>1</w:t>
-      </w:r>
-      <w:bookmarkStart w:id="30" w:name="__Fieldmark__420_4221923628"/>
-      <w:r>
-        <w:rPr>
-          <w:rFonts w:cs="Times New Roman" w:ascii="Times New Roman" w:hAnsi="Times New Roman"/>
-          <w:sz w:val="24"/>
-          <w:szCs w:val="24"/>
-          <w:vertAlign w:val="superscript"/>
-        </w:rPr>
-        <w:t>8</w:t>
-      </w:r>
-      <w:r>
-        <w:fldChar w:fldCharType="begin"/>
-      </w:r>
-      <w:r>
-        <w:instrText>ADDIN ZOTERO_ITEM CSL_CITATION {"citationID":"1it21f22qb","properties":{"formattedCitation":"{\\rtf \\super 18\\nosupersub{}}","plainCitation":"18"},"citationItems":[{"id":835,"uris":["http://zotero.org/groups/233690/items/NWM9AINA"],"uri":["http://zotero.org/groups/233690/items/NWM9AINA"],"itemData":{"id":835,"type":"article-journal","title":"Anatomic variations of the auditory canal pertaining to the fit of stethoscope earpieces","container-title":"Circulation","page":"606-608","volume":"19","author":[{"family":"Groom","given":"D."},{"family":"Chapman","given":"W."}],"issued":{"date-parts":[["1959"]]}}}],"schema":"https://github.com/citation-style-language/schema/raw/master/csl-citation.json"}</w:instrText>
-      </w:r>
-      <w:r>
-        <w:fldChar w:fldCharType="separate"/>
-      </w:r>
-      <w:bookmarkStart w:id="31" w:name="__Fieldmark__582_4134142040"/>
-      <w:r>
-        <w:rPr/>
-      </w:r>
-      <w:r>
-        <w:rPr/>
-      </w:r>
-      <w:r>
-        <w:fldChar w:fldCharType="end"/>
-      </w:r>
       <w:bookmarkEnd w:id="30"/>
       <w:bookmarkEnd w:id="31"/>
       <w:r>
-        <w:rPr/>
-        <w:t xml:space="preserve"> and training</w:t>
-      </w:r>
+        <w:rPr>
+          <w:rFonts w:cs="Times New Roman" w:ascii="Times New Roman" w:hAnsi="Times New Roman"/>
+          <w:sz w:val="24"/>
+          <w:szCs w:val="24"/>
+        </w:rPr>
+        <w:t xml:space="preserve"> and include the size and volume of the bell</w:t>
+      </w:r>
+      <w:r>
+        <w:fldChar w:fldCharType="begin"/>
+      </w:r>
+      <w:r>
+        <w:instrText>ADDIN ZOTERO_ITEM CSL_CITATION {"citationID":"1q04pfir54","properties":{"formattedCitation":"{\\rtf \\super 7,13\\nosupersub{}}","plainCitation":"7,13"},"citationItems":[{"id":855,"uris":["http://zotero.org/users/3172790/items/G76UHV9X"],"uri":["http://zotero.org/users/3172790/items/G76UHV9X"],"itemData":{"id":855,"type":"article-journal","title":"How to test stethoscopes.","container-title":"Med Res Eng","page":"7-17","volume":"8","author":[{"family":"Ertel","given":"PY"},{"family":"Lawrence","given":"M"},{"family":"Song","given":"W"}],"issued":{"date-parts":[["1969"]]}}},{"id":822,"uris":["http://zotero.org/groups/233690/items/C6FZATSM"],"uri":["http://zotero.org/groups/233690/items/C6FZATSM"],"itemData":{"id":822,"type":"article-journal","title":"Stethoscope acoustics and the engineer: Concepts and problems","container-title":"J. Audio Eng. Soc","page":"182-186","volume":"19","author":[{"family":"Ertel","given":"PY"},{"family":"Lawrence","given":"M"},{"family":"Song","given":"W"}],"issued":{"date-parts":[["1971"]]}}}],"schema":"https://github.com/citation-style-language/schema/raw/master/csl-citation.json"}</w:instrText>
+      </w:r>
+      <w:r>
+        <w:fldChar w:fldCharType="separate"/>
+      </w:r>
+      <w:bookmarkStart w:id="32" w:name="__Fieldmark__444_277434326"/>
+      <w:r>
+        <w:rPr>
+          <w:rFonts w:cs="Times New Roman" w:ascii="Times New Roman" w:hAnsi="Times New Roman"/>
+          <w:sz w:val="24"/>
+          <w:szCs w:val="24"/>
+        </w:rPr>
+      </w:r>
+      <w:r>
+        <w:rPr>
+          <w:rFonts w:cs="Times New Roman" w:ascii="Times New Roman" w:hAnsi="Times New Roman"/>
+          <w:sz w:val="24"/>
+          <w:szCs w:val="24"/>
+          <w:vertAlign w:val="superscript"/>
+        </w:rPr>
+        <w:t>7</w:t>
+      </w:r>
+      <w:bookmarkStart w:id="33" w:name="__Fieldmark__1345_4134142040"/>
+      <w:r>
+        <w:rPr>
+          <w:rFonts w:cs="Times New Roman" w:ascii="Times New Roman" w:hAnsi="Times New Roman"/>
+          <w:sz w:val="24"/>
+          <w:szCs w:val="24"/>
+          <w:vertAlign w:val="superscript"/>
+        </w:rPr>
+        <w:t>,</w:t>
+      </w:r>
+      <w:bookmarkStart w:id="34" w:name="__Fieldmark__1180_4221923628"/>
       <w:r>
         <w:rPr>
           <w:rFonts w:cs="Times New Roman" w:ascii="Times New Roman" w:hAnsi="Times New Roman"/>
@@ -3193,48 +2828,493 @@
         </w:rPr>
         <w:t>1</w:t>
       </w:r>
-      <w:bookmarkStart w:id="32" w:name="__Fieldmark__427_4221923628"/>
-      <w:r>
-        <w:rPr>
-          <w:rFonts w:cs="Times New Roman" w:ascii="Times New Roman" w:hAnsi="Times New Roman"/>
-          <w:sz w:val="24"/>
-          <w:szCs w:val="24"/>
-          <w:vertAlign w:val="superscript"/>
-        </w:rPr>
-        <w:t>9</w:t>
-      </w:r>
-      <w:r>
-        <w:fldChar w:fldCharType="begin"/>
-      </w:r>
-      <w:r>
-        <w:instrText>ADDIN ZOTERO_ITEM CSL_CITATION {"citationID":"18dng21srs","properties":{"formattedCitation":"{\\rtf \\super 19\\nosupersub{}}","plainCitation":"19"},"citationItems":[{"id":812,"uris":["http://zotero.org/groups/233690/items/442ZDRXU"],"uri":["http://zotero.org/groups/233690/items/442ZDRXU"],"itemData":{"id":812,"type":"article-journal","title":"Comparing the auscultatory accuracy of health care professionals using three different brands of stethoscopes on a simulator","container-title":"Medical Devices: Evidence and Research","page":"273-281","volume":"7","author":[{"family":"Mehmood","given":"Mansoor"},{"family":"Abu Grara","given":"Hazem L"},{"family":"Stewart","given":"Joshua S"},{"family":"Khasawneh","given":"Faisal A"}],"issued":{"date-parts":[["2014"]]}}}],"schema":"https://github.com/citation-style-language/schema/raw/master/csl-citation.json"}</w:instrText>
-      </w:r>
-      <w:r>
-        <w:fldChar w:fldCharType="separate"/>
-      </w:r>
-      <w:bookmarkStart w:id="33" w:name="__Fieldmark__595_4134142040"/>
-      <w:r>
-        <w:rPr/>
-      </w:r>
-      <w:r>
-        <w:rPr/>
+      <w:bookmarkStart w:id="35" w:name="__Fieldmark__1426_1355746229"/>
+      <w:r>
+        <w:rPr>
+          <w:rFonts w:cs="Times New Roman" w:ascii="Times New Roman" w:hAnsi="Times New Roman"/>
+          <w:sz w:val="24"/>
+          <w:szCs w:val="24"/>
+          <w:vertAlign w:val="superscript"/>
+        </w:rPr>
+        <w:t>3</w:t>
+      </w:r>
+      <w:r>
+        <w:rPr>
+          <w:rFonts w:cs="Times New Roman" w:ascii="Times New Roman" w:hAnsi="Times New Roman"/>
+          <w:sz w:val="24"/>
+          <w:szCs w:val="24"/>
+        </w:rPr>
       </w:r>
       <w:r>
         <w:fldChar w:fldCharType="end"/>
       </w:r>
       <w:bookmarkEnd w:id="32"/>
       <w:bookmarkEnd w:id="33"/>
-      <w:r>
-        <w:rPr/>
-        <w:t xml:space="preserve">. Many of these variables needed to be considered when designing the Glia model stethoscope, particularly physical properties such as channel diameter </w:t>
-      </w:r>
-      <w:r>
-        <w:rPr>
-          <w:rFonts w:cs="Times New Roman" w:ascii="Times New Roman" w:hAnsi="Times New Roman"/>
-          <w:sz w:val="24"/>
-          <w:szCs w:val="24"/>
-        </w:rPr>
-        <w:t xml:space="preserve">through the 3D printed parts and infill percentage, which ultimately determines the density and hardness of the parts. We also tried several printing materials including poly-lactic acid (PLA) and ABS. Of particular challenge was creating the ear tubes to ensure that they could universally accept either molded ear plugs or purchased plugs, as well as creating the interface between the ear tube and the spring to prevent rotation when the ear tubes were pulled apart. </w:t>
+      <w:bookmarkEnd w:id="34"/>
+      <w:bookmarkEnd w:id="35"/>
+      <w:r>
+        <w:rPr>
+          <w:rFonts w:cs="Times New Roman" w:ascii="Times New Roman" w:hAnsi="Times New Roman"/>
+          <w:sz w:val="24"/>
+          <w:szCs w:val="24"/>
+        </w:rPr>
+        <w:t>; hardness of the inner cavity of the bell</w:t>
+      </w:r>
+      <w:r>
+        <w:fldChar w:fldCharType="begin"/>
+      </w:r>
+      <w:r>
+        <w:instrText>ADDIN ZOTERO_ITEM CSL_CITATION {"citationID":"1qel98tn00","properties":{"formattedCitation":"{\\rtf \\super 14\\nosupersub{}}","plainCitation":"14"},"citationItems":[{"id":813,"uris":["http://zotero.org/groups/233690/items/4HC4MKRF"],"uri":["http://zotero.org/groups/233690/items/4HC4MKRF"],"itemData":{"id":813,"type":"article-journal","title":"Physiologic and physical laws that govern ausculation, and their clinical application: The acoustic stethoscope and the electrical amplifying stethoscope and stethograph","container-title":"Am. Heart J.","page":"257-318","volume":"21","author":[{"family":"Rappaport","given":"M.B."},{"family":"Sprague","given":"H.B."}],"issued":{"date-parts":[["1941"]]}}}],"schema":"https://github.com/citation-style-language/schema/raw/master/csl-citation.json"}</w:instrText>
+      </w:r>
+      <w:r>
+        <w:fldChar w:fldCharType="separate"/>
+      </w:r>
+      <w:bookmarkStart w:id="36" w:name="__Fieldmark__459_277434326"/>
+      <w:r>
+        <w:rPr>
+          <w:rFonts w:cs="Times New Roman" w:ascii="Times New Roman" w:hAnsi="Times New Roman"/>
+          <w:sz w:val="24"/>
+          <w:szCs w:val="24"/>
+        </w:rPr>
+      </w:r>
+      <w:r>
+        <w:rPr>
+          <w:rFonts w:cs="Times New Roman" w:ascii="Times New Roman" w:hAnsi="Times New Roman"/>
+          <w:sz w:val="24"/>
+          <w:szCs w:val="24"/>
+          <w:vertAlign w:val="superscript"/>
+        </w:rPr>
+        <w:t>1</w:t>
+      </w:r>
+      <w:bookmarkStart w:id="37" w:name="__Fieldmark__1356_4134142040"/>
+      <w:r>
+        <w:rPr>
+          <w:rFonts w:cs="Times New Roman" w:ascii="Times New Roman" w:hAnsi="Times New Roman"/>
+          <w:sz w:val="24"/>
+          <w:szCs w:val="24"/>
+          <w:vertAlign w:val="superscript"/>
+        </w:rPr>
+        <w:t>4</w:t>
+      </w:r>
+      <w:bookmarkStart w:id="38" w:name="__Fieldmark__1187_4221923628"/>
+      <w:r>
+        <w:rPr>
+          <w:rFonts w:cs="Times New Roman" w:ascii="Times New Roman" w:hAnsi="Times New Roman"/>
+          <w:sz w:val="24"/>
+          <w:szCs w:val="24"/>
+        </w:rPr>
+      </w:r>
+      <w:r>
+        <w:fldChar w:fldCharType="end"/>
+      </w:r>
+      <w:bookmarkStart w:id="39" w:name="__Fieldmark__1431_1355746229"/>
+      <w:bookmarkEnd w:id="36"/>
+      <w:bookmarkEnd w:id="37"/>
+      <w:bookmarkEnd w:id="38"/>
+      <w:bookmarkEnd w:id="39"/>
+      <w:r>
+        <w:rPr>
+          <w:rFonts w:cs="Times New Roman" w:ascii="Times New Roman" w:hAnsi="Times New Roman"/>
+          <w:sz w:val="24"/>
+          <w:szCs w:val="24"/>
+        </w:rPr>
+        <w:t>; improperly fitted components allowing air leaks and loss of sound</w:t>
+      </w:r>
+      <w:r>
+        <w:fldChar w:fldCharType="begin"/>
+      </w:r>
+      <w:r>
+        <w:instrText>ADDIN ZOTERO_ITEM CSL_CITATION {"citationID":"1mijspk705","properties":{"formattedCitation":"{\\rtf \\super 13\\nosupersub{}}","plainCitation":"13"},"citationItems":[{"id":822,"uris":["http://zotero.org/groups/233690/items/C6FZATSM"],"uri":["http://zotero.org/groups/233690/items/C6FZATSM"],"itemData":{"id":822,"type":"article-journal","title":"Stethoscope acoustics and the engineer: Concepts and problems","container-title":"J. Audio Eng. Soc","page":"182-186","volume":"19","author":[{"family":"Ertel","given":"PY"},{"family":"Lawrence","given":"M"},{"family":"Song","given":"W"}],"issued":{"date-parts":[["1971"]]}}}],"schema":"https://github.com/citation-style-language/schema/raw/master/csl-citation.json"}</w:instrText>
+      </w:r>
+      <w:r>
+        <w:fldChar w:fldCharType="separate"/>
+      </w:r>
+      <w:bookmarkStart w:id="40" w:name="__Fieldmark__473_277434326"/>
+      <w:r>
+        <w:rPr>
+          <w:rFonts w:cs="Times New Roman" w:ascii="Times New Roman" w:hAnsi="Times New Roman"/>
+          <w:sz w:val="24"/>
+          <w:szCs w:val="24"/>
+        </w:rPr>
+      </w:r>
+      <w:r>
+        <w:rPr>
+          <w:rFonts w:cs="Times New Roman" w:ascii="Times New Roman" w:hAnsi="Times New Roman"/>
+          <w:sz w:val="24"/>
+          <w:szCs w:val="24"/>
+          <w:vertAlign w:val="superscript"/>
+        </w:rPr>
+        <w:t>1</w:t>
+      </w:r>
+      <w:bookmarkStart w:id="41" w:name="__Fieldmark__1367_4134142040"/>
+      <w:r>
+        <w:rPr>
+          <w:rFonts w:cs="Times New Roman" w:ascii="Times New Roman" w:hAnsi="Times New Roman"/>
+          <w:sz w:val="24"/>
+          <w:szCs w:val="24"/>
+          <w:vertAlign w:val="superscript"/>
+        </w:rPr>
+        <w:t>3</w:t>
+      </w:r>
+      <w:bookmarkStart w:id="42" w:name="__Fieldmark__1194_4221923628"/>
+      <w:r>
+        <w:rPr>
+          <w:rFonts w:cs="Times New Roman" w:ascii="Times New Roman" w:hAnsi="Times New Roman"/>
+          <w:sz w:val="24"/>
+          <w:szCs w:val="24"/>
+        </w:rPr>
+      </w:r>
+      <w:r>
+        <w:fldChar w:fldCharType="end"/>
+      </w:r>
+      <w:bookmarkStart w:id="43" w:name="__Fieldmark__1436_1355746229"/>
+      <w:bookmarkEnd w:id="40"/>
+      <w:bookmarkEnd w:id="41"/>
+      <w:bookmarkEnd w:id="42"/>
+      <w:bookmarkEnd w:id="43"/>
+      <w:r>
+        <w:rPr>
+          <w:rFonts w:cs="Times New Roman" w:ascii="Times New Roman" w:hAnsi="Times New Roman"/>
+          <w:sz w:val="24"/>
+          <w:szCs w:val="24"/>
+        </w:rPr>
+        <w:t>; the thickness, size and tautness of the diaphragm and the interior smoothness, rigidity, length and diameter of the tubing</w:t>
+      </w:r>
+      <w:r>
+        <w:fldChar w:fldCharType="begin"/>
+      </w:r>
+      <w:r>
+        <w:instrText>ADDIN ZOTERO_ITEM CSL_CITATION {"citationID":"xWr9OYki","properties":{"formattedCitation":"{\\rtf \\super 15,16\\nosupersub{}}","plainCitation":"15,16"},"citationItems":[{"id":814,"uris":["http://zotero.org/groups/233690/items/59FH44N9"],"uri":["http://zotero.org/groups/233690/items/59FH44N9"],"itemData":{"id":814,"type":"article-journal","title":"The effects of tubing bore on stethoscope efficiency","container-title":"Am. Heart J.","page":"605-609","issue":"42","author":[{"family":"Rappaport","given":"M.B."},{"family":"Sprague","given":"H.B."}],"issued":{"date-parts":[["1951"]]}}},{"id":840,"uris":["http://zotero.org/groups/233690/items/RE2QXR2W"],"uri":["http://zotero.org/groups/233690/items/RE2QXR2W"],"itemData":{"id":840,"type":"article-journal","title":"The effects of improper fitting of stethoscope to ears on auscultatory efficiency","container-title":"Am. Heart J.","page":"713-715","volume":"43","author":[{"family":"Rappaport","given":"M.B."},{"family":"Sprague","given":"H.B."}],"issued":{"date-parts":[["1952"]]}}}],"schema":"https://github.com/citation-style-language/schema/raw/master/csl-citation.json"}</w:instrText>
+      </w:r>
+      <w:r>
+        <w:fldChar w:fldCharType="separate"/>
+      </w:r>
+      <w:bookmarkStart w:id="44" w:name="__Fieldmark__487_277434326"/>
+      <w:r>
+        <w:rPr>
+          <w:rFonts w:cs="Times New Roman" w:ascii="Times New Roman" w:hAnsi="Times New Roman"/>
+          <w:sz w:val="24"/>
+          <w:szCs w:val="24"/>
+        </w:rPr>
+      </w:r>
+      <w:r>
+        <w:rPr>
+          <w:rFonts w:cs="Times New Roman" w:ascii="Times New Roman" w:hAnsi="Times New Roman"/>
+          <w:sz w:val="24"/>
+          <w:szCs w:val="24"/>
+          <w:vertAlign w:val="superscript"/>
+        </w:rPr>
+        <w:t>1</w:t>
+      </w:r>
+      <w:bookmarkStart w:id="45" w:name="__Fieldmark__1378_4134142040"/>
+      <w:r>
+        <w:rPr>
+          <w:rFonts w:cs="Times New Roman" w:ascii="Times New Roman" w:hAnsi="Times New Roman"/>
+          <w:sz w:val="24"/>
+          <w:szCs w:val="24"/>
+          <w:vertAlign w:val="superscript"/>
+        </w:rPr>
+        <w:t>5</w:t>
+      </w:r>
+      <w:bookmarkStart w:id="46" w:name="__Fieldmark__1201_4221923628"/>
+      <w:r>
+        <w:rPr>
+          <w:rFonts w:cs="Times New Roman" w:ascii="Times New Roman" w:hAnsi="Times New Roman"/>
+          <w:sz w:val="24"/>
+          <w:szCs w:val="24"/>
+          <w:vertAlign w:val="superscript"/>
+        </w:rPr>
+        <w:t>,</w:t>
+      </w:r>
+      <w:bookmarkStart w:id="47" w:name="__Fieldmark__1441_1355746229"/>
+      <w:r>
+        <w:rPr>
+          <w:rFonts w:cs="Times New Roman" w:ascii="Times New Roman" w:hAnsi="Times New Roman"/>
+          <w:sz w:val="24"/>
+          <w:szCs w:val="24"/>
+          <w:vertAlign w:val="superscript"/>
+        </w:rPr>
+        <w:t>16</w:t>
+      </w:r>
+      <w:r>
+        <w:rPr>
+          <w:rFonts w:cs="Times New Roman" w:ascii="Times New Roman" w:hAnsi="Times New Roman"/>
+          <w:sz w:val="24"/>
+          <w:szCs w:val="24"/>
+        </w:rPr>
+      </w:r>
+      <w:r>
+        <w:fldChar w:fldCharType="end"/>
+      </w:r>
+      <w:bookmarkEnd w:id="44"/>
+      <w:bookmarkEnd w:id="45"/>
+      <w:bookmarkEnd w:id="46"/>
+      <w:bookmarkEnd w:id="47"/>
+      <w:r>
+        <w:rPr>
+          <w:rFonts w:cs="Times New Roman" w:ascii="Times New Roman" w:hAnsi="Times New Roman"/>
+          <w:sz w:val="24"/>
+          <w:szCs w:val="24"/>
+        </w:rPr>
+        <w:t>. Additional user related factors include improperly fitted ear pieces that allow air exchange</w:t>
+      </w:r>
+      <w:r>
+        <w:fldChar w:fldCharType="begin"/>
+      </w:r>
+      <w:r>
+        <w:instrText>ADDIN ZOTERO_ITEM CSL_CITATION {"citationID":"lLOSHY8Z","properties":{"formattedCitation":"{\\rtf \\super 4,13,16,17\\nosupersub{}}","plainCitation":"4,13,16,17"},"citationItems":[{"id":846,"uris":["http://zotero.org/groups/233690/items/XZZ8X9EW"],"uri":["http://zotero.org/groups/233690/items/XZZ8X9EW"],"itemData":{"id":846,"type":"article-journal","title":"Acoustical performance of the stethoscope: a comparative analysis.","container-title":"Am Heart J","page":"269-275","volume":"104","author":[{"family":"Kindig","given":"JR"},{"family":"Beeson","given":"TP"},{"family":"Campbell","given":"RW"},{"family":"Andries","given":"F"},{"family":"Tavel","given":"ME"}],"issued":{"date-parts":[["1982"]]}}},{"id":822,"uris":["http://zotero.org/groups/233690/items/C6FZATSM"],"uri":["http://zotero.org/groups/233690/items/C6FZATSM"],"itemData":{"id":822,"type":"article-journal","title":"Stethoscope acoustics and the engineer: Concepts and problems","container-title":"J. Audio Eng. Soc","page":"182-186","volume":"19","author":[{"family":"Ertel","given":"PY"},{"family":"Lawrence","given":"M"},{"family":"Song","given":"W"}],"issued":{"date-parts":[["1971"]]}}},{"id":817,"uris":["http://zotero.org/groups/233690/items/8EI6MM6H"],"uri":["http://zotero.org/groups/233690/items/8EI6MM6H"],"itemData":{"id":817,"type":"article-journal","title":"The effect of background noise on cardiac auscultation","container-title":"Am. Heart J.","page":"781-790","volume":"52","author":[{"family":"Groom","given":"D."}],"issued":{"date-parts":[["1956"]]}}},{"id":840,"uris":["http://zotero.org/groups/233690/items/RE2QXR2W"],"uri":["http://zotero.org/groups/233690/items/RE2QXR2W"],"itemData":{"id":840,"type":"article-journal","title":"The effects of improper fitting of stethoscope to ears on auscultatory efficiency","container-title":"Am. Heart J.","page":"713-715","volume":"43","author":[{"family":"Rappaport","given":"M.B."},{"family":"Sprague","given":"H.B."}],"issued":{"date-parts":[["1952"]]}}}],"schema":"https://github.com/citation-style-language/schema/raw/master/csl-citation.json"}</w:instrText>
+      </w:r>
+      <w:r>
+        <w:fldChar w:fldCharType="separate"/>
+      </w:r>
+      <w:bookmarkStart w:id="48" w:name="__Fieldmark__502_277434326"/>
+      <w:r>
+        <w:rPr>
+          <w:rFonts w:cs="Times New Roman" w:ascii="Times New Roman" w:hAnsi="Times New Roman"/>
+          <w:sz w:val="24"/>
+          <w:szCs w:val="24"/>
+        </w:rPr>
+      </w:r>
+      <w:r>
+        <w:rPr>
+          <w:rFonts w:cs="Times New Roman" w:ascii="Times New Roman" w:hAnsi="Times New Roman"/>
+          <w:sz w:val="24"/>
+          <w:szCs w:val="24"/>
+          <w:vertAlign w:val="superscript"/>
+        </w:rPr>
+        <w:t>4</w:t>
+      </w:r>
+      <w:bookmarkStart w:id="49" w:name="__Fieldmark__1389_4134142040"/>
+      <w:r>
+        <w:rPr>
+          <w:rFonts w:cs="Times New Roman" w:ascii="Times New Roman" w:hAnsi="Times New Roman"/>
+          <w:sz w:val="24"/>
+          <w:szCs w:val="24"/>
+          <w:vertAlign w:val="superscript"/>
+        </w:rPr>
+        <w:t>,</w:t>
+      </w:r>
+      <w:bookmarkStart w:id="50" w:name="__Fieldmark__1208_4221923628"/>
+      <w:r>
+        <w:rPr>
+          <w:rFonts w:cs="Times New Roman" w:ascii="Times New Roman" w:hAnsi="Times New Roman"/>
+          <w:sz w:val="24"/>
+          <w:szCs w:val="24"/>
+          <w:vertAlign w:val="superscript"/>
+        </w:rPr>
+        <w:t>1</w:t>
+      </w:r>
+      <w:bookmarkStart w:id="51" w:name="__Fieldmark__1446_1355746229"/>
+      <w:r>
+        <w:rPr>
+          <w:rFonts w:cs="Times New Roman" w:ascii="Times New Roman" w:hAnsi="Times New Roman"/>
+          <w:sz w:val="24"/>
+          <w:szCs w:val="24"/>
+          <w:vertAlign w:val="superscript"/>
+        </w:rPr>
+        <w:t>3,16,17</w:t>
+      </w:r>
+      <w:r>
+        <w:rPr>
+          <w:rFonts w:cs="Times New Roman" w:ascii="Times New Roman" w:hAnsi="Times New Roman"/>
+          <w:sz w:val="24"/>
+          <w:szCs w:val="24"/>
+        </w:rPr>
+      </w:r>
+      <w:r>
+        <w:fldChar w:fldCharType="end"/>
+      </w:r>
+      <w:bookmarkEnd w:id="48"/>
+      <w:bookmarkEnd w:id="49"/>
+      <w:bookmarkEnd w:id="50"/>
+      <w:bookmarkEnd w:id="51"/>
+      <w:r>
+        <w:rPr>
+          <w:rFonts w:cs="Times New Roman" w:ascii="Times New Roman" w:hAnsi="Times New Roman"/>
+          <w:sz w:val="24"/>
+          <w:szCs w:val="24"/>
+        </w:rPr>
+        <w:t>; anatomical variations of the auditory canal of the user</w:t>
+      </w:r>
+      <w:r>
+        <w:fldChar w:fldCharType="begin"/>
+      </w:r>
+      <w:r>
+        <w:instrText>ADDIN ZOTERO_ITEM CSL_CITATION {"citationID":"1drptj37t4","properties":{"formattedCitation":"{\\rtf \\super 17\\nosupersub{}}","plainCitation":"17"},"citationItems":[{"id":817,"uris":["http://zotero.org/groups/233690/items/8EI6MM6H"],"uri":["http://zotero.org/groups/233690/items/8EI6MM6H"],"itemData":{"id":817,"type":"article-journal","title":"The effect of background noise on cardiac auscultation","container-title":"Am. Heart J.","page":"781-790","volume":"52","author":[{"family":"Groom","given":"D."}],"issued":{"date-parts":[["1956"]]}}}],"schema":"https://github.com/citation-style-language/schema/raw/master/csl-citation.json"}</w:instrText>
+      </w:r>
+      <w:r>
+        <w:fldChar w:fldCharType="separate"/>
+      </w:r>
+      <w:bookmarkStart w:id="52" w:name="__Fieldmark__517_277434326"/>
+      <w:r>
+        <w:rPr>
+          <w:rFonts w:cs="Times New Roman" w:ascii="Times New Roman" w:hAnsi="Times New Roman"/>
+          <w:sz w:val="24"/>
+          <w:szCs w:val="24"/>
+        </w:rPr>
+      </w:r>
+      <w:r>
+        <w:rPr>
+          <w:rFonts w:cs="Times New Roman" w:ascii="Times New Roman" w:hAnsi="Times New Roman"/>
+          <w:sz w:val="24"/>
+          <w:szCs w:val="24"/>
+          <w:vertAlign w:val="superscript"/>
+        </w:rPr>
+        <w:t>1</w:t>
+      </w:r>
+      <w:bookmarkStart w:id="53" w:name="__Fieldmark__1400_4134142040"/>
+      <w:r>
+        <w:rPr>
+          <w:rFonts w:cs="Times New Roman" w:ascii="Times New Roman" w:hAnsi="Times New Roman"/>
+          <w:sz w:val="24"/>
+          <w:szCs w:val="24"/>
+          <w:vertAlign w:val="superscript"/>
+        </w:rPr>
+        <w:t>7</w:t>
+      </w:r>
+      <w:bookmarkStart w:id="54" w:name="__Fieldmark__1215_4221923628"/>
+      <w:r>
+        <w:rPr>
+          <w:rFonts w:cs="Times New Roman" w:ascii="Times New Roman" w:hAnsi="Times New Roman"/>
+          <w:sz w:val="24"/>
+          <w:szCs w:val="24"/>
+        </w:rPr>
+      </w:r>
+      <w:r>
+        <w:fldChar w:fldCharType="end"/>
+      </w:r>
+      <w:bookmarkStart w:id="55" w:name="__Fieldmark__1451_1355746229"/>
+      <w:bookmarkEnd w:id="52"/>
+      <w:bookmarkEnd w:id="53"/>
+      <w:bookmarkEnd w:id="54"/>
+      <w:bookmarkEnd w:id="55"/>
+      <w:r>
+        <w:rPr>
+          <w:rFonts w:cs="Times New Roman" w:ascii="Times New Roman" w:hAnsi="Times New Roman"/>
+          <w:sz w:val="24"/>
+          <w:szCs w:val="24"/>
+        </w:rPr>
+        <w:t>; background noise</w:t>
+      </w:r>
+      <w:r>
+        <w:fldChar w:fldCharType="begin"/>
+      </w:r>
+      <w:r>
+        <w:instrText>ADDIN ZOTERO_ITEM CSL_CITATION {"citationID":"1it21f22qb","properties":{"formattedCitation":"{\\rtf \\super 18\\nosupersub{}}","plainCitation":"18"},"citationItems":[{"id":835,"uris":["http://zotero.org/groups/233690/items/NWM9AINA"],"uri":["http://zotero.org/groups/233690/items/NWM9AINA"],"itemData":{"id":835,"type":"article-journal","title":"Anatomic variations of the auditory canal pertaining to the fit of stethoscope earpieces","container-title":"Circulation","page":"606-608","volume":"19","author":[{"family":"Groom","given":"D."},{"family":"Chapman","given":"W."}],"issued":{"date-parts":[["1959"]]}}}],"schema":"https://github.com/citation-style-language/schema/raw/master/csl-citation.json"}</w:instrText>
+      </w:r>
+      <w:r>
+        <w:fldChar w:fldCharType="separate"/>
+      </w:r>
+      <w:bookmarkStart w:id="56" w:name="__Fieldmark__531_277434326"/>
+      <w:r>
+        <w:rPr>
+          <w:rFonts w:cs="Times New Roman" w:ascii="Times New Roman" w:hAnsi="Times New Roman"/>
+          <w:sz w:val="24"/>
+          <w:szCs w:val="24"/>
+        </w:rPr>
+      </w:r>
+      <w:r>
+        <w:rPr>
+          <w:rFonts w:cs="Times New Roman" w:ascii="Times New Roman" w:hAnsi="Times New Roman"/>
+          <w:sz w:val="24"/>
+          <w:szCs w:val="24"/>
+          <w:vertAlign w:val="superscript"/>
+        </w:rPr>
+        <w:t>1</w:t>
+      </w:r>
+      <w:bookmarkStart w:id="57" w:name="__Fieldmark__1411_4134142040"/>
+      <w:r>
+        <w:rPr>
+          <w:rFonts w:cs="Times New Roman" w:ascii="Times New Roman" w:hAnsi="Times New Roman"/>
+          <w:sz w:val="24"/>
+          <w:szCs w:val="24"/>
+          <w:vertAlign w:val="superscript"/>
+        </w:rPr>
+        <w:t>8</w:t>
+      </w:r>
+      <w:bookmarkStart w:id="58" w:name="__Fieldmark__1222_4221923628"/>
+      <w:r>
+        <w:rPr>
+          <w:rFonts w:cs="Times New Roman" w:ascii="Times New Roman" w:hAnsi="Times New Roman"/>
+          <w:sz w:val="24"/>
+          <w:szCs w:val="24"/>
+        </w:rPr>
+      </w:r>
+      <w:r>
+        <w:fldChar w:fldCharType="end"/>
+      </w:r>
+      <w:bookmarkStart w:id="59" w:name="__Fieldmark__1456_1355746229"/>
+      <w:bookmarkEnd w:id="56"/>
+      <w:bookmarkEnd w:id="57"/>
+      <w:bookmarkEnd w:id="58"/>
+      <w:bookmarkEnd w:id="59"/>
+      <w:r>
+        <w:rPr>
+          <w:rFonts w:cs="Times New Roman" w:ascii="Times New Roman" w:hAnsi="Times New Roman"/>
+          <w:sz w:val="24"/>
+          <w:szCs w:val="24"/>
+        </w:rPr>
+        <w:t xml:space="preserve"> and training</w:t>
+      </w:r>
+      <w:r>
+        <w:fldChar w:fldCharType="begin"/>
+      </w:r>
+      <w:r>
+        <w:instrText>ADDIN ZOTERO_ITEM CSL_CITATION {"citationID":"18dng21srs","properties":{"formattedCitation":"{\\rtf \\super 19\\nosupersub{}}","plainCitation":"19"},"citationItems":[{"id":812,"uris":["http://zotero.org/groups/233690/items/442ZDRXU"],"uri":["http://zotero.org/groups/233690/items/442ZDRXU"],"itemData":{"id":812,"type":"article-journal","title":"Comparing the auscultatory accuracy of health care professionals using three different brands of stethoscopes on a simulator","container-title":"Medical Devices: Evidence and Research","page":"273-281","volume":"7","author":[{"family":"Mehmood","given":"Mansoor"},{"family":"Abu Grara","given":"Hazem L"},{"family":"Stewart","given":"Joshua S"},{"family":"Khasawneh","given":"Faisal A"}],"issued":{"date-parts":[["2014"]]}}}],"schema":"https://github.com/citation-style-language/schema/raw/master/csl-citation.json"}</w:instrText>
+      </w:r>
+      <w:r>
+        <w:fldChar w:fldCharType="separate"/>
+      </w:r>
+      <w:bookmarkStart w:id="60" w:name="__Fieldmark__545_277434326"/>
+      <w:r>
+        <w:rPr>
+          <w:rFonts w:cs="Times New Roman" w:ascii="Times New Roman" w:hAnsi="Times New Roman"/>
+          <w:sz w:val="24"/>
+          <w:szCs w:val="24"/>
+        </w:rPr>
+      </w:r>
+      <w:r>
+        <w:rPr>
+          <w:rFonts w:cs="Times New Roman" w:ascii="Times New Roman" w:hAnsi="Times New Roman"/>
+          <w:sz w:val="24"/>
+          <w:szCs w:val="24"/>
+          <w:vertAlign w:val="superscript"/>
+        </w:rPr>
+        <w:t>1</w:t>
+      </w:r>
+      <w:bookmarkStart w:id="61" w:name="__Fieldmark__1422_4134142040"/>
+      <w:r>
+        <w:rPr>
+          <w:rFonts w:cs="Times New Roman" w:ascii="Times New Roman" w:hAnsi="Times New Roman"/>
+          <w:sz w:val="24"/>
+          <w:szCs w:val="24"/>
+          <w:vertAlign w:val="superscript"/>
+        </w:rPr>
+        <w:t>9</w:t>
+      </w:r>
+      <w:bookmarkStart w:id="62" w:name="__Fieldmark__1229_4221923628"/>
+      <w:r>
+        <w:rPr>
+          <w:rFonts w:cs="Times New Roman" w:ascii="Times New Roman" w:hAnsi="Times New Roman"/>
+          <w:sz w:val="24"/>
+          <w:szCs w:val="24"/>
+        </w:rPr>
+      </w:r>
+      <w:r>
+        <w:fldChar w:fldCharType="end"/>
+      </w:r>
+      <w:bookmarkStart w:id="63" w:name="__Fieldmark__1461_1355746229"/>
+      <w:bookmarkEnd w:id="60"/>
+      <w:bookmarkEnd w:id="61"/>
+      <w:bookmarkEnd w:id="62"/>
+      <w:bookmarkEnd w:id="63"/>
+      <w:r>
+        <w:rPr>
+          <w:rFonts w:cs="Times New Roman" w:ascii="Times New Roman" w:hAnsi="Times New Roman"/>
+          <w:sz w:val="24"/>
+          <w:szCs w:val="24"/>
+        </w:rPr>
+        <w:t xml:space="preserve">. Many of these variables needed to be considered when designing the Glia model stethoscope, particularly physical properties such as channel diameter through the 3D printed parts and infill percentage, which ultimately determines the density and hardness of the parts. We also tried several printing materials including poly-lactic acid (PLA) and ABS. Of particular challenge was creating the ear tubes to ensure that they could universally accept either molded ear plugs or purchased plugs, as well as creating the interface between the ear tube and the spring to prevent rotation when the ear tubes were pulled apart. </w:t>
       </w:r>
     </w:p>
     <w:p>
@@ -3252,6 +3332,23 @@
         <w:t>As previously mentioned, no standard method of determining the acoustic response of stethoscope models currently exists. Previous studies have attempted to objectively quantify stethoscope efficacy</w:t>
       </w:r>
       <w:r>
+        <w:fldChar w:fldCharType="begin"/>
+      </w:r>
+      <w:r>
+        <w:instrText>ADDIN ZOTERO_ITEM CSL_CITATION {"citationID":"20hc3orv7l","properties":{"formattedCitation":"{\\rtf \\super 8,10,11,13\\nosupersub{}}","plainCitation":"8,10,11,13"},"citationItems":[{"id":822,"uris":["http://zotero.org/groups/233690/items/C6FZATSM"],"uri":["http://zotero.org/groups/233690/items/C6FZATSM"],"itemData":{"id":822,"type":"article-journal","title":"Stethoscope acoustics and the engineer: Concepts and problems","container-title":"J. Audio Eng. Soc","page":"182-186","volume":"19","author":[{"family":"Ertel","given":"PY"},{"family":"Lawrence","given":"M"},{"family":"Song","given":"W"}],"issued":{"date-parts":[["1971"]]}}},{"id":815,"uris":["http://zotero.org/groups/233690/items/657MKMUX"],"uri":["http://zotero.org/groups/233690/items/657MKMUX"],"itemData":{"id":815,"type":"article-journal","title":"Methods and results in characterizing electronic stethoscopes.","container-title":"Computers in Cardiology","page":"653-656","author":[{"family":"Watrous","given":"RL"},{"family":"Grove","given":"DM"},{"family":"Bowen","given":"DL"}],"issued":{"date-parts":[["2002"]]}}},{"id":832,"uris":["http://zotero.org/groups/233690/items/MTZH5R7Q"],"uri":["http://zotero.org/groups/233690/items/MTZH5R7Q"],"itemData":{"id":832,"type":"article-journal","title":"Modeling sound transmission through the pulmonary system and chest with application to diagnosis of a collapsed lung.","container-title":"J Acoust Soc Am","page":"1931-1946","volume":"111","author":[{"family":"Royston","given":"TJ"},{"family":"Zhang","given":"X"},{"family":"Mansy","given":"HA"},{"family":"Sandler","given":"RH"}]}},{"id":818,"uris":["http://zotero.org/groups/233690/items/8XETI2RQ"],"uri":["http://zotero.org/groups/233690/items/8XETI2RQ"],"itemData":{"id":818,"type":"article-journal","title":"Accelerometer type cardiac transducer for detection of low-level heart sounds.","container-title":"IEEE Trans Biomed Eng","page":"21-28","volume":"40","author":[{"family":"Padmanabhan","given":"V"},{"family":"Semmlow","given":"JL"},{"family":"Welkowitz","given":"W"}],"issued":{"date-parts":[["1993"]]}}}],"schema":"https://github.com/citation-style-language/schema/raw/master/csl-citation.json"}</w:instrText>
+      </w:r>
+      <w:r>
+        <w:fldChar w:fldCharType="separate"/>
+      </w:r>
+      <w:bookmarkStart w:id="64" w:name="__Fieldmark__565_277434326"/>
+      <w:r>
+        <w:rPr>
+          <w:rFonts w:cs="Times New Roman" w:ascii="Times New Roman" w:hAnsi="Times New Roman"/>
+          <w:sz w:val="24"/>
+          <w:szCs w:val="24"/>
+        </w:rPr>
+      </w:r>
+      <w:r>
         <w:rPr>
           <w:rFonts w:cs="Times New Roman" w:ascii="Times New Roman" w:hAnsi="Times New Roman"/>
           <w:sz w:val="24"/>
@@ -3260,7 +3357,7 @@
         </w:rPr>
         <w:t>8</w:t>
       </w:r>
-      <w:bookmarkStart w:id="34" w:name="__Fieldmark__440_4221923628"/>
+      <w:bookmarkStart w:id="65" w:name="__Fieldmark__1439_4134142040"/>
       <w:r>
         <w:rPr>
           <w:rFonts w:cs="Times New Roman" w:ascii="Times New Roman" w:hAnsi="Times New Roman"/>
@@ -3270,183 +3367,247 @@
         </w:rPr>
         <w:t>,</w:t>
       </w:r>
+      <w:bookmarkStart w:id="66" w:name="__Fieldmark__1242_4221923628"/>
+      <w:r>
+        <w:rPr>
+          <w:rFonts w:cs="Times New Roman" w:ascii="Times New Roman" w:hAnsi="Times New Roman"/>
+          <w:sz w:val="24"/>
+          <w:szCs w:val="24"/>
+          <w:vertAlign w:val="superscript"/>
+        </w:rPr>
+        <w:t>1</w:t>
+      </w:r>
+      <w:bookmarkStart w:id="67" w:name="__Fieldmark__1473_1355746229"/>
+      <w:r>
+        <w:rPr>
+          <w:rFonts w:cs="Times New Roman" w:ascii="Times New Roman" w:hAnsi="Times New Roman"/>
+          <w:sz w:val="24"/>
+          <w:szCs w:val="24"/>
+          <w:vertAlign w:val="superscript"/>
+        </w:rPr>
+        <w:t>0,11,13</w:t>
+      </w:r>
+      <w:r>
+        <w:rPr>
+          <w:rFonts w:cs="Times New Roman" w:ascii="Times New Roman" w:hAnsi="Times New Roman"/>
+          <w:sz w:val="24"/>
+          <w:szCs w:val="24"/>
+        </w:rPr>
+      </w:r>
+      <w:r>
+        <w:fldChar w:fldCharType="end"/>
+      </w:r>
+      <w:bookmarkEnd w:id="64"/>
+      <w:bookmarkEnd w:id="65"/>
+      <w:bookmarkEnd w:id="66"/>
+      <w:bookmarkEnd w:id="67"/>
+      <w:r>
+        <w:rPr>
+          <w:rFonts w:cs="Times New Roman" w:ascii="Times New Roman" w:hAnsi="Times New Roman"/>
+          <w:sz w:val="24"/>
+          <w:szCs w:val="24"/>
+        </w:rPr>
+        <w:t xml:space="preserve"> and previous comparisons between brands indicate that no significant correlation between cost and quality exists</w:t>
+      </w:r>
       <w:r>
         <w:fldChar w:fldCharType="begin"/>
       </w:r>
       <w:r>
-        <w:instrText>ADDIN ZOTERO_ITEM CSL_CITATION {"citationID":"20hc3orv7l","properties":{"formattedCitation":"{\\rtf \\super 8,10,11,13\\nosupersub{}}","plainCitation":"8,10,11,13"},"citationItems":[{"id":822,"uris":["http://zotero.org/groups/233690/items/C6FZATSM"],"uri":["http://zotero.org/groups/233690/items/C6FZATSM"],"itemData":{"id":822,"type":"article-journal","title":"Stethoscope acoustics and the engineer: Concepts and problems","container-title":"J. Audio Eng. Soc","page":"182-186","volume":"19","author":[{"family":"Ertel","given":"PY"},{"family":"Lawrence","given":"M"},{"family":"Song","given":"W"}],"issued":{"date-parts":[["1971"]]}}},{"id":815,"uris":["http://zotero.org/groups/233690/items/657MKMUX"],"uri":["http://zotero.org/groups/233690/items/657MKMUX"],"itemData":{"id":815,"type":"article-journal","title":"Methods and results in characterizing electronic stethoscopes.","container-title":"Computers in Cardiology","page":"653-656","author":[{"family":"Watrous","given":"RL"},{"family":"Grove","given":"DM"},{"family":"Bowen","given":"DL"}],"issued":{"date-parts":[["2002"]]}}},{"id":832,"uris":["http://zotero.org/groups/233690/items/MTZH5R7Q"],"uri":["http://zotero.org/groups/233690/items/MTZH5R7Q"],"itemData":{"id":832,"type":"article-journal","title":"Modeling sound transmission through the pulmonary system and chest with application to diagnosis of a collapsed lung.","container-title":"J Acoust Soc Am","page":"1931-1946","volume":"111","author":[{"family":"Royston","given":"TJ"},{"family":"Zhang","given":"X"},{"family":"Mansy","given":"HA"},{"family":"Sandler","given":"RH"}]}},{"id":818,"uris":["http://zotero.org/groups/233690/items/8XETI2RQ"],"uri":["http://zotero.org/groups/233690/items/8XETI2RQ"],"itemData":{"id":818,"type":"article-journal","title":"Accelerometer type cardiac transducer for detection of low-level heart sounds.","container-title":"IEEE Trans Biomed Eng","page":"21-28","volume":"40","author":[{"family":"Padmanabhan","given":"V"},{"family":"Semmlow","given":"JL"},{"family":"Welkowitz","given":"W"}],"issued":{"date-parts":[["1993"]]}}}],"schema":"https://github.com/citation-style-language/schema/raw/master/csl-citation.json"}</w:instrText>
+        <w:instrText>ADDIN ZOTERO_ITEM CSL_CITATION {"citationID":"2j346t2kbf","properties":{"formattedCitation":"{\\rtf \\super 3,4\\nosupersub{}}","plainCitation":"3,4"},"citationItems":[{"id":816,"uris":["http://zotero.org/groups/233690/items/7HH6TDI8"],"uri":["http://zotero.org/groups/233690/items/7HH6TDI8"],"itemData":{"id":816,"type":"article-journal","title":"Comparison of the acoustic properties of six popular stethoscopes","container-title":"J Acoust Soc AM","page":"2224-2228","issue":"91","author":[{"family":"Abella","given":"M."},{"family":"Formolo","given":"J."},{"family":"Penney","given":"DG"}],"issued":{"date-parts":[["1992"]]}}},{"id":846,"uris":["http://zotero.org/groups/233690/items/XZZ8X9EW"],"uri":["http://zotero.org/groups/233690/items/XZZ8X9EW"],"itemData":{"id":846,"type":"article-journal","title":"Acoustical performance of the stethoscope: a comparative analysis.","container-title":"Am Heart J","page":"269-275","volume":"104","author":[{"family":"Kindig","given":"JR"},{"family":"Beeson","given":"TP"},{"family":"Campbell","given":"RW"},{"family":"Andries","given":"F"},{"family":"Tavel","given":"ME"}],"issued":{"date-parts":[["1982"]]}}}],"schema":"https://github.com/citation-style-language/schema/raw/master/csl-citation.json"}</w:instrText>
       </w:r>
       <w:r>
         <w:fldChar w:fldCharType="separate"/>
       </w:r>
-      <w:bookmarkStart w:id="35" w:name="__Fieldmark__617_4134142040"/>
-      <w:r>
-        <w:rPr>
-          <w:rFonts w:cs="Times New Roman" w:ascii="Times New Roman" w:hAnsi="Times New Roman"/>
-          <w:sz w:val="24"/>
-          <w:szCs w:val="24"/>
-          <w:vertAlign w:val="superscript"/>
-        </w:rPr>
-        <w:t>10,11,13</w:t>
-      </w:r>
-      <w:r>
-        <w:rPr/>
+      <w:bookmarkStart w:id="68" w:name="__Fieldmark__580_277434326"/>
+      <w:r>
+        <w:rPr>
+          <w:rFonts w:cs="Times New Roman" w:ascii="Times New Roman" w:hAnsi="Times New Roman"/>
+          <w:sz w:val="24"/>
+          <w:szCs w:val="24"/>
+        </w:rPr>
+      </w:r>
+      <w:r>
+        <w:rPr>
+          <w:rFonts w:cs="Times New Roman" w:ascii="Times New Roman" w:hAnsi="Times New Roman"/>
+          <w:sz w:val="24"/>
+          <w:szCs w:val="24"/>
+          <w:vertAlign w:val="superscript"/>
+        </w:rPr>
+        <w:t>3</w:t>
+      </w:r>
+      <w:bookmarkStart w:id="69" w:name="__Fieldmark__1450_4134142040"/>
+      <w:r>
+        <w:rPr>
+          <w:rFonts w:cs="Times New Roman" w:ascii="Times New Roman" w:hAnsi="Times New Roman"/>
+          <w:sz w:val="24"/>
+          <w:szCs w:val="24"/>
+          <w:vertAlign w:val="superscript"/>
+        </w:rPr>
+        <w:t>,</w:t>
+      </w:r>
+      <w:bookmarkStart w:id="70" w:name="__Fieldmark__1249_4221923628"/>
+      <w:r>
+        <w:rPr>
+          <w:rFonts w:cs="Times New Roman" w:ascii="Times New Roman" w:hAnsi="Times New Roman"/>
+          <w:sz w:val="24"/>
+          <w:szCs w:val="24"/>
+          <w:vertAlign w:val="superscript"/>
+        </w:rPr>
+        <w:t>4</w:t>
+      </w:r>
+      <w:bookmarkStart w:id="71" w:name="__Fieldmark__1478_1355746229"/>
+      <w:r>
+        <w:rPr>
+          <w:rFonts w:cs="Times New Roman" w:ascii="Times New Roman" w:hAnsi="Times New Roman"/>
+          <w:sz w:val="24"/>
+          <w:szCs w:val="24"/>
+        </w:rPr>
       </w:r>
       <w:r>
         <w:fldChar w:fldCharType="end"/>
       </w:r>
-      <w:bookmarkEnd w:id="34"/>
-      <w:bookmarkEnd w:id="35"/>
-      <w:r>
-        <w:rPr>
-          <w:rFonts w:cs="Times New Roman" w:ascii="Times New Roman" w:hAnsi="Times New Roman"/>
-          <w:sz w:val="24"/>
-          <w:szCs w:val="24"/>
-        </w:rPr>
-        <w:t xml:space="preserve"> and previous comparisons between brands indicate that no significant correlation between cost and quality exists</w:t>
-      </w:r>
-      <w:r>
-        <w:rPr>
-          <w:rFonts w:cs="Times New Roman" w:ascii="Times New Roman" w:hAnsi="Times New Roman"/>
-          <w:sz w:val="24"/>
-          <w:szCs w:val="24"/>
-          <w:vertAlign w:val="superscript"/>
-        </w:rPr>
-        <w:t>3</w:t>
-      </w:r>
-      <w:bookmarkStart w:id="36" w:name="__Fieldmark__447_4221923628"/>
-      <w:r>
-        <w:rPr>
-          <w:rFonts w:cs="Times New Roman" w:ascii="Times New Roman" w:hAnsi="Times New Roman"/>
-          <w:sz w:val="24"/>
-          <w:szCs w:val="24"/>
-          <w:vertAlign w:val="superscript"/>
-        </w:rPr>
-        <w:t>,</w:t>
+      <w:bookmarkEnd w:id="68"/>
+      <w:bookmarkEnd w:id="69"/>
+      <w:bookmarkEnd w:id="70"/>
+      <w:bookmarkEnd w:id="71"/>
+      <w:r>
+        <w:rPr>
+          <w:rFonts w:cs="Times New Roman" w:ascii="Times New Roman" w:hAnsi="Times New Roman"/>
+          <w:sz w:val="24"/>
+          <w:szCs w:val="24"/>
+        </w:rPr>
+        <w:t>. However, there may be some subjective decrease in efficacy when using low-quality disposable stethoscopes</w:t>
       </w:r>
       <w:r>
         <w:fldChar w:fldCharType="begin"/>
       </w:r>
       <w:r>
-        <w:instrText>ADDIN ZOTERO_ITEM CSL_CITATION {"citationID":"2j346t2kbf","properties":{"formattedCitation":"{\\rtf \\super 3,4\\nosupersub{}}","plainCitation":"3,4"},"citationItems":[{"id":816,"uris":["http://zotero.org/groups/233690/items/7HH6TDI8"],"uri":["http://zotero.org/groups/233690/items/7HH6TDI8"],"itemData":{"id":816,"type":"article-journal","title":"Comparison of the acoustic properties of six popular stethoscopes","container-title":"J Acoust Soc AM","page":"2224-2228","issue":"91","author":[{"family":"Abella","given":"M."},{"family":"Formolo","given":"J."},{"family":"Penney","given":"DG"}],"issued":{"date-parts":[["1992"]]}}},{"id":846,"uris":["http://zotero.org/groups/233690/items/XZZ8X9EW"],"uri":["http://zotero.org/groups/233690/items/XZZ8X9EW"],"itemData":{"id":846,"type":"article-journal","title":"Acoustical performance of the stethoscope: a comparative analysis.","container-title":"Am Heart J","page":"269-275","volume":"104","author":[{"family":"Kindig","given":"JR"},{"family":"Beeson","given":"TP"},{"family":"Campbell","given":"RW"},{"family":"Andries","given":"F"},{"family":"Tavel","given":"ME"}],"issued":{"date-parts":[["1982"]]}}}],"schema":"https://github.com/citation-style-language/schema/raw/master/csl-citation.json"}</w:instrText>
+        <w:instrText>ADDIN ZOTERO_ITEM CSL_CITATION {"citationID":"2qmko33tgn","properties":{"formattedCitation":"{\\rtf \\super 19\\nosupersub{}}","plainCitation":"19"},"citationItems":[{"id":812,"uris":["http://zotero.org/groups/233690/items/442ZDRXU"],"uri":["http://zotero.org/groups/233690/items/442ZDRXU"],"itemData":{"id":812,"type":"article-journal","title":"Comparing the auscultatory accuracy of health care professionals using three different brands of stethoscopes on a simulator","container-title":"Medical Devices: Evidence and Research","page":"273-281","volume":"7","author":[{"family":"Mehmood","given":"Mansoor"},{"family":"Abu Grara","given":"Hazem L"},{"family":"Stewart","given":"Joshua S"},{"family":"Khasawneh","given":"Faisal A"}],"issued":{"date-parts":[["2014"]]}}}],"schema":"https://github.com/citation-style-language/schema/raw/master/csl-citation.json"}</w:instrText>
       </w:r>
       <w:r>
         <w:fldChar w:fldCharType="separate"/>
       </w:r>
-      <w:bookmarkStart w:id="37" w:name="__Fieldmark__632_4134142040"/>
-      <w:r>
-        <w:rPr>
-          <w:rFonts w:cs="Times New Roman" w:ascii="Times New Roman" w:hAnsi="Times New Roman"/>
-          <w:sz w:val="24"/>
-          <w:szCs w:val="24"/>
-          <w:vertAlign w:val="superscript"/>
-        </w:rPr>
-        <w:t>4</w:t>
-      </w:r>
-      <w:r>
-        <w:rPr/>
+      <w:bookmarkStart w:id="72" w:name="__Fieldmark__595_277434326"/>
+      <w:r>
+        <w:rPr>
+          <w:rFonts w:cs="Times New Roman" w:ascii="Times New Roman" w:hAnsi="Times New Roman"/>
+          <w:sz w:val="24"/>
+          <w:szCs w:val="24"/>
+        </w:rPr>
+      </w:r>
+      <w:r>
+        <w:rPr>
+          <w:rFonts w:cs="Times New Roman" w:ascii="Times New Roman" w:hAnsi="Times New Roman"/>
+          <w:sz w:val="24"/>
+          <w:szCs w:val="24"/>
+          <w:vertAlign w:val="superscript"/>
+        </w:rPr>
+        <w:t>1</w:t>
+      </w:r>
+      <w:bookmarkStart w:id="73" w:name="__Fieldmark__1461_4134142040"/>
+      <w:r>
+        <w:rPr>
+          <w:rFonts w:cs="Times New Roman" w:ascii="Times New Roman" w:hAnsi="Times New Roman"/>
+          <w:sz w:val="24"/>
+          <w:szCs w:val="24"/>
+          <w:vertAlign w:val="superscript"/>
+        </w:rPr>
+        <w:t>9</w:t>
+      </w:r>
+      <w:bookmarkStart w:id="74" w:name="__Fieldmark__1256_4221923628"/>
+      <w:r>
+        <w:rPr>
+          <w:rFonts w:cs="Times New Roman" w:ascii="Times New Roman" w:hAnsi="Times New Roman"/>
+          <w:sz w:val="24"/>
+          <w:szCs w:val="24"/>
+        </w:rPr>
       </w:r>
       <w:r>
         <w:fldChar w:fldCharType="end"/>
       </w:r>
-      <w:bookmarkEnd w:id="36"/>
-      <w:bookmarkEnd w:id="37"/>
-      <w:r>
-        <w:rPr>
-          <w:rFonts w:cs="Times New Roman" w:ascii="Times New Roman" w:hAnsi="Times New Roman"/>
-          <w:sz w:val="24"/>
-          <w:szCs w:val="24"/>
-        </w:rPr>
-        <w:t>. However, there may be some subjective decrease in efficacy when using low-quality disposable stethoscopes</w:t>
-      </w:r>
-      <w:r>
-        <w:rPr>
-          <w:rFonts w:cs="Times New Roman" w:ascii="Times New Roman" w:hAnsi="Times New Roman"/>
-          <w:sz w:val="24"/>
-          <w:szCs w:val="24"/>
-          <w:vertAlign w:val="superscript"/>
-        </w:rPr>
-        <w:t>1</w:t>
-      </w:r>
-      <w:bookmarkStart w:id="38" w:name="__Fieldmark__454_4221923628"/>
-      <w:r>
-        <w:rPr>
-          <w:rFonts w:cs="Times New Roman" w:ascii="Times New Roman" w:hAnsi="Times New Roman"/>
-          <w:sz w:val="24"/>
-          <w:szCs w:val="24"/>
-          <w:vertAlign w:val="superscript"/>
-        </w:rPr>
-        <w:t>9</w:t>
+      <w:bookmarkStart w:id="75" w:name="__Fieldmark__1483_1355746229"/>
+      <w:bookmarkEnd w:id="72"/>
+      <w:bookmarkEnd w:id="73"/>
+      <w:bookmarkEnd w:id="74"/>
+      <w:bookmarkEnd w:id="75"/>
+      <w:r>
+        <w:rPr>
+          <w:rFonts w:cs="Times New Roman" w:ascii="Times New Roman" w:hAnsi="Times New Roman"/>
+          <w:sz w:val="24"/>
+          <w:szCs w:val="24"/>
+        </w:rPr>
+        <w:t>. Using a phantom-based method, we show here that the Glia model stethoscope, at a cost of 2.83 USD, is comparable to the Littmann Cardiology III across a range of spectral frequencies from 86 Hz to 5000 Hz, making it a low-cost, suitable alternative to those who cannot access or afford a high cost model]. The current cost of the Littmann Cardiology III is $221, which is comparable to other brand name stethoscopes such as the Welch Allyn Harvey Elite ($190) and less expensive than the new Littmann Cardiology IV ($270). Ultimately, however, the usefulness of any stethoscope is dependent on user preference and so we encourage those with access to a 3D printer to build and test our model independently. The protocol listed in the methods has been purposely designed to be replicable using commonly available materials. Any printer capable of printing in ABS should be able to create our device, including RepRap printer designs used by our group</w:t>
       </w:r>
       <w:r>
         <w:fldChar w:fldCharType="begin"/>
       </w:r>
       <w:r>
-        <w:instrText>ADDIN ZOTERO_ITEM CSL_CITATION {"citationID":"2qmko33tgn","properties":{"formattedCitation":"{\\rtf \\super 19\\nosupersub{}}","plainCitation":"19"},"citationItems":[{"id":812,"uris":["http://zotero.org/groups/233690/items/442ZDRXU"],"uri":["http://zotero.org/groups/233690/items/442ZDRXU"],"itemData":{"id":812,"type":"article-journal","title":"Comparing the auscultatory accuracy of health care professionals using three different brands of stethoscopes on a simulator","container-title":"Medical Devices: Evidence and Research","page":"273-281","volume":"7","author":[{"family":"Mehmood","given":"Mansoor"},{"family":"Abu Grara","given":"Hazem L"},{"family":"Stewart","given":"Joshua S"},{"family":"Khasawneh","given":"Faisal A"}],"issued":{"date-parts":[["2014"]]}}}],"schema":"https://github.com/citation-style-language/schema/raw/master/csl-citation.json"}</w:instrText>
+        <w:instrText>ADDIN ZOTERO_ITEM CSL_CITATION {"citationID":"2eihoq8uh5","properties":{"formattedCitation":"{\\rtf \\super 20\\nosupersub{}}","plainCitation":"20"},"citationItems":[{"id":922,"uris":["http://zotero.org/groups/233690/items/B4VWZ95G"],"uri":["http://zotero.org/groups/233690/items/B4VWZ95G"],"itemData":{"id":922,"type":"article-journal","title":"RepRap the replicating rapid prototyper","container-title":"Robotica","page":"177-191","volume":"29","issue":"1","author":[{"family":"Jones","given":"Rhys"},{"family":"Haufe","given":"Patrick"},{"family":"Sells","given":"Edward"},{"family":"Iravani","given":"Pejman"},{"family":"Olliver","given":"Vik"},{"family":"Palmer","given":"Chris"},{"family":"Bowyer","given":"Adrian"}]}}],"schema":"https://github.com/citation-style-language/schema/raw/master/csl-citation.json"}</w:instrText>
       </w:r>
       <w:r>
         <w:fldChar w:fldCharType="separate"/>
       </w:r>
-      <w:bookmarkStart w:id="39" w:name="__Fieldmark__645_4134142040"/>
-      <w:r>
-        <w:rPr/>
-      </w:r>
-      <w:r>
-        <w:rPr/>
+      <w:bookmarkStart w:id="76" w:name="__Fieldmark__629_277434326"/>
+      <w:r>
+        <w:rPr>
+          <w:rFonts w:cs="Times New Roman" w:ascii="Times New Roman" w:hAnsi="Times New Roman"/>
+          <w:sz w:val="24"/>
+          <w:szCs w:val="24"/>
+        </w:rPr>
+      </w:r>
+      <w:r>
+        <w:rPr>
+          <w:rFonts w:cs="Times New Roman" w:ascii="Times New Roman" w:hAnsi="Times New Roman"/>
+          <w:sz w:val="24"/>
+          <w:szCs w:val="24"/>
+          <w:vertAlign w:val="superscript"/>
+        </w:rPr>
+        <w:t>2</w:t>
+      </w:r>
+      <w:bookmarkStart w:id="77" w:name="__Fieldmark__1492_4134142040"/>
+      <w:r>
+        <w:rPr>
+          <w:rFonts w:cs="Times New Roman" w:ascii="Times New Roman" w:hAnsi="Times New Roman"/>
+          <w:sz w:val="24"/>
+          <w:szCs w:val="24"/>
+          <w:vertAlign w:val="superscript"/>
+        </w:rPr>
+        <w:t>0</w:t>
+      </w:r>
+      <w:bookmarkStart w:id="78" w:name="__Fieldmark__1283_4221923628"/>
+      <w:r>
+        <w:rPr>
+          <w:rFonts w:cs="Times New Roman" w:ascii="Times New Roman" w:hAnsi="Times New Roman"/>
+          <w:sz w:val="24"/>
+          <w:szCs w:val="24"/>
+        </w:rPr>
       </w:r>
       <w:r>
         <w:fldChar w:fldCharType="end"/>
       </w:r>
-      <w:bookmarkEnd w:id="38"/>
-      <w:bookmarkEnd w:id="39"/>
-      <w:r>
-        <w:rPr/>
-        <w:t>. ]. The current cost of the Littmann Cardiology III is $221, which is comparable to other brand name stethoscopes such as the Welch Allyn Harvey Elite ($190) and less expensive than the new Littmann Cardiology IV ($270). Ultimately, however, the usefulness of any stethoscope is dependent on user preference and so we encourage those with access to a 3D printer to build and test our model independently. The protocol listed in the methods has been purposely designed to be replicable using commonly available materials. Any printer capable of printing in ABS should be able to create our device, including RepRap printer designs used by our group</w:t>
-      </w:r>
-      <w:r>
-        <w:rPr>
-          <w:rFonts w:cs="Times New Roman" w:ascii="Times New Roman" w:hAnsi="Times New Roman"/>
-          <w:sz w:val="24"/>
-          <w:szCs w:val="24"/>
-          <w:vertAlign w:val="superscript"/>
-        </w:rPr>
-        <w:t>2</w:t>
-      </w:r>
-      <w:bookmarkStart w:id="40" w:name="__Fieldmark__481_4221923628"/>
-      <w:r>
-        <w:rPr>
-          <w:rFonts w:cs="Times New Roman" w:ascii="Times New Roman" w:hAnsi="Times New Roman"/>
-          <w:sz w:val="24"/>
-          <w:szCs w:val="24"/>
-          <w:vertAlign w:val="superscript"/>
-        </w:rPr>
-        <w:t>0</w:t>
+      <w:bookmarkStart w:id="79" w:name="__Fieldmark__1507_1355746229"/>
+      <w:bookmarkEnd w:id="76"/>
+      <w:bookmarkEnd w:id="77"/>
+      <w:bookmarkEnd w:id="78"/>
+      <w:bookmarkEnd w:id="79"/>
+      <w:r>
+        <w:rPr>
+          <w:rFonts w:cs="Times New Roman" w:ascii="Times New Roman" w:hAnsi="Times New Roman"/>
+          <w:sz w:val="24"/>
+          <w:szCs w:val="24"/>
+        </w:rPr>
+        <w:t xml:space="preserve">. Printers of sufficient quality and reliability can be easily obtained or built internationally for less than $1,000. </w:t>
       </w:r>
       <w:r>
         <w:fldChar w:fldCharType="begin"/>
       </w:r>
       <w:r>
-        <w:instrText>ADDIN ZOTERO_ITEM CSL_CITATION {"citationID":"2eihoq8uh5","properties":{"formattedCitation":"{\\rtf \\super 20\\nosupersub{}}","plainCitation":"20"},"citationItems":[{"id":922,"uris":["http://zotero.org/groups/233690/items/B4VWZ95G"],"uri":["http://zotero.org/groups/233690/items/B4VWZ95G"],"itemData":{"id":922,"type":"article-journal","title":"RepRap the replicating rapid prototyper","container-title":"Robotica","page":"177-191","volume":"29","issue":"1","author":[{"family":"Jones","given":"Rhys"},{"family":"Haufe","given":"Patrick"},{"family":"Sells","given":"Edward"},{"family":"Iravani","given":"Pejman"},{"family":"Olliver","given":"Vik"},{"family":"Palmer","given":"Chris"},{"family":"Bowyer","given":"Adrian"}]}}],"schema":"https://github.com/citation-style-language/schema/raw/master/csl-citation.json"}</w:instrText>
+        <w:instrText>ADDIN ZOTERO_ITEM CSL_CITATION {"citationID":"2hbanohim2","properties":{"formattedCitation":"{\\rtf \\super 1\\nosupersub{}}","plainCitation":"1","dontUpdate":true},"citationItems":[{"id":922,"uris":["http://zotero.org/groups/233690/items/B4VWZ95G"],"uri":["http://zotero.org/groups/233690/items/B4VWZ95G"],"itemData":{"id":922,"type":"article-journal","title":"RepRap the replicating rapid prototyper","container-title":"Robotica","page":"177-191","volume":"29","issue":"1","author":[{"family":"Jones","given":"Rhys"},{"family":"Haufe","given":"Patrick"},{"family":"Sells","given":"Edward"},{"family":"Iravani","given":"Pejman"},{"family":"Olliver","given":"Vik"},{"family":"Palmer","given":"Chris"},{"family":"Bowyer","given":"Adrian"}]}}],"schema":"https://github.com/citation-style-language/schema/raw/master/csl-citation.json"}</w:instrText>
       </w:r>
       <w:r>
         <w:fldChar w:fldCharType="separate"/>
       </w:r>
-      <w:bookmarkStart w:id="41" w:name="__Fieldmark__658_4134142040"/>
-      <w:r>
-        <w:rPr/>
-      </w:r>
-      <w:r>
-        <w:rPr/>
-      </w:r>
-      <w:r>
-        <w:fldChar w:fldCharType="end"/>
-      </w:r>
-      <w:bookmarkEnd w:id="40"/>
-      <w:bookmarkEnd w:id="41"/>
-      <w:r>
-        <w:rPr/>
-        <w:t xml:space="preserve">. Printers of sufficient quality and reliability can be easily obtained or built internationally for less than $1,000. </w:t>
-      </w:r>
+      <w:bookmarkStart w:id="80" w:name="__Fieldmark__646_277434326"/>
       <w:r>
         <w:rPr>
           <w:rFonts w:cs="Times New Roman" w:ascii="Times New Roman" w:hAnsi="Times New Roman"/>
@@ -3455,22 +3616,15 @@
         </w:rPr>
         <w:t>X</w:t>
       </w:r>
-      <w:r>
-        <w:fldChar w:fldCharType="begin"/>
-      </w:r>
-      <w:r>
-        <w:instrText>ADDIN ZOTERO_ITEM CSL_CITATION {"citationID":"2hbanohim2","properties":{"formattedCitation":"{\\rtf \\super 1\\nosupersub{}}","plainCitation":"1","dontUpdate":true},"citationItems":[{"id":922,"uris":["http://zotero.org/groups/233690/items/B4VWZ95G"],"uri":["http://zotero.org/groups/233690/items/B4VWZ95G"],"itemData":{"id":922,"type":"article-journal","title":"RepRap the replicating rapid prototyper","container-title":"Robotica","page":"177-191","volume":"29","issue":"1","author":[{"family":"Jones","given":"Rhys"},{"family":"Haufe","given":"Patrick"},{"family":"Sells","given":"Edward"},{"family":"Iravani","given":"Pejman"},{"family":"Olliver","given":"Vik"},{"family":"Palmer","given":"Chris"},{"family":"Bowyer","given":"Adrian"}]}}],"schema":"https://github.com/citation-style-language/schema/raw/master/csl-citation.json"}</w:instrText>
-      </w:r>
-      <w:r>
-        <w:fldChar w:fldCharType="separate"/>
-      </w:r>
-      <w:bookmarkStart w:id="42" w:name="__Fieldmark__668_4134142040"/>
-      <w:r>
-        <w:rPr/>
-      </w:r>
-      <w:bookmarkEnd w:id="42"/>
-      <w:r>
-        <w:rPr/>
+      <w:bookmarkStart w:id="81" w:name="__Fieldmark__1506_4134142040"/>
+      <w:bookmarkEnd w:id="80"/>
+      <w:bookmarkEnd w:id="81"/>
+      <w:r>
+        <w:rPr>
+          <w:rFonts w:cs="Times New Roman" w:ascii="Times New Roman" w:hAnsi="Times New Roman"/>
+          <w:sz w:val="24"/>
+          <w:szCs w:val="24"/>
+        </w:rPr>
       </w:r>
       <w:r>
         <w:fldChar w:fldCharType="end"/>
@@ -3498,7 +3652,7 @@
           <w:sz w:val="24"/>
           <w:szCs w:val="24"/>
         </w:rPr>
-        <w:t>The Glia model stethoscope is a class I medical device according to Health Canada and the FDA. In Canada, a non-profit company was incorporated to manufacture stethoscopes and has received a Medical Device Establishment Licence from Health Canada. The stethoscope is in clinical use in London, Canada at the London Health Sciences Centre. It has also been trialed and was gradually introduced in the Gaza strip, an area with extremely limited access to medical devices. Hospitals in Gaza are self-sufficient producers of these stethoscopes.</w:t>
+        <w:t>The Glia model stethoscope is a class I medical device according to Health Canada and the FDA. In Canada, a non-profit company was incorporated to manufacture stethoscopes and has received a Medical Device Establishment Licence from Health Canada. The stethoscope is in clinical use in London, Canada at the London Health Sciences Centre. It has also been trialed and wasis gradually introduced in the Gaza strip, an area with extremely limited access to medical devices. Hospitals in Gaza are self-sufficient producers of these stethoscopes.</w:t>
       </w:r>
     </w:p>
     <w:p>
@@ -3515,8 +3669,8 @@
         </w:rPr>
         <w:t xml:space="preserve">This project was the first of several planned open access projects. Future plans include expanding access by providing validated models of other </w:t>
       </w:r>
-      <w:bookmarkStart w:id="43" w:name="_GoBack"/>
-      <w:bookmarkEnd w:id="43"/>
+      <w:bookmarkStart w:id="82" w:name="_GoBack1"/>
+      <w:bookmarkEnd w:id="82"/>
       <w:r>
         <w:rPr>
           <w:rFonts w:cs="Times New Roman" w:ascii="Times New Roman" w:hAnsi="Times New Roman"/>
@@ -3564,11 +3718,7 @@
       <w:pPr>
         <w:pStyle w:val="Standard"/>
         <w:spacing w:lineRule="auto" w:line="480"/>
-        <w:rPr>
-          <w:rFonts w:ascii="Times New Roman" w:hAnsi="Times New Roman" w:cs="Times New Roman"/>
-          <w:sz w:val="24"/>
-          <w:szCs w:val="24"/>
-        </w:rPr>
+        <w:rPr/>
       </w:pPr>
       <w:r>
         <w:rPr>
@@ -3587,18 +3737,12 @@
         <w:pStyle w:val="Standard"/>
         <w:spacing w:lineRule="auto" w:line="480"/>
         <w:jc w:val="center"/>
-        <w:rPr>
-          <w:rFonts w:ascii="Times New Roman" w:hAnsi="Times New Roman" w:cs="Times New Roman"/>
+        <w:rPr/>
+      </w:pPr>
+      <w:r>
+        <w:rPr>
+          <w:rFonts w:cs="Times New Roman" w:ascii="Times New Roman" w:hAnsi="Times New Roman"/>
           <w:b/>
-          <w:b/>
-          <w:sz w:val="24"/>
-          <w:szCs w:val="24"/>
-        </w:rPr>
-      </w:pPr>
-      <w:r>
-        <w:rPr>
-          <w:rFonts w:cs="Times New Roman" w:ascii="Times New Roman" w:hAnsi="Times New Roman"/>
-          <w:b/>
           <w:sz w:val="24"/>
           <w:szCs w:val="24"/>
         </w:rPr>
@@ -3619,7 +3763,7 @@
       <w:r>
         <w:fldChar w:fldCharType="separate"/>
       </w:r>
-      <w:bookmarkStart w:id="44" w:name="__Fieldmark__702_4134142040"/>
+      <w:bookmarkStart w:id="83" w:name="__Fieldmark__675_277434326"/>
       <w:r>
         <w:rPr/>
       </w:r>
@@ -3629,18 +3773,17 @@
       <w:r>
         <w:fldChar w:fldCharType="end"/>
       </w:r>
-      <w:bookmarkEnd w:id="44"/>
-      <w:r>
-        <w:rPr/>
+      <w:bookmarkStart w:id="84" w:name="__Fieldmark__1534_13557462291"/>
+      <w:bookmarkStart w:id="85" w:name="__Fieldmark__1335_4221923628"/>
+      <w:bookmarkStart w:id="86" w:name="__Fieldmark__1535_4134142040"/>
+      <w:bookmarkEnd w:id="83"/>
+      <w:bookmarkEnd w:id="85"/>
+      <w:bookmarkEnd w:id="86"/>
+      <w:r>
+        <w:rPr>
+          <w:rFonts w:cs="Calibri"/>
+        </w:rPr>
         <w:t>1.</w:t>
-      </w:r>
-      <w:bookmarkStart w:id="45" w:name="__Fieldmark__1534_1355746229"/>
-      <w:bookmarkStart w:id="46" w:name="__Fieldmark__533_4221923628"/>
-      <w:bookmarkEnd w:id="46"/>
-      <w:r>
-        <w:rPr>
-          <w:rFonts w:cs="Calibri"/>
-        </w:rPr>
         <w:tab/>
         <w:t xml:space="preserve">Laennec, R. T. H. De l’auscultation médiate ou traité du diagnos-tic de maladies des poumons et du coeur, fondé principalement surce nouveau moyen d’exploration. </w:t>
       </w:r>
@@ -3652,7 +3795,7 @@
         </w:rPr>
         <w:t>Bross. Chaude Paris</w:t>
       </w:r>
-      <w:bookmarkEnd w:id="45"/>
+      <w:bookmarkEnd w:id="84"/>
       <w:r>
         <w:rPr>
           <w:rFonts w:cs="Calibri"/>
@@ -4477,7 +4620,7 @@
       <w:fldChar w:fldCharType="separate"/>
     </w:r>
     <w:r>
-      <w:t>12</w:t>
+      <w:t>13</w:t>
     </w:r>
     <w:r>
       <w:fldChar w:fldCharType="end"/>

</xml_diff>

<commit_message>
Final Author Revisions for PLoS One
</commit_message>
<xml_diff>
--- a/Publication/Validation of a 3D-printed stethoscope.docx
+++ b/Publication/Validation of a 3D-printed stethoscope.docx
@@ -6,17 +6,19 @@
       <w:pPr>
         <w:pStyle w:val="Title"/>
         <w:spacing w:before="240" w:after="120"/>
-        <w:rPr>
-          <w:lang w:val="en-US" w:eastAsia="en-US" w:bidi="ar-SA"/>
-        </w:rPr>
+        <w:rPr/>
       </w:pPr>
       <w:bookmarkStart w:id="0" w:name="_GoBack"/>
       <w:bookmarkEnd w:id="0"/>
       <w:r>
-        <w:rPr>
-          <w:lang w:val="en-US" w:eastAsia="en-US" w:bidi="ar-SA"/>
-        </w:rPr>
-        <w:t>Validation of an effective, low cost, Free/open access 3D-printed stethoscope</w:t>
+        <w:rPr/>
+        <w:t xml:space="preserve">Validation of an effective, low cost, Free/open access 3D-printed </w:t>
+      </w:r>
+      <w:r>
+        <w:rPr>
+          <w:rFonts w:ascii="Times New Roman" w:hAnsi="Times New Roman"/>
+        </w:rPr>
+        <w:t>stethoscope</w:t>
       </w:r>
     </w:p>
     <w:p>
@@ -315,7 +317,34 @@
           <w:szCs w:val="24"/>
           <w:lang w:val="en-US" w:eastAsia="en-US" w:bidi="ar-SA"/>
         </w:rPr>
-        <w:t xml:space="preserve"> Division of Emergency Medicine, Al-Shifa Hospital, Gaza</w:t>
+        <w:t xml:space="preserve"> Division of Emergency Medicine, Al-Shifa Hospital, Gaza </w:t>
+      </w:r>
+      <w:r>
+        <w:rPr>
+          <w:rFonts w:cs="Times New Roman" w:ascii="Times New Roman" w:hAnsi="Times New Roman"/>
+          <w:sz w:val="24"/>
+          <w:szCs w:val="24"/>
+          <w:lang w:val="en-US" w:eastAsia="en-US" w:bidi="ar-SA"/>
+        </w:rPr>
+        <w:t>City</w:t>
+      </w:r>
+      <w:r>
+        <w:rPr>
+          <w:rFonts w:cs="Times New Roman" w:ascii="Times New Roman" w:hAnsi="Times New Roman"/>
+          <w:sz w:val="24"/>
+          <w:szCs w:val="24"/>
+          <w:lang w:val="en-US" w:eastAsia="en-US" w:bidi="ar-SA"/>
+        </w:rPr>
+        <w:t>,</w:t>
+      </w:r>
+      <w:r>
+        <w:rPr>
+          <w:rFonts w:cs="Times New Roman" w:ascii="Times New Roman" w:hAnsi="Times New Roman"/>
+          <w:sz w:val="24"/>
+          <w:szCs w:val="24"/>
+          <w:lang w:val="en-US" w:eastAsia="en-US" w:bidi="ar-SA"/>
+        </w:rPr>
+        <w:t xml:space="preserve"> Occupied Palestinian Territories</w:t>
       </w:r>
     </w:p>
     <w:p>
@@ -373,7 +402,34 @@
           <w:szCs w:val="24"/>
           <w:lang w:val="en-US" w:eastAsia="en-US" w:bidi="ar-SA"/>
         </w:rPr>
-        <w:t xml:space="preserve"> No institutional affiliation</w:t>
+        <w:t xml:space="preserve"> No institutional affiliation </w:t>
+      </w:r>
+      <w:r>
+        <w:rPr>
+          <w:rFonts w:cs="Times New Roman" w:ascii="Times New Roman" w:hAnsi="Times New Roman"/>
+          <w:sz w:val="24"/>
+          <w:szCs w:val="24"/>
+          <w:lang w:val="en-US" w:eastAsia="en-US" w:bidi="ar-SA"/>
+        </w:rPr>
+        <w:t>(Independent contractors)</w:t>
+      </w:r>
+      <w:r>
+        <w:rPr>
+          <w:rFonts w:cs="Times New Roman" w:ascii="Times New Roman" w:hAnsi="Times New Roman"/>
+          <w:sz w:val="24"/>
+          <w:szCs w:val="24"/>
+          <w:lang w:val="en-US" w:eastAsia="en-US" w:bidi="ar-SA"/>
+        </w:rPr>
+        <w:t xml:space="preserve">, </w:t>
+      </w:r>
+      <w:r>
+        <w:rPr>
+          <w:rFonts w:cs="Times New Roman" w:ascii="Times New Roman" w:hAnsi="Times New Roman"/>
+          <w:sz w:val="24"/>
+          <w:szCs w:val="24"/>
+          <w:lang w:val="en-US" w:eastAsia="en-US" w:bidi="ar-SA"/>
+        </w:rPr>
+        <w:t>Cologne, Germany</w:t>
       </w:r>
     </w:p>
     <w:p>
@@ -496,9 +552,7 @@
     <w:p>
       <w:pPr>
         <w:pStyle w:val="Standard"/>
-        <w:rPr>
-          <w:lang w:val="en-US" w:eastAsia="en-US" w:bidi="ar-SA"/>
-        </w:rPr>
+        <w:rPr/>
       </w:pPr>
       <w:r>
         <w:rPr>
@@ -523,7 +577,7 @@
           <w:vertAlign w:val="superscript"/>
           <w:lang w:val="en-US" w:eastAsia="en-US" w:bidi="ar-SA"/>
         </w:rPr>
-        <w:t>1</w:t>
+        <w:t>[1]</w:t>
       </w:r>
       <w:bookmarkEnd w:id="2"/>
       <w:r>
@@ -549,7 +603,7 @@
           <w:vertAlign w:val="superscript"/>
           <w:lang w:val="en-US" w:eastAsia="en-US" w:bidi="ar-SA"/>
         </w:rPr>
-        <w:t>2</w:t>
+        <w:t>[2]</w:t>
       </w:r>
       <w:bookmarkEnd w:id="3"/>
       <w:r>
@@ -575,7 +629,7 @@
           <w:vertAlign w:val="superscript"/>
           <w:lang w:val="en-US" w:eastAsia="en-US" w:bidi="ar-SA"/>
         </w:rPr>
-        <w:t>3,4</w:t>
+        <w:t>[3,4]</w:t>
       </w:r>
       <w:bookmarkEnd w:id="4"/>
       <w:r>
@@ -600,7 +654,7 @@
           <w:vertAlign w:val="superscript"/>
           <w:lang w:val="en-US" w:eastAsia="en-US" w:bidi="ar-SA"/>
         </w:rPr>
-        <w:t>5–15</w:t>
+        <w:t>[5–15]</w:t>
       </w:r>
       <w:r>
         <w:rPr>
@@ -639,7 +693,7 @@
           <w:vertAlign w:val="superscript"/>
           <w:lang w:val="en-US" w:eastAsia="en-US" w:bidi="ar-SA"/>
         </w:rPr>
-        <w:t>2,16–20</w:t>
+        <w:t>[2,16–20]</w:t>
       </w:r>
       <w:r>
         <w:rPr>
@@ -663,14 +717,7 @@
           <w:vertAlign w:val="superscript"/>
           <w:lang w:val="en-US" w:eastAsia="en-US" w:bidi="ar-SA"/>
         </w:rPr>
-        <w:t>2–</w:t>
-      </w:r>
-      <w:r>
-        <w:rPr>
-          <w:vertAlign w:val="superscript"/>
-          <w:lang w:val="en-US" w:eastAsia="en-US" w:bidi="ar-SA"/>
-        </w:rPr>
-        <w:t>4,16,17</w:t>
+        <w:t>[2–4,16,17]</w:t>
       </w:r>
       <w:r>
         <w:rPr>
@@ -683,15 +730,18 @@
       </w:r>
       <w:r>
         <w:rPr>
+          <w:rFonts w:cs="Times New Roman" w:ascii="Times New Roman" w:hAnsi="Times New Roman"/>
           <w:b w:val="false"/>
           <w:i w:val="false"/>
           <w:caps w:val="false"/>
           <w:smallCaps w:val="false"/>
+          <w:sz w:val="24"/>
+          <w:szCs w:val="24"/>
           <w:u w:val="none"/>
           <w:vertAlign w:val="superscript"/>
           <w:lang w:val="en-US" w:eastAsia="en-US" w:bidi="ar-SA"/>
         </w:rPr>
-        <w:t>19,21,22</w:t>
+        <w:t>[19,21,22]</w:t>
       </w:r>
       <w:r>
         <w:rPr>
@@ -784,7 +834,7 @@
           <w:vertAlign w:val="superscript"/>
           <w:lang w:val="en-US" w:eastAsia="en-US" w:bidi="ar-SA"/>
         </w:rPr>
-        <w:t>23</w:t>
+        <w:t>[23]</w:t>
       </w:r>
       <w:r>
         <w:rPr>
@@ -826,7 +876,7 @@
           <w:vertAlign w:val="superscript"/>
           <w:lang w:val="en-US" w:eastAsia="en-US" w:bidi="ar-SA"/>
         </w:rPr>
-        <w:t>24–26</w:t>
+        <w:t>[24–26]</w:t>
       </w:r>
       <w:r>
         <w:rPr>
@@ -850,7 +900,7 @@
           <w:vertAlign w:val="superscript"/>
           <w:lang w:val="en-US" w:eastAsia="en-US" w:bidi="ar-SA"/>
         </w:rPr>
-        <w:t>27,28</w:t>
+        <w:t>[27,28]</w:t>
       </w:r>
       <w:r>
         <w:rPr>
@@ -874,7 +924,7 @@
           <w:vertAlign w:val="superscript"/>
           <w:lang w:val="en-US" w:eastAsia="en-US" w:bidi="ar-SA"/>
         </w:rPr>
-        <w:t>29</w:t>
+        <w:t>[29]</w:t>
       </w:r>
       <w:r>
         <w:rPr>
@@ -916,7 +966,7 @@
           <w:vertAlign w:val="superscript"/>
           <w:lang w:val="en-US" w:eastAsia="en-US" w:bidi="ar-SA"/>
         </w:rPr>
-        <w:t>30</w:t>
+        <w:t>[30]</w:t>
       </w:r>
       <w:r>
         <w:rPr>
@@ -940,7 +990,7 @@
           <w:vertAlign w:val="superscript"/>
           <w:lang w:val="en-US" w:eastAsia="en-US" w:bidi="ar-SA"/>
         </w:rPr>
-        <w:t>31</w:t>
+        <w:t>[31]</w:t>
       </w:r>
       <w:r>
         <w:rPr>
@@ -982,7 +1032,7 @@
           <w:vertAlign w:val="superscript"/>
           <w:lang w:val="en-US" w:eastAsia="en-US" w:bidi="ar-SA"/>
         </w:rPr>
-        <w:t>32</w:t>
+        <w:t>[32]</w:t>
       </w:r>
       <w:r>
         <w:rPr>
@@ -1083,40 +1133,20 @@
     <w:p>
       <w:pPr>
         <w:pStyle w:val="Heading1"/>
-        <w:rPr>
-          <w:lang w:val="en-US" w:eastAsia="en-US" w:bidi="ar-SA"/>
-        </w:rPr>
-      </w:pPr>
-      <w:r>
-        <w:rPr>
-          <w:lang w:val="en-US" w:eastAsia="en-US" w:bidi="ar-SA"/>
-        </w:rPr>
+        <w:rPr/>
+      </w:pPr>
+      <w:r>
+        <w:rPr/>
         <w:t>Methods</w:t>
       </w:r>
     </w:p>
     <w:p>
       <w:pPr>
         <w:pStyle w:val="Heading2"/>
-        <w:rPr>
-          <w:rFonts w:ascii="Times New Roman" w:hAnsi="Times New Roman" w:cs="Times New Roman"/>
-          <w:b/>
-          <w:b/>
-          <w:i/>
-          <w:i/>
-          <w:sz w:val="24"/>
-          <w:szCs w:val="24"/>
-          <w:lang w:val="en-US" w:eastAsia="en-US" w:bidi="ar-SA"/>
-        </w:rPr>
-      </w:pPr>
-      <w:r>
-        <w:rPr>
-          <w:rFonts w:cs="Times New Roman" w:ascii="Times New Roman" w:hAnsi="Times New Roman"/>
-          <w:b/>
-          <w:i/>
-          <w:sz w:val="24"/>
-          <w:szCs w:val="24"/>
-          <w:lang w:val="en-US" w:eastAsia="en-US" w:bidi="ar-SA"/>
-        </w:rPr>
+        <w:rPr/>
+      </w:pPr>
+      <w:r>
+        <w:rPr/>
         <w:t>Stethoscope design</w:t>
       </w:r>
     </w:p>
@@ -1250,16 +1280,16 @@
           <w:szCs w:val="24"/>
           <w:lang w:val="en-US" w:eastAsia="en-US" w:bidi="ar-SA"/>
         </w:rPr>
-        <w:t xml:space="preserve">Figure 1. Computer aided design and assembly of the 3D printed stethoscope. </w:t>
-      </w:r>
-      <w:r>
-        <w:rPr>
-          <w:rFonts w:cs="Times New Roman" w:ascii="Times New Roman" w:hAnsi="Times New Roman"/>
-          <w:sz w:val="24"/>
-          <w:szCs w:val="24"/>
-          <w:lang w:val="en-US" w:eastAsia="en-US" w:bidi="ar-SA"/>
-        </w:rPr>
-        <w:t>Digital models of the 3D printed stethoscope parts are shown in Figure 1A. From left to right: the head, Y piece and ear tube are shown. An earplug mold design is also shown in Figure 1B. Each part was 3D printed in ABS, with the assembled stethoscope is shown in Figure 1C using the bill of materials listed in Table 1.</w:t>
+        <w:t xml:space="preserve">Fig 1. Computer aided design and assembly of the 3D printed stethoscope. </w:t>
+      </w:r>
+      <w:r>
+        <w:rPr>
+          <w:rFonts w:cs="Times New Roman" w:ascii="Times New Roman" w:hAnsi="Times New Roman"/>
+          <w:sz w:val="24"/>
+          <w:szCs w:val="24"/>
+          <w:lang w:val="en-US" w:eastAsia="en-US" w:bidi="ar-SA"/>
+        </w:rPr>
+        <w:t>Digital models of the 3D printed stethoscope parts are shown in Fig 1A. From left to right: the head, Y piece and ear tube are shown. An earplug mold design is also shown in Fig 1B. Each part was 3D printed in ABS, with the assembled stethoscope is shown in Fig 1C using the bill of materials listed in Table 1.</w:t>
       </w:r>
     </w:p>
     <w:p>
@@ -1300,26 +1330,10 @@
     <w:p>
       <w:pPr>
         <w:pStyle w:val="Heading2"/>
-        <w:rPr>
-          <w:rFonts w:ascii="Times New Roman" w:hAnsi="Times New Roman" w:cs="Times New Roman"/>
-          <w:b/>
-          <w:b/>
-          <w:i/>
-          <w:i/>
-          <w:sz w:val="24"/>
-          <w:szCs w:val="24"/>
-          <w:lang w:val="en-US" w:eastAsia="en-US" w:bidi="ar-SA"/>
-        </w:rPr>
-      </w:pPr>
-      <w:r>
-        <w:rPr>
-          <w:rFonts w:cs="Times New Roman" w:ascii="Times New Roman" w:hAnsi="Times New Roman"/>
-          <w:b/>
-          <w:i/>
-          <w:sz w:val="24"/>
-          <w:szCs w:val="24"/>
-          <w:lang w:val="en-US" w:eastAsia="en-US" w:bidi="ar-SA"/>
-        </w:rPr>
+        <w:rPr/>
+      </w:pPr>
+      <w:r>
+        <w:rPr/>
         <w:t>Stethoscope printing and assembly</w:t>
       </w:r>
     </w:p>
@@ -1522,7 +1536,7 @@
           <w:vertAlign w:val="superscript"/>
           <w:lang w:val="en-US" w:eastAsia="en-US" w:bidi="ar-SA"/>
         </w:rPr>
-        <w:t>33</w:t>
+        <w:t>[33]</w:t>
       </w:r>
       <w:r>
         <w:rPr>
@@ -1681,7 +1695,7 @@
           <w:vertAlign w:val="superscript"/>
           <w:lang w:val="en-US" w:eastAsia="en-US" w:bidi="ar-SA"/>
         </w:rPr>
-        <w:t>34</w:t>
+        <w:t>[34]</w:t>
       </w:r>
       <w:r>
         <w:rPr>
@@ -1759,7 +1773,7 @@
           <w:vertAlign w:val="superscript"/>
           <w:lang w:val="en-US" w:eastAsia="en-US" w:bidi="ar-SA"/>
         </w:rPr>
-        <w:t>35</w:t>
+        <w:t>[35]</w:t>
       </w:r>
       <w:r>
         <w:rPr>
@@ -1810,7 +1824,7 @@
           <w:vertAlign w:val="superscript"/>
           <w:lang w:val="en-US" w:eastAsia="en-US" w:bidi="ar-SA"/>
         </w:rPr>
-        <w:t>36,37</w:t>
+        <w:t>[36,37]</w:t>
       </w:r>
       <w:r>
         <w:rPr>
@@ -1834,7 +1848,7 @@
           <w:vertAlign w:val="superscript"/>
           <w:lang w:val="en-US" w:eastAsia="en-US" w:bidi="ar-SA"/>
         </w:rPr>
-        <w:t>38</w:t>
+        <w:t>[38]</w:t>
       </w:r>
       <w:r>
         <w:rPr>
@@ -1912,7 +1926,7 @@
           <w:vertAlign w:val="superscript"/>
           <w:lang w:val="en-US" w:eastAsia="en-US" w:bidi="ar-SA"/>
         </w:rPr>
-        <w:t>39</w:t>
+        <w:t>[39]</w:t>
       </w:r>
       <w:r>
         <w:rPr>
@@ -1925,39 +1939,22 @@
           <w:lang w:val="en-US" w:eastAsia="en-US" w:bidi="ar-SA"/>
         </w:rPr>
         <w:t>and were thus not included.</w:t>
+      </w:r>
+    </w:p>
+    <w:p>
+      <w:pPr>
+        <w:pStyle w:val="Heading2"/>
+        <w:rPr/>
+      </w:pPr>
+      <w:r>
+        <w:rPr/>
+        <w:t>Acoustic transfer</w:t>
       </w:r>
     </w:p>
     <w:p>
       <w:pPr>
         <w:pStyle w:val="Standard"/>
         <w:spacing w:lineRule="auto" w:line="480"/>
-        <w:rPr>
-          <w:rFonts w:ascii="Times New Roman" w:hAnsi="Times New Roman" w:cs="Times New Roman"/>
-          <w:b/>
-          <w:b/>
-          <w:i/>
-          <w:i/>
-          <w:sz w:val="24"/>
-          <w:szCs w:val="24"/>
-          <w:lang w:val="en-US" w:eastAsia="en-US" w:bidi="ar-SA"/>
-        </w:rPr>
-      </w:pPr>
-      <w:r>
-        <w:rPr>
-          <w:rFonts w:cs="Times New Roman" w:ascii="Times New Roman" w:hAnsi="Times New Roman"/>
-          <w:b/>
-          <w:i/>
-          <w:sz w:val="24"/>
-          <w:szCs w:val="24"/>
-          <w:lang w:val="en-US" w:eastAsia="en-US" w:bidi="ar-SA"/>
-        </w:rPr>
-        <w:t>Acoustic transfer</w:t>
-      </w:r>
-    </w:p>
-    <w:p>
-      <w:pPr>
-        <w:pStyle w:val="Standard"/>
-        <w:spacing w:lineRule="auto" w:line="480"/>
         <w:rPr/>
       </w:pPr>
       <w:r>
@@ -1989,15 +1986,18 @@
       </w:r>
       <w:r>
         <w:rPr>
+          <w:rFonts w:cs="Times New Roman" w:ascii="Times New Roman" w:hAnsi="Times New Roman"/>
           <w:b w:val="false"/>
           <w:i w:val="false"/>
           <w:caps w:val="false"/>
           <w:smallCaps w:val="false"/>
+          <w:sz w:val="24"/>
+          <w:szCs w:val="24"/>
           <w:u w:val="none"/>
           <w:vertAlign w:val="superscript"/>
           <w:lang w:val="en-US" w:eastAsia="en-US" w:bidi="ar-SA"/>
         </w:rPr>
-        <w:t>19</w:t>
+        <w:t>[19]</w:t>
       </w:r>
       <w:r>
         <w:rPr>
@@ -2021,7 +2021,7 @@
           <w:vertAlign w:val="superscript"/>
           <w:lang w:val="en-US" w:eastAsia="en-US" w:bidi="ar-SA"/>
         </w:rPr>
-        <w:t>40</w:t>
+        <w:t>[40]</w:t>
       </w:r>
       <w:r>
         <w:rPr>
@@ -2095,7 +2095,7 @@
       <w:tblPr>
         <w:tblW w:w="9891" w:type="dxa"/>
         <w:jc w:val="left"/>
-        <w:tblInd w:w="-26" w:type="dxa"/>
+        <w:tblInd w:w="57" w:type="dxa"/>
         <w:tblBorders>
           <w:top w:val="single" w:sz="4" w:space="0" w:color="00000A"/>
           <w:left w:val="single" w:sz="4" w:space="0" w:color="00000A"/>
@@ -4456,7 +4456,7 @@
           <w:szCs w:val="24"/>
           <w:lang w:val="en-US" w:eastAsia="en-US" w:bidi="ar-SA"/>
         </w:rPr>
-        <w:t xml:space="preserve">Table 1. Bill of materials for the Glia model stethoscope (100% infill) </w:t>
+        <w:t>Table 1. Bill of materials for the Glia model stethoscope (100% infill)</w:t>
       </w:r>
     </w:p>
     <w:p>
@@ -4465,19 +4465,23 @@
         <w:spacing w:lineRule="auto" w:line="480"/>
         <w:rPr>
           <w:rFonts w:ascii="Times New Roman" w:hAnsi="Times New Roman" w:cs="Times New Roman"/>
-          <w:sz w:val="24"/>
-          <w:szCs w:val="24"/>
-          <w:lang w:val="en-US" w:eastAsia="en-US" w:bidi="ar-SA"/>
-        </w:rPr>
-      </w:pPr>
-      <w:r>
-        <w:rPr>
-          <w:rFonts w:cs="Times New Roman" w:ascii="Times New Roman" w:hAnsi="Times New Roman"/>
-          <w:sz w:val="24"/>
-          <w:szCs w:val="24"/>
-          <w:lang w:val="en-US" w:eastAsia="en-US" w:bidi="ar-SA"/>
-        </w:rPr>
-        <w:t xml:space="preserve">We compared the Glia stethoscope to the Littmann Cardiology III using a phantom, as described in the methods. At all frequencies tested, the Glia model performed similarly to the Cardiology III (Fig 2A). The difference in attenuation (dB) of the Glia model to the Littmann Cardiology III is shown in Figure 2B with values greater than 0 dB indicating that the Glia attenuated less sound. </w:t>
+          <w:b w:val="false"/>
+          <w:b w:val="false"/>
+          <w:bCs w:val="false"/>
+          <w:sz w:val="24"/>
+          <w:szCs w:val="24"/>
+          <w:lang w:val="en-US" w:eastAsia="en-US" w:bidi="ar-SA"/>
+        </w:rPr>
+      </w:pPr>
+      <w:r>
+        <w:rPr>
+          <w:rFonts w:cs="Times New Roman" w:ascii="Times New Roman" w:hAnsi="Times New Roman"/>
+          <w:b w:val="false"/>
+          <w:bCs w:val="false"/>
+          <w:sz w:val="24"/>
+          <w:szCs w:val="24"/>
+          <w:lang w:val="en-US" w:eastAsia="en-US" w:bidi="ar-SA"/>
+        </w:rPr>
       </w:r>
     </w:p>
     <w:p>
@@ -4486,14 +4490,19 @@
         <w:spacing w:lineRule="auto" w:line="480"/>
         <w:rPr>
           <w:rFonts w:ascii="Times New Roman" w:hAnsi="Times New Roman" w:cs="Times New Roman"/>
-          <w:sz w:val="24"/>
-          <w:szCs w:val="24"/>
-          <w:lang w:val="en-US" w:eastAsia="en-US" w:bidi="ar-SA"/>
-        </w:rPr>
-      </w:pPr>
-      <w:r>
-        <w:rPr>
-          <w:rFonts w:cs="Times New Roman" w:ascii="Times New Roman" w:hAnsi="Times New Roman"/>
+          <w:b w:val="false"/>
+          <w:b w:val="false"/>
+          <w:bCs w:val="false"/>
+          <w:sz w:val="24"/>
+          <w:szCs w:val="24"/>
+          <w:lang w:val="en-US" w:eastAsia="en-US" w:bidi="ar-SA"/>
+        </w:rPr>
+      </w:pPr>
+      <w:r>
+        <w:rPr>
+          <w:rFonts w:cs="Times New Roman" w:ascii="Times New Roman" w:hAnsi="Times New Roman"/>
+          <w:b w:val="false"/>
+          <w:bCs w:val="false"/>
           <w:sz w:val="24"/>
           <w:szCs w:val="24"/>
           <w:lang w:val="en-US" w:eastAsia="en-US" w:bidi="ar-SA"/>
@@ -4505,9 +4514,101 @@
         <w:pStyle w:val="Standard"/>
         <w:spacing w:lineRule="auto" w:line="480"/>
         <w:rPr>
-          <w:lang w:val="en-US" w:eastAsia="en-US" w:bidi="ar-SA"/>
-        </w:rPr>
-      </w:pPr>
+          <w:rFonts w:ascii="Times New Roman" w:hAnsi="Times New Roman" w:cs="Times New Roman"/>
+          <w:b w:val="false"/>
+          <w:b w:val="false"/>
+          <w:bCs w:val="false"/>
+          <w:sz w:val="24"/>
+          <w:szCs w:val="24"/>
+          <w:lang w:val="en-US" w:eastAsia="en-US" w:bidi="ar-SA"/>
+        </w:rPr>
+      </w:pPr>
+      <w:r>
+        <w:rPr>
+          <w:rFonts w:cs="Times New Roman" w:ascii="Times New Roman" w:hAnsi="Times New Roman"/>
+          <w:b w:val="false"/>
+          <w:bCs w:val="false"/>
+          <w:sz w:val="24"/>
+          <w:szCs w:val="24"/>
+          <w:lang w:val="en-US" w:eastAsia="en-US" w:bidi="ar-SA"/>
+        </w:rPr>
+      </w:r>
+    </w:p>
+    <w:p>
+      <w:pPr>
+        <w:pStyle w:val="Standard"/>
+        <w:spacing w:lineRule="auto" w:line="480"/>
+        <w:rPr>
+          <w:rFonts w:ascii="Times New Roman" w:hAnsi="Times New Roman" w:cs="Times New Roman"/>
+          <w:b w:val="false"/>
+          <w:b w:val="false"/>
+          <w:bCs w:val="false"/>
+          <w:sz w:val="24"/>
+          <w:szCs w:val="24"/>
+          <w:lang w:val="en-US" w:eastAsia="en-US" w:bidi="ar-SA"/>
+        </w:rPr>
+      </w:pPr>
+      <w:r>
+        <w:rPr>
+          <w:rFonts w:cs="Times New Roman" w:ascii="Times New Roman" w:hAnsi="Times New Roman"/>
+          <w:b w:val="false"/>
+          <w:bCs w:val="false"/>
+          <w:sz w:val="24"/>
+          <w:szCs w:val="24"/>
+          <w:lang w:val="en-US" w:eastAsia="en-US" w:bidi="ar-SA"/>
+        </w:rPr>
+      </w:r>
+    </w:p>
+    <w:p>
+      <w:pPr>
+        <w:pStyle w:val="Standard"/>
+        <w:spacing w:lineRule="auto" w:line="480"/>
+        <w:rPr>
+          <w:rFonts w:ascii="Times New Roman" w:hAnsi="Times New Roman" w:cs="Times New Roman"/>
+          <w:sz w:val="24"/>
+          <w:szCs w:val="24"/>
+          <w:lang w:val="en-US" w:eastAsia="en-US" w:bidi="ar-SA"/>
+        </w:rPr>
+      </w:pPr>
+      <w:r>
+        <w:rPr>
+          <w:rFonts w:cs="Times New Roman" w:ascii="Times New Roman" w:hAnsi="Times New Roman"/>
+          <w:sz w:val="24"/>
+          <w:szCs w:val="24"/>
+          <w:lang w:val="en-US" w:eastAsia="en-US" w:bidi="ar-SA"/>
+        </w:rPr>
+        <w:t xml:space="preserve">We compared the Glia stethoscope to the Littmann Cardiology III using a phantom, as described in the methods. At all frequencies tested, the Glia model performed similarly to the Cardiology III (Fig 2A). The difference in attenuation (dB) of the Glia model to the Littmann Cardiology III is shown in Fig 2B with values greater than 0 dB indicating that the Glia attenuated less sound. </w:t>
+      </w:r>
+    </w:p>
+    <w:p>
+      <w:pPr>
+        <w:pStyle w:val="Standard"/>
+        <w:spacing w:lineRule="auto" w:line="480"/>
+        <w:rPr>
+          <w:rFonts w:ascii="Times New Roman" w:hAnsi="Times New Roman" w:cs="Times New Roman"/>
+          <w:sz w:val="24"/>
+          <w:szCs w:val="24"/>
+          <w:lang w:val="en-US" w:eastAsia="en-US" w:bidi="ar-SA"/>
+        </w:rPr>
+      </w:pPr>
+      <w:r>
+        <w:rPr>
+          <w:rFonts w:cs="Times New Roman" w:ascii="Times New Roman" w:hAnsi="Times New Roman"/>
+          <w:sz w:val="24"/>
+          <w:szCs w:val="24"/>
+          <w:lang w:val="en-US" w:eastAsia="en-US" w:bidi="ar-SA"/>
+        </w:rPr>
+      </w:r>
+    </w:p>
+    <w:p>
+      <w:pPr>
+        <w:pStyle w:val="Standard"/>
+        <w:spacing w:lineRule="auto" w:line="480"/>
+        <w:rPr>
+          <w:lang w:val="en-US" w:eastAsia="en-US" w:bidi="ar-SA"/>
+        </w:rPr>
+      </w:pPr>
+      <w:bookmarkStart w:id="5" w:name="__DdeLink__1119_1429423200"/>
       <w:r>
         <w:rPr>
           <w:rFonts w:cs="Times New Roman" w:ascii="Times New Roman" w:hAnsi="Times New Roman"/>
@@ -4517,16 +4618,28 @@
           <w:szCs w:val="24"/>
           <w:lang w:val="en-US" w:eastAsia="en-US" w:bidi="ar-SA"/>
         </w:rPr>
-        <w:t xml:space="preserve">Figure 2. Calibration and comparison of 3D printed Glia model stethoscopes to the Littmann Cardiology III. </w:t>
-      </w:r>
-      <w:r>
-        <w:rPr>
-          <w:rFonts w:cs="Times New Roman" w:ascii="Times New Roman" w:hAnsi="Times New Roman"/>
-          <w:sz w:val="24"/>
-          <w:szCs w:val="24"/>
-          <w:lang w:val="en-US" w:eastAsia="en-US" w:bidi="ar-SA"/>
-        </w:rPr>
-        <w:t>Stethoscope output responses were measured using the equipment setup described in the methods. Each stethoscope model recorded input sound at multiple frequencies and the change in amplitude between input and recorded sound was documented (lower log attenuation is better) for each stethoscope (Figure 2A). The decibel difference in attenuation (Glia minus Littmann) is shown across all frequencies tested where values above 0 dB indicate the Glia model attenuated less sound (Figure 2B).</w:t>
+        <w:t>Fig 2. Calibration and comparison of 3D printed Glia model stethoscopes to the Littmann Cardiology III.</w:t>
+      </w:r>
+      <w:bookmarkEnd w:id="5"/>
+      <w:r>
+        <w:rPr>
+          <w:rFonts w:cs="Times New Roman" w:ascii="Times New Roman" w:hAnsi="Times New Roman"/>
+          <w:b/>
+          <w:bCs/>
+          <w:sz w:val="24"/>
+          <w:szCs w:val="24"/>
+          <w:lang w:val="en-US" w:eastAsia="en-US" w:bidi="ar-SA"/>
+        </w:rPr>
+        <w:t xml:space="preserve"> </w:t>
+      </w:r>
+      <w:r>
+        <w:rPr>
+          <w:rFonts w:cs="Times New Roman" w:ascii="Times New Roman" w:hAnsi="Times New Roman"/>
+          <w:sz w:val="24"/>
+          <w:szCs w:val="24"/>
+          <w:lang w:val="en-US" w:eastAsia="en-US" w:bidi="ar-SA"/>
+        </w:rPr>
+        <w:t>Stethoscope output responses were measured using the equipment setup described in the methods. Each stethoscope model recorded input sound at multiple frequencies and the change in amplitude between input and recorded sound was documented (lower log attenuation is better) for each stethoscope (Fig 2A). The decibel difference in attenuation (Glia minus Littmann) is shown across all frequencies tested where values above 0 dB indicate the Glia model attenuated less sound (Fig 2B).</w:t>
       </w:r>
     </w:p>
     <w:p>
@@ -4749,7 +4862,7 @@
         </w:rPr>
         <w:t>The quality and intensity of the sound reaching the earpiece from the diaphragm is dependent on nearly every piece of the stethoscope as well as the physiology of the user. These variables have been previously summarized</w:t>
       </w:r>
-      <w:bookmarkStart w:id="5" w:name="__Fieldmark__431_277434326"/>
+      <w:bookmarkStart w:id="6" w:name="__Fieldmark__431_277434326"/>
       <w:r>
         <w:rPr>
           <w:rFonts w:cs="Times New Roman" w:ascii="Times New Roman" w:hAnsi="Times New Roman"/>
@@ -4763,9 +4876,9 @@
           <w:vertAlign w:val="superscript"/>
           <w:lang w:val="en-US" w:eastAsia="en-US" w:bidi="ar-SA"/>
         </w:rPr>
-        <w:t>3</w:t>
-      </w:r>
-      <w:bookmarkEnd w:id="5"/>
+        <w:t>[3]</w:t>
+      </w:r>
+      <w:bookmarkEnd w:id="6"/>
       <w:r>
         <w:rPr>
           <w:rFonts w:cs="Times New Roman" w:ascii="Times New Roman" w:hAnsi="Times New Roman"/>
@@ -4788,7 +4901,7 @@
           <w:vertAlign w:val="superscript"/>
           <w:lang w:val="en-US" w:eastAsia="en-US" w:bidi="ar-SA"/>
         </w:rPr>
-        <w:t>18,41</w:t>
+        <w:t>[18,41]</w:t>
       </w:r>
       <w:r>
         <w:rPr>
@@ -4812,7 +4925,7 @@
           <w:vertAlign w:val="superscript"/>
           <w:lang w:val="en-US" w:eastAsia="en-US" w:bidi="ar-SA"/>
         </w:rPr>
-        <w:t>42</w:t>
+        <w:t>[42]</w:t>
       </w:r>
       <w:r>
         <w:rPr>
@@ -4836,7 +4949,7 @@
           <w:vertAlign w:val="superscript"/>
           <w:lang w:val="en-US" w:eastAsia="en-US" w:bidi="ar-SA"/>
         </w:rPr>
-        <w:t>41</w:t>
+        <w:t>[41]</w:t>
       </w:r>
       <w:r>
         <w:rPr>
@@ -4860,7 +4973,7 @@
           <w:vertAlign w:val="superscript"/>
           <w:lang w:val="en-US" w:eastAsia="en-US" w:bidi="ar-SA"/>
         </w:rPr>
-        <w:t>43,44</w:t>
+        <w:t>[43,44]</w:t>
       </w:r>
       <w:r>
         <w:rPr>
@@ -4884,7 +4997,7 @@
           <w:vertAlign w:val="superscript"/>
           <w:lang w:val="en-US" w:eastAsia="en-US" w:bidi="ar-SA"/>
         </w:rPr>
-        <w:t>4,41,44,45</w:t>
+        <w:t>[4,41,44,45]</w:t>
       </w:r>
       <w:r>
         <w:rPr>
@@ -4908,7 +5021,7 @@
           <w:vertAlign w:val="superscript"/>
           <w:lang w:val="en-US" w:eastAsia="en-US" w:bidi="ar-SA"/>
         </w:rPr>
-        <w:t>45</w:t>
+        <w:t>[45]</w:t>
       </w:r>
       <w:r>
         <w:rPr>
@@ -4932,7 +5045,7 @@
           <w:vertAlign w:val="superscript"/>
           <w:lang w:val="en-US" w:eastAsia="en-US" w:bidi="ar-SA"/>
         </w:rPr>
-        <w:t>46</w:t>
+        <w:t>[46]</w:t>
       </w:r>
       <w:r>
         <w:rPr>
@@ -4956,7 +5069,7 @@
           <w:vertAlign w:val="superscript"/>
           <w:lang w:val="en-US" w:eastAsia="en-US" w:bidi="ar-SA"/>
         </w:rPr>
-        <w:t>47</w:t>
+        <w:t>[47]</w:t>
       </w:r>
       <w:r>
         <w:rPr>
@@ -4995,7 +5108,7 @@
           <w:vertAlign w:val="superscript"/>
           <w:lang w:val="en-US" w:eastAsia="en-US" w:bidi="ar-SA"/>
         </w:rPr>
-        <w:t>19,21,22,41</w:t>
+        <w:t>[19,21,22,41]</w:t>
       </w:r>
       <w:r>
         <w:rPr>
@@ -5006,7 +5119,7 @@
         </w:rPr>
         <w:t xml:space="preserve"> and previous comparisons between brands indicate that no significant correlation between cost and quality exists</w:t>
       </w:r>
-      <w:bookmarkStart w:id="6" w:name="__Fieldmark__580_277434326"/>
+      <w:bookmarkStart w:id="7" w:name="__Fieldmark__580_277434326"/>
       <w:r>
         <w:rPr>
           <w:rFonts w:cs="Times New Roman" w:ascii="Times New Roman" w:hAnsi="Times New Roman"/>
@@ -5020,9 +5133,9 @@
           <w:vertAlign w:val="superscript"/>
           <w:lang w:val="en-US" w:eastAsia="en-US" w:bidi="ar-SA"/>
         </w:rPr>
-        <w:t>3,4</w:t>
-      </w:r>
-      <w:bookmarkEnd w:id="6"/>
+        <w:t>[3,4]</w:t>
+      </w:r>
+      <w:bookmarkEnd w:id="7"/>
       <w:r>
         <w:rPr>
           <w:rFonts w:cs="Times New Roman" w:ascii="Times New Roman" w:hAnsi="Times New Roman"/>
@@ -5045,7 +5158,7 @@
           <w:vertAlign w:val="superscript"/>
           <w:lang w:val="en-US" w:eastAsia="en-US" w:bidi="ar-SA"/>
         </w:rPr>
-        <w:t>47</w:t>
+        <w:t>[47]</w:t>
       </w:r>
       <w:r>
         <w:rPr>
@@ -5139,7 +5252,7 @@
           <w:vertAlign w:val="superscript"/>
           <w:lang w:val="en-US" w:eastAsia="en-US" w:bidi="ar-SA"/>
         </w:rPr>
-        <w:t>48</w:t>
+        <w:t>[48]</w:t>
       </w:r>
       <w:r>
         <w:rPr>
@@ -5190,7 +5303,7 @@
           <w:vertAlign w:val="superscript"/>
           <w:lang w:val="en-US" w:eastAsia="en-US" w:bidi="ar-SA"/>
         </w:rPr>
-        <w:t>49</w:t>
+        <w:t>[49]</w:t>
       </w:r>
       <w:r>
         <w:rPr>
@@ -5214,7 +5327,7 @@
           <w:vertAlign w:val="superscript"/>
           <w:lang w:val="en-US" w:eastAsia="en-US" w:bidi="ar-SA"/>
         </w:rPr>
-        <w:t>50</w:t>
+        <w:t>[50]</w:t>
       </w:r>
       <w:r>
         <w:rPr>
@@ -5247,10 +5360,10 @@
           <w:vertAlign w:val="superscript"/>
           <w:lang w:val="en-US" w:eastAsia="en-US" w:bidi="ar-SA"/>
         </w:rPr>
-        <w:t>51</w:t>
-      </w:r>
-      <w:bookmarkStart w:id="7" w:name="__Fieldmark__377_1818251217"/>
-      <w:bookmarkEnd w:id="7"/>
+        <w:t>[51]</w:t>
+      </w:r>
+      <w:bookmarkStart w:id="8" w:name="__Fieldmark__377_1818251217"/>
+      <w:bookmarkEnd w:id="8"/>
       <w:r>
         <w:rPr>
           <w:rFonts w:cs="Times New Roman" w:ascii="Times New Roman" w:hAnsi="Times New Roman"/>
@@ -5298,45 +5411,15 @@
     </w:p>
     <w:p>
       <w:pPr>
-        <w:pStyle w:val="Standard"/>
-        <w:spacing w:lineRule="auto" w:line="480"/>
-        <w:rPr>
-          <w:rFonts w:ascii="Times New Roman" w:hAnsi="Times New Roman" w:cs="Times New Roman"/>
-          <w:b/>
-          <w:b/>
-          <w:bCs/>
-          <w:i/>
-          <w:i/>
-          <w:iCs/>
-          <w:sz w:val="24"/>
-          <w:szCs w:val="24"/>
-          <w:lang w:val="en-US" w:eastAsia="en-US" w:bidi="ar-SA"/>
-        </w:rPr>
-      </w:pPr>
-      <w:r>
-        <w:rPr>
-          <w:rFonts w:cs="Times New Roman" w:ascii="Times New Roman" w:hAnsi="Times New Roman"/>
-          <w:b/>
-          <w:bCs/>
-          <w:i/>
-          <w:iCs/>
-          <w:sz w:val="24"/>
-          <w:szCs w:val="24"/>
-          <w:lang w:val="en-US" w:eastAsia="en-US" w:bidi="ar-SA"/>
-        </w:rPr>
+        <w:pStyle w:val="Heading2"/>
+        <w:rPr/>
+      </w:pPr>
+      <w:r>
+        <w:rPr/>
         <w:t>Low cost</w:t>
       </w:r>
       <w:r>
-        <w:rPr>
-          <w:rFonts w:cs="Times New Roman" w:ascii="Times New Roman" w:hAnsi="Times New Roman"/>
-          <w:b/>
-          <w:bCs/>
-          <w:i/>
-          <w:iCs/>
-          <w:sz w:val="24"/>
-          <w:szCs w:val="24"/>
-          <w:lang w:val="en-US" w:eastAsia="en-US" w:bidi="ar-SA"/>
-        </w:rPr>
+        <w:rPr/>
         <w:t xml:space="preserve"> does not mean low quality</w:t>
       </w:r>
     </w:p>
@@ -5559,7 +5642,7 @@
           <w:vertAlign w:val="superscript"/>
           <w:lang w:val="en-US" w:eastAsia="en-US" w:bidi="ar-SA"/>
         </w:rPr>
-        <w:t>52,53</w:t>
+        <w:t>[52,53]</w:t>
       </w:r>
       <w:r>
         <w:rPr>
@@ -5610,7 +5693,7 @@
           <w:vertAlign w:val="superscript"/>
           <w:lang w:val="en-US" w:eastAsia="en-US" w:bidi="ar-SA"/>
         </w:rPr>
-        <w:t>26</w:t>
+        <w:t>[26]</w:t>
       </w:r>
       <w:r>
         <w:rPr>
@@ -5652,7 +5735,7 @@
           <w:vertAlign w:val="superscript"/>
           <w:lang w:val="en-US" w:eastAsia="en-US" w:bidi="ar-SA"/>
         </w:rPr>
-        <w:t>54</w:t>
+        <w:t>[54]</w:t>
       </w:r>
       <w:r>
         <w:rPr/>
@@ -5671,7 +5754,7 @@
           <w:u w:val="none"/>
           <w:vertAlign w:val="superscript"/>
         </w:rPr>
-        <w:t>53</w:t>
+        <w:t>[53]</w:t>
       </w:r>
       <w:r>
         <w:rPr>
@@ -5685,31 +5768,11 @@
     </w:p>
     <w:p>
       <w:pPr>
-        <w:pStyle w:val="Standard"/>
-        <w:rPr>
-          <w:rFonts w:ascii="Times New Roman" w:hAnsi="Times New Roman" w:cs="Times New Roman"/>
-          <w:b/>
-          <w:b/>
-          <w:bCs/>
-          <w:i/>
-          <w:i/>
-          <w:iCs/>
-          <w:sz w:val="24"/>
-          <w:szCs w:val="24"/>
-          <w:lang w:val="en-US" w:eastAsia="en-US" w:bidi="ar-SA"/>
-        </w:rPr>
-      </w:pPr>
-      <w:r>
-        <w:rPr>
-          <w:rFonts w:cs="Times New Roman" w:ascii="Times New Roman" w:hAnsi="Times New Roman"/>
-          <w:b/>
-          <w:bCs/>
-          <w:i/>
-          <w:iCs/>
-          <w:sz w:val="24"/>
-          <w:szCs w:val="24"/>
-          <w:lang w:val="en-US" w:eastAsia="en-US" w:bidi="ar-SA"/>
-        </w:rPr>
+        <w:pStyle w:val="Heading2"/>
+        <w:rPr/>
+      </w:pPr>
+      <w:r>
+        <w:rPr/>
         <w:t>Future research</w:t>
       </w:r>
     </w:p>
@@ -5845,26 +5908,11 @@
     </w:p>
     <w:p>
       <w:pPr>
-        <w:pStyle w:val="Standard"/>
-        <w:spacing w:lineRule="auto" w:line="480"/>
-        <w:jc w:val="center"/>
-        <w:rPr>
-          <w:rFonts w:ascii="Times New Roman" w:hAnsi="Times New Roman" w:cs="Times New Roman"/>
-          <w:b/>
-          <w:b/>
-          <w:sz w:val="24"/>
-          <w:szCs w:val="24"/>
-          <w:lang w:val="en-US" w:eastAsia="en-US" w:bidi="ar-SA"/>
-        </w:rPr>
-      </w:pPr>
-      <w:r>
-        <w:rPr>
-          <w:rFonts w:cs="Times New Roman" w:ascii="Times New Roman" w:hAnsi="Times New Roman"/>
-          <w:b/>
-          <w:sz w:val="24"/>
-          <w:szCs w:val="24"/>
-          <w:lang w:val="en-US" w:eastAsia="en-US" w:bidi="ar-SA"/>
-        </w:rPr>
+        <w:pStyle w:val="Heading1"/>
+        <w:rPr/>
+      </w:pPr>
+      <w:r>
+        <w:rPr/>
         <w:t>Citations</w:t>
       </w:r>
     </w:p>
@@ -5885,1265 +5933,655 @@
     </w:p>
     <w:p>
       <w:pPr>
-        <w:pStyle w:val="Standard"/>
-        <w:rPr/>
-      </w:pPr>
-      <w:r>
-        <w:rPr/>
-        <w:t>1.</w:t>
+        <w:pStyle w:val="Bibliography1"/>
+        <w:rPr/>
+      </w:pPr>
+      <w:r>
+        <w:rPr/>
+        <w:t xml:space="preserve">1. </w:t>
         <w:tab/>
-        <w:t xml:space="preserve">Laennec, R. T. H. De l’auscultation médiate ou traité du diagnos-tic de maladies des poumons et du coeur, fondé principalement surce nouveau moyen d’exploration. </w:t>
-      </w:r>
-      <w:r>
-        <w:rPr>
-          <w:i/>
-        </w:rPr>
-        <w:t>Bross. Chaude Paris</w:t>
-      </w:r>
-      <w:r>
-        <w:rPr/>
-        <w:t xml:space="preserve"> (1819).</w:t>
-      </w:r>
-    </w:p>
-    <w:p>
-      <w:pPr>
-        <w:pStyle w:val="Standard"/>
-        <w:rPr/>
-      </w:pPr>
-      <w:r>
-        <w:rPr/>
-        <w:t>2.</w:t>
+        <w:t xml:space="preserve">Laennec RTH. De l’auscultation médiate ou traité du diagnos-tic de maladies des poumons et du coeur, fondé principalement surce nouveau moyen d’exploration. Bross Chaude Paris. 1819; </w:t>
+      </w:r>
+    </w:p>
+    <w:p>
+      <w:pPr>
+        <w:pStyle w:val="Bibliography1"/>
+        <w:rPr/>
+      </w:pPr>
+      <w:r>
+        <w:rPr/>
+        <w:t xml:space="preserve">2. </w:t>
         <w:tab/>
-        <w:t xml:space="preserve">Johnston, F. D. &amp; Kline, E. M. An acoustical study of the stethoscope. </w:t>
-      </w:r>
-      <w:r>
-        <w:rPr>
-          <w:i/>
-        </w:rPr>
-        <w:t>Arch Intern Med</w:t>
-      </w:r>
-      <w:r>
-        <w:rPr/>
-        <w:t xml:space="preserve"> 328–339 (1940).</w:t>
-      </w:r>
-    </w:p>
-    <w:p>
-      <w:pPr>
-        <w:pStyle w:val="Standard"/>
-        <w:rPr/>
-      </w:pPr>
-      <w:r>
-        <w:rPr/>
-        <w:t>3.</w:t>
+        <w:t xml:space="preserve">Johnston FD, Kline EM. An acoustical study of the stethoscope. Arch Intern Med. 1940; 328–339. </w:t>
+      </w:r>
+    </w:p>
+    <w:p>
+      <w:pPr>
+        <w:pStyle w:val="Bibliography1"/>
+        <w:rPr/>
+      </w:pPr>
+      <w:r>
+        <w:rPr/>
+        <w:t xml:space="preserve">3. </w:t>
         <w:tab/>
-        <w:t xml:space="preserve">Abella, M., Formolo, J. &amp; Penney, D. Comparison of the acoustic properties of six popular stethoscopes. </w:t>
-      </w:r>
-      <w:r>
-        <w:rPr>
-          <w:i/>
-        </w:rPr>
-        <w:t>J Acoust Soc AM</w:t>
-      </w:r>
-      <w:r>
-        <w:rPr/>
-        <w:t xml:space="preserve"> 2224–2228 (1992).</w:t>
-      </w:r>
-    </w:p>
-    <w:p>
-      <w:pPr>
-        <w:pStyle w:val="Standard"/>
-        <w:rPr/>
-      </w:pPr>
-      <w:r>
-        <w:rPr/>
-        <w:t>4.</w:t>
+        <w:t xml:space="preserve">Abella M, Formolo J, Penney D. Comparison of the acoustic properties of six popular stethoscopes. J Acoust Soc AM. 1992; 2224–2228. </w:t>
+      </w:r>
+    </w:p>
+    <w:p>
+      <w:pPr>
+        <w:pStyle w:val="Bibliography1"/>
+        <w:rPr/>
+      </w:pPr>
+      <w:r>
+        <w:rPr/>
+        <w:t xml:space="preserve">4. </w:t>
         <w:tab/>
-        <w:t xml:space="preserve">Kindig, J., Beeson, T., Campbell, R., Andries, F. &amp; Tavel, M. Acoustical performance of the stethoscope: a comparative analysis. </w:t>
-      </w:r>
-      <w:r>
-        <w:rPr>
-          <w:i/>
-        </w:rPr>
-        <w:t>Am Heart J</w:t>
-      </w:r>
-      <w:r>
-        <w:rPr/>
-        <w:t xml:space="preserve"> </w:t>
-      </w:r>
-      <w:r>
-        <w:rPr>
-          <w:b/>
-        </w:rPr>
-        <w:t>104,</w:t>
-      </w:r>
-      <w:r>
-        <w:rPr/>
-        <w:t xml:space="preserve"> 269–275 (1982).</w:t>
-      </w:r>
-    </w:p>
-    <w:p>
-      <w:pPr>
-        <w:pStyle w:val="Standard"/>
-        <w:rPr/>
-      </w:pPr>
-      <w:r>
-        <w:rPr/>
-        <w:t>5.</w:t>
+        <w:t xml:space="preserve">Kindig J, Beeson T, Campbell R, Andries F, Tavel M. Acoustical performance of the stethoscope: a comparative analysis. Am Heart J. 1982;104: 269–275. </w:t>
+      </w:r>
+    </w:p>
+    <w:p>
+      <w:pPr>
+        <w:pStyle w:val="Bibliography1"/>
+        <w:rPr/>
+      </w:pPr>
+      <w:r>
+        <w:rPr/>
+        <w:t xml:space="preserve">5. </w:t>
         <w:tab/>
-        <w:t xml:space="preserve">Aguilera-Astudillo, C., Chavez-Campos, M., Gonzalez-Suarez, A. &amp; Garcia-Cordero, J. L. A low-cost 3-D printed stethoscope connected to a smartphone. </w:t>
-      </w:r>
-      <w:r>
-        <w:rPr>
-          <w:i/>
-        </w:rPr>
-        <w:t>Conf. Proc. Annu. Int. Conf. IEEE Eng. Med. Biol. Soc. IEEE Eng. Med. Biol. Soc. Annu. Conf.</w:t>
-      </w:r>
-      <w:r>
-        <w:rPr/>
-        <w:t xml:space="preserve"> </w:t>
-      </w:r>
-      <w:r>
-        <w:rPr>
-          <w:b/>
-        </w:rPr>
-        <w:t>2016,</w:t>
-      </w:r>
-      <w:r>
-        <w:rPr/>
-        <w:t xml:space="preserve"> 4365–4368 (2016).</w:t>
-      </w:r>
-    </w:p>
-    <w:p>
-      <w:pPr>
-        <w:pStyle w:val="Standard"/>
-        <w:rPr/>
-      </w:pPr>
-      <w:r>
-        <w:rPr/>
-        <w:t>6.</w:t>
+        <w:t>Aguilera-Astudillo C, Chavez-Campos M, Gonzalez-Suarez A, Garcia-Cordero JL. A low-cost 3-D printed stethoscope connected to a smartphone. Conf Proc Annu Int Conf IEEE Eng Med Biol Soc IEEE Eng Med Biol Soc Annu Conf. 2016;2016: 4365–4368. doi:10.1109/EMBC.2016.7591694</w:t>
+      </w:r>
+    </w:p>
+    <w:p>
+      <w:pPr>
+        <w:pStyle w:val="Bibliography1"/>
+        <w:rPr/>
+      </w:pPr>
+      <w:r>
+        <w:rPr/>
+        <w:t xml:space="preserve">6. </w:t>
         <w:tab/>
-        <w:t>Thingiverse.com. Stethoscope (with diaphram) by TheLOLNinja. Available at: https://www.thingiverse.com/thing:1182797. (Accessed: 29th January 2018)</w:t>
-      </w:r>
-    </w:p>
-    <w:p>
-      <w:pPr>
-        <w:pStyle w:val="Standard"/>
-        <w:rPr/>
-      </w:pPr>
-      <w:r>
-        <w:rPr/>
-        <w:t>7.</w:t>
+        <w:t>Thingiverse.com. Stethoscope (with diaphram) by TheLOLNinja [Internet]. [cited 29 Jan 2018]. Available: https://www.thingiverse.com/thing:1182797</w:t>
+      </w:r>
+    </w:p>
+    <w:p>
+      <w:pPr>
+        <w:pStyle w:val="Bibliography1"/>
+        <w:rPr/>
+      </w:pPr>
+      <w:r>
+        <w:rPr/>
+        <w:t xml:space="preserve">7. </w:t>
         <w:tab/>
-        <w:t>Thingiverse.com. Stethoscope by BWBarker. Available at: https://www.thingiverse.com/thing:577507. (Accessed: 29th January 2018)</w:t>
-      </w:r>
-    </w:p>
-    <w:p>
-      <w:pPr>
-        <w:pStyle w:val="Standard"/>
-        <w:rPr/>
-      </w:pPr>
-      <w:r>
-        <w:rPr/>
-        <w:t>8.</w:t>
+        <w:t>Thingiverse.com. Stethoscope by BWBarker [Internet]. [cited 29 Jan 2018]. Available: https://www.thingiverse.com/thing:577507</w:t>
+      </w:r>
+    </w:p>
+    <w:p>
+      <w:pPr>
+        <w:pStyle w:val="Bibliography1"/>
+        <w:rPr/>
+      </w:pPr>
+      <w:r>
+        <w:rPr/>
+        <w:t xml:space="preserve">8. </w:t>
         <w:tab/>
-        <w:t>Thingiverse.com. Pinard Horn (Foetoscope) by fil. Available at: https://www.thingiverse.com/thing:15571. (Accessed: 29th January 2018)</w:t>
-      </w:r>
-    </w:p>
-    <w:p>
-      <w:pPr>
-        <w:pStyle w:val="Standard"/>
-        <w:rPr/>
-      </w:pPr>
-      <w:r>
-        <w:rPr/>
-        <w:t>9.</w:t>
+        <w:t>Thingiverse.com. Pinard Horn (Foetoscope) by fil [Internet]. [cited 29 Jan 2018]. Available: https://www.thingiverse.com/thing:15571</w:t>
+      </w:r>
+    </w:p>
+    <w:p>
+      <w:pPr>
+        <w:pStyle w:val="Bibliography1"/>
+        <w:rPr/>
+      </w:pPr>
+      <w:r>
+        <w:rPr/>
+        <w:t xml:space="preserve">9. </w:t>
         <w:tab/>
-        <w:t>Thingiverse.com. Digital Stethoscope by riki74. Available at: https://www.thingiverse.com/thing:266767. (Accessed: 29th January 2018)</w:t>
-      </w:r>
-    </w:p>
-    <w:p>
-      <w:pPr>
-        <w:pStyle w:val="Standard"/>
-        <w:rPr/>
-      </w:pPr>
-      <w:r>
-        <w:rPr/>
-        <w:t>10.</w:t>
+        <w:t>Thingiverse.com. Digital Stethoscope by riki74 [Internet]. [cited 29 Jan 2018]. Available: https://www.thingiverse.com/thing:266767</w:t>
+      </w:r>
+    </w:p>
+    <w:p>
+      <w:pPr>
+        <w:pStyle w:val="Bibliography1"/>
+        <w:rPr/>
+      </w:pPr>
+      <w:r>
+        <w:rPr/>
+        <w:t xml:space="preserve">10. </w:t>
         <w:tab/>
-        <w:t>Thingiverse.com. Pinard Horn by DrewTM. Available at: https://www.thingiverse.com/thing:1014544. (Accessed: 29th January 2018)</w:t>
-      </w:r>
-    </w:p>
-    <w:p>
-      <w:pPr>
-        <w:pStyle w:val="Standard"/>
-        <w:rPr/>
-      </w:pPr>
-      <w:r>
-        <w:rPr/>
-        <w:t>11.</w:t>
+        <w:t>Thingiverse.com. Pinard Horn by DrewTM [Internet]. [cited 29 Jan 2018]. Available: https://www.thingiverse.com/thing:1014544</w:t>
+      </w:r>
+    </w:p>
+    <w:p>
+      <w:pPr>
+        <w:pStyle w:val="Bibliography1"/>
+        <w:rPr/>
+      </w:pPr>
+      <w:r>
+        <w:rPr/>
+        <w:t xml:space="preserve">11. </w:t>
         <w:tab/>
-        <w:t>Thingiverse.com. Pinard stethoscope/horn by Imprenta3D. Available at: https://www.thingiverse.com/thing:1609959. (Accessed: 29th January 2018)</w:t>
-      </w:r>
-    </w:p>
-    <w:p>
-      <w:pPr>
-        <w:pStyle w:val="Standard"/>
-        <w:rPr/>
-      </w:pPr>
-      <w:r>
-        <w:rPr/>
-        <w:t>12.</w:t>
+        <w:t>Thingiverse.com. Pinard stethoscope/horn by Imprenta3D [Internet]. [cited 29 Jan 2018]. Available: https://www.thingiverse.com/thing:1609959</w:t>
+      </w:r>
+    </w:p>
+    <w:p>
+      <w:pPr>
+        <w:pStyle w:val="Bibliography1"/>
+        <w:rPr/>
+      </w:pPr>
+      <w:r>
+        <w:rPr/>
+        <w:t xml:space="preserve">12. </w:t>
         <w:tab/>
-        <w:t>Thingiverse.com. Stethoscope by death_metal. Available at: https://www.thingiverse.com/thing:233936. (Accessed: 29th January 2018)</w:t>
-      </w:r>
-    </w:p>
-    <w:p>
-      <w:pPr>
-        <w:pStyle w:val="Standard"/>
-        <w:rPr/>
-      </w:pPr>
-      <w:r>
-        <w:rPr/>
-        <w:t>13.</w:t>
+        <w:t>Thingiverse.com. Stethoscope by death_metal [Internet]. [cited 29 Jan 2018]. Available: https://www.thingiverse.com/thing:233936</w:t>
+      </w:r>
+    </w:p>
+    <w:p>
+      <w:pPr>
+        <w:pStyle w:val="Bibliography1"/>
+        <w:rPr/>
+      </w:pPr>
+      <w:r>
+        <w:rPr/>
+        <w:t xml:space="preserve">13. </w:t>
         <w:tab/>
-        <w:t>Thingiverse.com. Stethoscope by riki74. Available at: https://www.thingiverse.com/thing:266747. (Accessed: 29th January 2018)</w:t>
-      </w:r>
-    </w:p>
-    <w:p>
-      <w:pPr>
-        <w:pStyle w:val="Standard"/>
-        <w:rPr/>
-      </w:pPr>
-      <w:r>
-        <w:rPr/>
-        <w:t>14.</w:t>
+        <w:t>Thingiverse.com. Stethoscope by riki74 [Internet]. [cited 29 Jan 2018]. Available: https://www.thingiverse.com/thing:266747</w:t>
+      </w:r>
+    </w:p>
+    <w:p>
+      <w:pPr>
+        <w:pStyle w:val="Bibliography1"/>
+        <w:rPr/>
+      </w:pPr>
+      <w:r>
+        <w:rPr/>
+        <w:t xml:space="preserve">14. </w:t>
         <w:tab/>
-        <w:t>Thingiverse.com. Stethoscope directional cone for engine noise finding by Sneezy3D. Available at: https://www.thingiverse.com/thing:1213095. (Accessed: 29th January 2018)</w:t>
-      </w:r>
-    </w:p>
-    <w:p>
-      <w:pPr>
-        <w:pStyle w:val="Standard"/>
-        <w:rPr/>
-      </w:pPr>
-      <w:r>
-        <w:rPr/>
-        <w:t>15.</w:t>
+        <w:t>Thingiverse.com. Stethoscope directional cone for engine noise finding by Sneezy3D [Internet]. [cited 29 Jan 2018]. Available: https://www.thingiverse.com/thing:1213095</w:t>
+      </w:r>
+    </w:p>
+    <w:p>
+      <w:pPr>
+        <w:pStyle w:val="Bibliography1"/>
+        <w:rPr/>
+      </w:pPr>
+      <w:r>
+        <w:rPr/>
+        <w:t xml:space="preserve">15. </w:t>
         <w:tab/>
-        <w:t>Thingiverse.com. Toy Stethoscope by heixingxing. Available at: https://www.thingiverse.com/thing:2670812. (Accessed: 29th January 2018)</w:t>
-      </w:r>
-    </w:p>
-    <w:p>
-      <w:pPr>
-        <w:pStyle w:val="Standard"/>
-        <w:rPr/>
-      </w:pPr>
-      <w:r>
-        <w:rPr/>
-        <w:t>16.</w:t>
+        <w:t>Thingiverse.com. Toy Stethoscope by heixingxing [Internet]. [cited 29 Jan 2018]. Available: https://www.thingiverse.com/thing:2670812</w:t>
+      </w:r>
+    </w:p>
+    <w:p>
+      <w:pPr>
+        <w:pStyle w:val="Bibliography1"/>
+        <w:rPr/>
+      </w:pPr>
+      <w:r>
+        <w:rPr/>
+        <w:t xml:space="preserve">16. </w:t>
         <w:tab/>
-        <w:t xml:space="preserve">Ertel, P., Lawrence, M., Brown, R. &amp; Stern AM. Stethoscope acoustics. I. The doctor and his stethoscope. </w:t>
-      </w:r>
-      <w:r>
-        <w:rPr>
-          <w:i/>
-        </w:rPr>
-        <w:t>Circulation</w:t>
-      </w:r>
-      <w:r>
-        <w:rPr/>
-        <w:t xml:space="preserve"> </w:t>
-      </w:r>
-      <w:r>
-        <w:rPr>
-          <w:b/>
-        </w:rPr>
-        <w:t>34,</w:t>
-      </w:r>
-      <w:r>
-        <w:rPr/>
-        <w:t xml:space="preserve"> 889–898 (1966).</w:t>
-      </w:r>
-    </w:p>
-    <w:p>
-      <w:pPr>
-        <w:pStyle w:val="Standard"/>
-        <w:rPr/>
-      </w:pPr>
-      <w:r>
-        <w:rPr/>
-        <w:t>17.</w:t>
+        <w:t xml:space="preserve">Ertel P, Lawrence M, Brown R, Stern AM. Stethoscope acoustics. I. The doctor and his stethoscope. Circulation. 1966;34: 889–898. </w:t>
+      </w:r>
+    </w:p>
+    <w:p>
+      <w:pPr>
+        <w:pStyle w:val="Bibliography1"/>
+        <w:rPr/>
+      </w:pPr>
+      <w:r>
+        <w:rPr/>
+        <w:t xml:space="preserve">17. </w:t>
         <w:tab/>
-        <w:t xml:space="preserve">Ertel, P., Lawrence, M., Brown, R. &amp; Stern AM. Stethoscope acoustics. II. Transmission and filtration patterns. </w:t>
-      </w:r>
-      <w:r>
-        <w:rPr>
-          <w:i/>
-        </w:rPr>
-        <w:t>Circulation</w:t>
-      </w:r>
-      <w:r>
-        <w:rPr/>
-        <w:t xml:space="preserve"> </w:t>
-      </w:r>
-      <w:r>
-        <w:rPr>
-          <w:b/>
-        </w:rPr>
-        <w:t>34,</w:t>
-      </w:r>
-      <w:r>
-        <w:rPr/>
-        <w:t xml:space="preserve"> 899–909 (1966).</w:t>
-      </w:r>
-    </w:p>
-    <w:p>
-      <w:pPr>
-        <w:pStyle w:val="Standard"/>
-        <w:rPr/>
-      </w:pPr>
-      <w:r>
-        <w:rPr/>
-        <w:t>18.</w:t>
+        <w:t xml:space="preserve">Ertel P, Lawrence M, Brown R, Stern AM. Stethoscope acoustics. II. Transmission and filtration patterns. Circulation. 1966;34: 899–909. </w:t>
+      </w:r>
+    </w:p>
+    <w:p>
+      <w:pPr>
+        <w:pStyle w:val="Bibliography1"/>
+        <w:rPr/>
+      </w:pPr>
+      <w:r>
+        <w:rPr/>
+        <w:t xml:space="preserve">18. </w:t>
         <w:tab/>
-        <w:t xml:space="preserve">Ertel, P., Lawrence, M. &amp; Song, W. How to test stethoscopes. </w:t>
-      </w:r>
-      <w:r>
-        <w:rPr>
-          <w:i/>
-        </w:rPr>
-        <w:t>Med Res Eng</w:t>
-      </w:r>
-      <w:r>
-        <w:rPr/>
-        <w:t xml:space="preserve"> </w:t>
-      </w:r>
-      <w:r>
-        <w:rPr>
-          <w:b/>
-        </w:rPr>
-        <w:t>8,</w:t>
-      </w:r>
-      <w:r>
-        <w:rPr/>
-        <w:t xml:space="preserve"> 7–17 (1969).</w:t>
-      </w:r>
-    </w:p>
-    <w:p>
-      <w:pPr>
-        <w:pStyle w:val="Standard"/>
-        <w:rPr/>
-      </w:pPr>
-      <w:r>
-        <w:rPr/>
-        <w:t>19.</w:t>
+        <w:t xml:space="preserve">Ertel P, Lawrence M, Song W. How to test stethoscopes. Med Res Eng. 1969;8: 7–17. </w:t>
+      </w:r>
+    </w:p>
+    <w:p>
+      <w:pPr>
+        <w:pStyle w:val="Bibliography1"/>
+        <w:rPr/>
+      </w:pPr>
+      <w:r>
+        <w:rPr/>
+        <w:t xml:space="preserve">19. </w:t>
         <w:tab/>
-        <w:t xml:space="preserve">Watrous, R., Grove, D. &amp; Bowen, D. Methods and results in characterizing electronic stethoscopes. </w:t>
-      </w:r>
-      <w:r>
-        <w:rPr>
-          <w:i/>
-        </w:rPr>
-        <w:t>Comput. Cardiol.</w:t>
-      </w:r>
-      <w:r>
-        <w:rPr/>
-        <w:t xml:space="preserve"> 653–656 (2002).</w:t>
-      </w:r>
-    </w:p>
-    <w:p>
-      <w:pPr>
-        <w:pStyle w:val="Standard"/>
-        <w:rPr/>
-      </w:pPr>
-      <w:r>
-        <w:rPr/>
-        <w:t>20.</w:t>
+        <w:t xml:space="preserve">Watrous R, Grove D, Bowen D. Methods and results in characterizing electronic stethoscopes. Comput Cardiol. 2002; 653–656. </w:t>
+      </w:r>
+    </w:p>
+    <w:p>
+      <w:pPr>
+        <w:pStyle w:val="Bibliography1"/>
+        <w:rPr/>
+      </w:pPr>
+      <w:r>
+        <w:rPr/>
+        <w:t xml:space="preserve">20. </w:t>
         <w:tab/>
-        <w:t xml:space="preserve">Gavish, B. &amp; Heller, O. A practical method for evaluating stethoscopes. </w:t>
-      </w:r>
-      <w:r>
-        <w:rPr>
-          <w:i/>
-        </w:rPr>
-        <w:t>Biomed Instrum Technol</w:t>
-      </w:r>
-      <w:r>
-        <w:rPr/>
-        <w:t xml:space="preserve"> </w:t>
-      </w:r>
-      <w:r>
-        <w:rPr>
-          <w:b/>
-        </w:rPr>
-        <w:t>26,</w:t>
-      </w:r>
-      <w:r>
-        <w:rPr/>
-        <w:t xml:space="preserve"> 97–102 (1992).</w:t>
-      </w:r>
-    </w:p>
-    <w:p>
-      <w:pPr>
-        <w:pStyle w:val="Standard"/>
-        <w:rPr/>
-      </w:pPr>
-      <w:r>
-        <w:rPr/>
-        <w:t>21.</w:t>
+        <w:t xml:space="preserve">Gavish B, Heller O. A practical method for evaluating stethoscopes. Biomed Instrum Technol. 1992;26: 97–102. </w:t>
+      </w:r>
+    </w:p>
+    <w:p>
+      <w:pPr>
+        <w:pStyle w:val="Bibliography1"/>
+        <w:rPr/>
+      </w:pPr>
+      <w:r>
+        <w:rPr/>
+        <w:t xml:space="preserve">21. </w:t>
         <w:tab/>
-        <w:t xml:space="preserve">Royston, T., Zhang, X., Mansy, H. &amp; Sandler, R. Modeling sound transmission through the pulmonary system and chest with application to diagnosis of a collapsed lung. </w:t>
-      </w:r>
-      <w:r>
-        <w:rPr>
-          <w:i/>
-        </w:rPr>
-        <w:t>J Acoust Soc Am</w:t>
-      </w:r>
-      <w:r>
-        <w:rPr/>
-        <w:t xml:space="preserve"> </w:t>
-      </w:r>
-      <w:r>
-        <w:rPr>
-          <w:b/>
-        </w:rPr>
-        <w:t>111,</w:t>
-      </w:r>
-      <w:r>
-        <w:rPr/>
-        <w:t xml:space="preserve"> 1931–1946</w:t>
-      </w:r>
-    </w:p>
-    <w:p>
-      <w:pPr>
-        <w:pStyle w:val="Standard"/>
-        <w:rPr/>
-      </w:pPr>
-      <w:r>
-        <w:rPr/>
-        <w:t>22.</w:t>
+        <w:t xml:space="preserve">Royston T, Zhang X, Mansy H, Sandler R. Modeling sound transmission through the pulmonary system and chest with application to diagnosis of a collapsed lung. J Acoust Soc Am. 111: 1931–1946. </w:t>
+      </w:r>
+    </w:p>
+    <w:p>
+      <w:pPr>
+        <w:pStyle w:val="Bibliography1"/>
+        <w:rPr/>
+      </w:pPr>
+      <w:r>
+        <w:rPr/>
+        <w:t xml:space="preserve">22. </w:t>
         <w:tab/>
-        <w:t xml:space="preserve">Padmanabhan, V., Semmlow, J. &amp; Welkowitz, W. Accelerometer type cardiac transducer for detection of low-level heart sounds. </w:t>
-      </w:r>
-      <w:r>
-        <w:rPr>
-          <w:i/>
-        </w:rPr>
-        <w:t>IEEE Trans Biomed Eng</w:t>
-      </w:r>
-      <w:r>
-        <w:rPr/>
-        <w:t xml:space="preserve"> </w:t>
-      </w:r>
-      <w:r>
-        <w:rPr>
-          <w:b/>
-        </w:rPr>
-        <w:t>40,</w:t>
-      </w:r>
-      <w:r>
-        <w:rPr/>
-        <w:t xml:space="preserve"> 21–28 (1993).</w:t>
-      </w:r>
-    </w:p>
-    <w:p>
-      <w:pPr>
-        <w:pStyle w:val="Standard"/>
-        <w:rPr/>
-      </w:pPr>
-      <w:r>
-        <w:rPr/>
-        <w:t>23.</w:t>
+        <w:t xml:space="preserve">Padmanabhan V, Semmlow J, Welkowitz W. Accelerometer type cardiac transducer for detection of low-level heart sounds. IEEE Trans Biomed Eng. 1993;40: 21–28. </w:t>
+      </w:r>
+    </w:p>
+    <w:p>
+      <w:pPr>
+        <w:pStyle w:val="Bibliography1"/>
+        <w:rPr/>
+      </w:pPr>
+      <w:r>
+        <w:rPr/>
+        <w:t xml:space="preserve">23. </w:t>
         <w:tab/>
-        <w:t xml:space="preserve">Ventola, C. L. Medical Applications for 3D Printing: Current and Projected Uses. </w:t>
-      </w:r>
-      <w:r>
-        <w:rPr>
-          <w:i/>
-        </w:rPr>
-        <w:t>Pharm. Ther.</w:t>
-      </w:r>
-      <w:r>
-        <w:rPr/>
-        <w:t xml:space="preserve"> </w:t>
-      </w:r>
-      <w:r>
-        <w:rPr>
-          <w:b/>
-        </w:rPr>
-        <w:t>39,</w:t>
-      </w:r>
-      <w:r>
-        <w:rPr/>
-        <w:t xml:space="preserve"> 704–711 (2014).</w:t>
-      </w:r>
-    </w:p>
-    <w:p>
-      <w:pPr>
-        <w:pStyle w:val="Standard"/>
-        <w:rPr/>
-      </w:pPr>
-      <w:r>
-        <w:rPr/>
-        <w:t>24.</w:t>
+        <w:t xml:space="preserve">Ventola CL. Medical Applications for 3D Printing: Current and Projected Uses. Pharm Ther. 2014;39: 704–711. </w:t>
+      </w:r>
+    </w:p>
+    <w:p>
+      <w:pPr>
+        <w:pStyle w:val="Bibliography1"/>
+        <w:rPr/>
+      </w:pPr>
+      <w:r>
+        <w:rPr/>
+        <w:t xml:space="preserve">24. </w:t>
         <w:tab/>
-        <w:t>3D-Printed Prosthetics for the Developing World | Autodesk Research. Available at: https://www.autodeskresearch.com/printedprosthetics. (Accessed: 30th January 2018)</w:t>
-      </w:r>
-    </w:p>
-    <w:p>
-      <w:pPr>
-        <w:pStyle w:val="Standard"/>
-        <w:rPr/>
-      </w:pPr>
-      <w:r>
-        <w:rPr/>
-        <w:t>25.</w:t>
+        <w:t>3D-Printed Prosthetics for the Developing World | Autodesk Research [Internet]. [cited 30 Jan 2018]. Available: https://www.autodeskresearch.com/printedprosthetics</w:t>
+      </w:r>
+    </w:p>
+    <w:p>
+      <w:pPr>
+        <w:pStyle w:val="Bibliography1"/>
+        <w:rPr/>
+      </w:pPr>
+      <w:r>
+        <w:rPr/>
+        <w:t xml:space="preserve">25. </w:t>
         <w:tab/>
-        <w:t>Jones, G. K., Rosendo, A. &amp; Stopforth, R. Prosthetic design directives: Low-cost hands within reach. in 1524–1530 (IEEE, 2017). doi:10.1109/ICORR.2017.8009464</w:t>
-      </w:r>
-    </w:p>
-    <w:p>
-      <w:pPr>
-        <w:pStyle w:val="Standard"/>
-        <w:rPr/>
-      </w:pPr>
-      <w:r>
-        <w:rPr/>
-        <w:t>26.</w:t>
+        <w:t>Jones GK, Rosendo A, Stopforth R. Prosthetic design directives: Low-cost hands within reach. IEEE; 2017. pp. 1524–1530. doi:10.1109/ICORR.2017.8009464</w:t>
+      </w:r>
+    </w:p>
+    <w:p>
+      <w:pPr>
+        <w:pStyle w:val="Bibliography1"/>
+        <w:rPr/>
+      </w:pPr>
+      <w:r>
+        <w:rPr/>
+        <w:t xml:space="preserve">26. </w:t>
         <w:tab/>
-        <w:t xml:space="preserve">Enabling The Future. </w:t>
-      </w:r>
-      <w:r>
-        <w:rPr>
-          <w:i/>
-        </w:rPr>
-        <w:t>Enabling The Future</w:t>
-      </w:r>
-      <w:r>
-        <w:rPr/>
-        <w:t xml:space="preserve"> Available at: http://enablingthefuture.org/. (Accessed: 30th January 2018)</w:t>
-      </w:r>
-    </w:p>
-    <w:p>
-      <w:pPr>
-        <w:pStyle w:val="Standard"/>
-        <w:rPr/>
-      </w:pPr>
-      <w:r>
-        <w:rPr/>
-        <w:t>27.</w:t>
+        <w:t>Enabling The Future. In: Enabling The Future [Internet]. [cited 30 Jan 2018]. Available: http://enablingthefuture.org/</w:t>
+      </w:r>
+    </w:p>
+    <w:p>
+      <w:pPr>
+        <w:pStyle w:val="Bibliography1"/>
+        <w:rPr/>
+      </w:pPr>
+      <w:r>
+        <w:rPr/>
+        <w:t xml:space="preserve">27. </w:t>
         <w:tab/>
-        <w:t xml:space="preserve">Hoang, D., Perrault, D., Stevanovic, M. &amp; Ghiassi, A. Surgical applications of three-dimensional printing: a review of the current literature &amp; how to get started. </w:t>
-      </w:r>
-      <w:r>
-        <w:rPr>
-          <w:i/>
-        </w:rPr>
-        <w:t>Ann. Transl. Med.</w:t>
-      </w:r>
-      <w:r>
-        <w:rPr/>
-        <w:t xml:space="preserve"> </w:t>
-      </w:r>
-      <w:r>
-        <w:rPr>
-          <w:b/>
-        </w:rPr>
-        <w:t>4,</w:t>
-      </w:r>
-      <w:r>
-        <w:rPr/>
-        <w:t xml:space="preserve"> (2016).</w:t>
-      </w:r>
-    </w:p>
-    <w:p>
-      <w:pPr>
-        <w:pStyle w:val="Standard"/>
-        <w:rPr/>
-      </w:pPr>
-      <w:r>
-        <w:rPr/>
-        <w:t>28.</w:t>
+        <w:t>Hoang D, Perrault D, Stevanovic M, Ghiassi A. Surgical applications of three-dimensional printing: a review of the current literature &amp; how to get started. Ann Transl Med. 2016;4. doi:10.21037/atm.2016.12.18</w:t>
+      </w:r>
+    </w:p>
+    <w:p>
+      <w:pPr>
+        <w:pStyle w:val="Bibliography1"/>
+        <w:rPr/>
+      </w:pPr>
+      <w:r>
+        <w:rPr/>
+        <w:t xml:space="preserve">28. </w:t>
         <w:tab/>
-        <w:t xml:space="preserve">Wong, J. Y. On-Site 3D Printing of Functional Custom Mallet Splints for Mars Analogue Crewmembers. </w:t>
-      </w:r>
-      <w:r>
-        <w:rPr>
-          <w:i/>
-        </w:rPr>
-        <w:t>Aerosp. Med. Hum. Perform.</w:t>
-      </w:r>
-      <w:r>
-        <w:rPr/>
-        <w:t xml:space="preserve"> </w:t>
-      </w:r>
-      <w:r>
-        <w:rPr>
-          <w:b/>
-        </w:rPr>
-        <w:t>86,</w:t>
-      </w:r>
-      <w:r>
-        <w:rPr/>
-        <w:t xml:space="preserve"> 911–914 (2015).</w:t>
-      </w:r>
-    </w:p>
-    <w:p>
-      <w:pPr>
-        <w:pStyle w:val="Standard"/>
-        <w:rPr/>
-      </w:pPr>
-      <w:r>
-        <w:rPr/>
-        <w:t>29.</w:t>
+        <w:t>Wong JY. On-Site 3D Printing of Functional Custom Mallet Splints for Mars Analogue Crewmembers. Aerosp Med Hum Perform. 2015;86: 911–914. doi:10.3357/AMHP.4259.2015</w:t>
+      </w:r>
+    </w:p>
+    <w:p>
+      <w:pPr>
+        <w:pStyle w:val="Bibliography1"/>
+        <w:rPr/>
+      </w:pPr>
+      <w:r>
+        <w:rPr/>
+        <w:t xml:space="preserve">29. </w:t>
         <w:tab/>
-        <w:t xml:space="preserve">Farooqi, K. M. &amp; Mahmood, F. Innovations in Preoperative Planning: Insights into Another Dimension Using 3D Printing for Cardiac Disease. </w:t>
-      </w:r>
-      <w:r>
-        <w:rPr>
-          <w:i/>
-        </w:rPr>
-        <w:t>J. Cardiothorac. Vasc. Anesth.</w:t>
-      </w:r>
-      <w:r>
-        <w:rPr/>
-        <w:t xml:space="preserve"> (2017). doi:10.1053/j.jvca.2017.11.037</w:t>
-      </w:r>
-    </w:p>
-    <w:p>
-      <w:pPr>
-        <w:pStyle w:val="Standard"/>
-        <w:rPr/>
-      </w:pPr>
-      <w:r>
-        <w:rPr/>
-        <w:t>30.</w:t>
+        <w:t>Farooqi KM, Mahmood F. Innovations in Preoperative Planning: Insights into Another Dimension Using 3D Printing for Cardiac Disease. J Cardiothorac Vasc Anesth. 2017; doi:10.1053/j.jvca.2017.11.037</w:t>
+      </w:r>
+    </w:p>
+    <w:p>
+      <w:pPr>
+        <w:pStyle w:val="Bibliography1"/>
+        <w:rPr/>
+      </w:pPr>
+      <w:r>
+        <w:rPr/>
+        <w:t xml:space="preserve">30. </w:t>
         <w:tab/>
-        <w:t xml:space="preserve">Ibrahim, A. M. S. </w:t>
-      </w:r>
-      <w:r>
-        <w:rPr>
-          <w:i/>
-        </w:rPr>
-        <w:t>et al.</w:t>
-      </w:r>
-      <w:r>
-        <w:rPr/>
-        <w:t xml:space="preserve"> Three-dimensional Printing in Developing Countries. </w:t>
-      </w:r>
-      <w:r>
-        <w:rPr>
-          <w:i/>
-        </w:rPr>
-        <w:t>Plast. Reconstr. Surg. Glob. Open</w:t>
-      </w:r>
-      <w:r>
-        <w:rPr/>
-        <w:t xml:space="preserve"> </w:t>
-      </w:r>
-      <w:r>
-        <w:rPr>
-          <w:b/>
-        </w:rPr>
-        <w:t>3,</w:t>
-      </w:r>
-      <w:r>
-        <w:rPr/>
-        <w:t xml:space="preserve"> e443 (2015).</w:t>
-      </w:r>
-    </w:p>
-    <w:p>
-      <w:pPr>
-        <w:pStyle w:val="Standard"/>
-        <w:rPr/>
-      </w:pPr>
-      <w:r>
-        <w:rPr/>
-        <w:t>31.</w:t>
+        <w:t>Ibrahim AMS, Jose RR, Rabie AN, Gerstle TL, Lee BT, Lin SJ. Three-dimensional Printing in Developing Countries. Plast Reconstr Surg Glob Open. 2015;3: e443. doi:10.1097/GOX.0000000000000298</w:t>
+      </w:r>
+    </w:p>
+    <w:p>
+      <w:pPr>
+        <w:pStyle w:val="Bibliography1"/>
+        <w:rPr/>
+      </w:pPr>
+      <w:r>
+        <w:rPr/>
+        <w:t xml:space="preserve">31. </w:t>
         <w:tab/>
-        <w:t xml:space="preserve">Global Humanitarian Lab. </w:t>
-      </w:r>
-      <w:r>
-        <w:rPr>
-          <w:i/>
-        </w:rPr>
-        <w:t>Global Humanitarian Lab</w:t>
-      </w:r>
-      <w:r>
-        <w:rPr/>
-        <w:t xml:space="preserve"> Available at: https://globalhumanitarianlab.org/. (Accessed: 30th January 2018)</w:t>
-      </w:r>
-    </w:p>
-    <w:p>
-      <w:pPr>
-        <w:pStyle w:val="Standard"/>
-        <w:rPr/>
-      </w:pPr>
-      <w:r>
-        <w:rPr/>
-        <w:t>32.</w:t>
+        <w:t>Global Humanitarian Lab. In: Global Humanitarian Lab [Internet]. [cited 30 Jan 2018]. Available: https://globalhumanitarianlab.org/</w:t>
+      </w:r>
+    </w:p>
+    <w:p>
+      <w:pPr>
+        <w:pStyle w:val="Bibliography1"/>
+        <w:rPr/>
+      </w:pPr>
+      <w:r>
+        <w:rPr/>
+        <w:t xml:space="preserve">32. </w:t>
         <w:tab/>
-        <w:t xml:space="preserve">Field Ready - Humanitarian Supplies Made-in-the-Field. </w:t>
-      </w:r>
-      <w:r>
-        <w:rPr>
-          <w:i/>
-        </w:rPr>
-        <w:t>Field Ready - Humanitarian Supplies Made-in-the-Field</w:t>
-      </w:r>
-      <w:r>
-        <w:rPr/>
-        <w:t xml:space="preserve"> Available at: https://www.fieldready.org. (Accessed: 30th January 2018)</w:t>
-      </w:r>
-    </w:p>
-    <w:p>
-      <w:pPr>
-        <w:pStyle w:val="Standard"/>
-        <w:rPr/>
-      </w:pPr>
-      <w:r>
-        <w:rPr/>
-        <w:t>33.</w:t>
+        <w:t>Field Ready - Humanitarian Supplies Made-in-the-Field. In: Field Ready - Humanitarian Supplies Made-in-the-Field [Internet]. [cited 30 Jan 2018]. Available: https://www.fieldready.org</w:t>
+      </w:r>
+    </w:p>
+    <w:p>
+      <w:pPr>
+        <w:pStyle w:val="Bibliography1"/>
+        <w:rPr/>
+      </w:pPr>
+      <w:r>
+        <w:rPr/>
+        <w:t xml:space="preserve">33. </w:t>
         <w:tab/>
-        <w:t>Chi Mei Corporation. ABS PA757 Datasheet. Available at: http://www.chimeicorp.com/upload/att/2013-05/201305161402533576591.pdf. (Accessed: 30th January 2018)</w:t>
-      </w:r>
-    </w:p>
-    <w:p>
-      <w:pPr>
-        <w:pStyle w:val="Standard"/>
-        <w:rPr/>
-      </w:pPr>
-      <w:r>
-        <w:rPr/>
-        <w:t>34.</w:t>
+        <w:t>Chi Mei Corporation. ABS PA757 Datasheet [Internet]. [cited 30 Jan 2018]. Available: http://www.chimeicorp.com/upload/att/2013-05/201305161402533576591.pdf</w:t>
+      </w:r>
+    </w:p>
+    <w:p>
+      <w:pPr>
+        <w:pStyle w:val="Bibliography1"/>
+        <w:rPr/>
+      </w:pPr>
+      <w:r>
+        <w:rPr/>
+        <w:t xml:space="preserve">34. </w:t>
         <w:tab/>
-        <w:t xml:space="preserve">Filastruder. PA757 ABS Natural Pellets. </w:t>
-      </w:r>
-      <w:r>
-        <w:rPr>
-          <w:i/>
-        </w:rPr>
-        <w:t>Filastruder</w:t>
-      </w:r>
-      <w:r>
-        <w:rPr/>
-        <w:t xml:space="preserve"> Available at: https://www.filastruder.com/products/pa757-abs-pellets. (Accessed: 30th January 2018)</w:t>
-      </w:r>
-    </w:p>
-    <w:p>
-      <w:pPr>
-        <w:pStyle w:val="Standard"/>
-        <w:rPr/>
-      </w:pPr>
-      <w:r>
-        <w:rPr/>
-        <w:t>35.</w:t>
+        <w:t>Filastruder. PA757 ABS Natural Pellets. In: Filastruder [Internet]. [cited 30 Jan 2018]. Available: https://www.filastruder.com/products/pa757-abs-pellets</w:t>
+      </w:r>
+    </w:p>
+    <w:p>
+      <w:pPr>
+        <w:pStyle w:val="Bibliography1"/>
+        <w:rPr/>
+      </w:pPr>
+      <w:r>
+        <w:rPr/>
+        <w:t xml:space="preserve">35. </w:t>
         <w:tab/>
-        <w:t xml:space="preserve">ABS Filament - BLACK - 1.75mm. </w:t>
-      </w:r>
-      <w:r>
-        <w:rPr>
-          <w:i/>
-        </w:rPr>
-        <w:t>Filaments.ca</w:t>
-      </w:r>
-      <w:r>
-        <w:rPr/>
-        <w:t xml:space="preserve"> Available at: https://filaments.ca/products/abs-filament-black-1-75-mm. (Accessed: 30th January 2018)</w:t>
-      </w:r>
-    </w:p>
-    <w:p>
-      <w:pPr>
-        <w:pStyle w:val="Standard"/>
-        <w:rPr/>
-      </w:pPr>
-      <w:r>
-        <w:rPr/>
-        <w:t>36.</w:t>
+        <w:t>ABS Filament - BLACK - 1.75mm. In: Filaments.ca [Internet]. [cited 30 Jan 2018]. Available: https://filaments.ca/products/abs-filament-black-1-75-mm</w:t>
+      </w:r>
+    </w:p>
+    <w:p>
+      <w:pPr>
+        <w:pStyle w:val="Bibliography1"/>
+        <w:rPr/>
+      </w:pPr>
+      <w:r>
+        <w:rPr/>
+        <w:t xml:space="preserve">36. </w:t>
         <w:tab/>
-        <w:t>Ontario Energy Board. Electricity rates. Available at: https://www.oeb.ca/rates-and-your-bill/electricity-rates. (Accessed: 30th January 2018)</w:t>
-      </w:r>
-    </w:p>
-    <w:p>
-      <w:pPr>
-        <w:pStyle w:val="Standard"/>
-        <w:rPr/>
-      </w:pPr>
-      <w:r>
-        <w:rPr/>
-        <w:t>37.</w:t>
+        <w:t>Ontario Energy Board. Electricity rates [Internet]. [cited 30 Jan 2018]. Available: https://www.oeb.ca/rates-and-your-bill/electricity-rates</w:t>
+      </w:r>
+    </w:p>
+    <w:p>
+      <w:pPr>
+        <w:pStyle w:val="Bibliography1"/>
+        <w:rPr/>
+      </w:pPr>
+      <w:r>
+        <w:rPr/>
+        <w:t xml:space="preserve">37. </w:t>
         <w:tab/>
-        <w:t>Ontario Energy Board. Historical electricity rates. Available at: https://www.oeb.ca/rates-and-your-bill/electricity-rates/historical-electricity-rates. (Accessed: 30th January 2018)</w:t>
-      </w:r>
-    </w:p>
-    <w:p>
-      <w:pPr>
-        <w:pStyle w:val="Standard"/>
-        <w:rPr/>
-      </w:pPr>
-      <w:r>
-        <w:rPr/>
-        <w:t>38.</w:t>
+        <w:t>Ontario Energy Board. Historical electricity rates [Internet]. [cited 30 Jan 2018]. Available: https://www.oeb.ca/rates-and-your-bill/electricity-rates/historical-electricity-rates</w:t>
+      </w:r>
+    </w:p>
+    <w:p>
+      <w:pPr>
+        <w:pStyle w:val="Bibliography1"/>
+        <w:rPr/>
+      </w:pPr>
+      <w:r>
+        <w:rPr/>
+        <w:t xml:space="preserve">38. </w:t>
         <w:tab/>
-        <w:t xml:space="preserve">Walls, S., Corney, J. &amp; Annamalai Vasantha, G. </w:t>
-      </w:r>
-      <w:r>
-        <w:rPr>
-          <w:i/>
-        </w:rPr>
-        <w:t>RELATIVE ENERGY CONSUMPTION OF LOW-COST 3D PRINTERS</w:t>
-      </w:r>
-      <w:r>
-        <w:rPr/>
-        <w:t>. (2014).</w:t>
-      </w:r>
-    </w:p>
-    <w:p>
-      <w:pPr>
-        <w:pStyle w:val="Standard"/>
-        <w:rPr/>
-      </w:pPr>
-      <w:r>
-        <w:rPr/>
-        <w:t>39.</w:t>
+        <w:t xml:space="preserve">Walls S, Corney J, Annamalai Vasantha G. RELATIVE ENERGY CONSUMPTION OF LOW-COST 3D PRINTERS. 2014. </w:t>
+      </w:r>
+    </w:p>
+    <w:p>
+      <w:pPr>
+        <w:pStyle w:val="Bibliography1"/>
+        <w:rPr/>
+      </w:pPr>
+      <w:r>
+        <w:rPr/>
+        <w:t xml:space="preserve">39. </w:t>
         <w:tab/>
-        <w:t xml:space="preserve">Zhong, S. &amp; Pearce, J. M. Tightening the loop on the circular economy: Coupled distributed recycling and manufacturing with recyclebot and RepRap 3-D printing. </w:t>
-      </w:r>
-      <w:r>
-        <w:rPr>
-          <w:i/>
-        </w:rPr>
-        <w:t>Resour. Conserv. Recycl.</w:t>
-      </w:r>
-      <w:r>
-        <w:rPr/>
-        <w:t xml:space="preserve"> </w:t>
-      </w:r>
-      <w:r>
-        <w:rPr>
-          <w:b/>
-        </w:rPr>
-        <w:t>128,</w:t>
-      </w:r>
-      <w:r>
-        <w:rPr/>
-        <w:t xml:space="preserve"> 48–58 (2018).</w:t>
-      </w:r>
-    </w:p>
-    <w:p>
-      <w:pPr>
-        <w:pStyle w:val="Standard"/>
-        <w:rPr/>
-      </w:pPr>
-      <w:r>
-        <w:rPr/>
-        <w:t>40.</w:t>
+        <w:t>Zhong S, Pearce JM. Tightening the loop on the circular economy: Coupled distributed recycling and manufacturing with recyclebot and RepRap 3-D printing. Resour Conserv Recycl. 2018;128: 48–58. doi:10.1016/j.resconrec.2017.09.023</w:t>
+      </w:r>
+    </w:p>
+    <w:p>
+      <w:pPr>
+        <w:pStyle w:val="Bibliography1"/>
+        <w:rPr/>
+      </w:pPr>
+      <w:r>
+        <w:rPr/>
+        <w:t xml:space="preserve">40. </w:t>
         <w:tab/>
-        <w:t xml:space="preserve">Pasterkamp, H., Kraman, S. S. &amp; Wodicka, G. R. Respiratory sounds. Advances beyond the stethoscope. </w:t>
-      </w:r>
-      <w:r>
-        <w:rPr>
-          <w:i/>
-        </w:rPr>
-        <w:t>Am. J. Respir. Crit. Care Med.</w:t>
-      </w:r>
-      <w:r>
-        <w:rPr/>
-        <w:t xml:space="preserve"> </w:t>
-      </w:r>
-      <w:r>
-        <w:rPr>
-          <w:b/>
-        </w:rPr>
-        <w:t>156,</w:t>
-      </w:r>
-      <w:r>
-        <w:rPr/>
-        <w:t xml:space="preserve"> 974–987 (1997).</w:t>
-      </w:r>
-    </w:p>
-    <w:p>
-      <w:pPr>
-        <w:pStyle w:val="Standard"/>
-        <w:rPr/>
-      </w:pPr>
-      <w:r>
-        <w:rPr/>
-        <w:t>41.</w:t>
+        <w:t>Pasterkamp H, Kraman SS, Wodicka GR. Respiratory sounds. Advances beyond the stethoscope. Am J Respir Crit Care Med. 1997;156: 974–987. doi:10.1164/ajrccm.156.3.9701115</w:t>
+      </w:r>
+    </w:p>
+    <w:p>
+      <w:pPr>
+        <w:pStyle w:val="Bibliography1"/>
+        <w:rPr/>
+      </w:pPr>
+      <w:r>
+        <w:rPr/>
+        <w:t xml:space="preserve">41. </w:t>
         <w:tab/>
-        <w:t xml:space="preserve">Ertel, P., Lawrence, M. &amp; Song, W. Stethoscope acoustics and the engineer: Concepts and problems. </w:t>
-      </w:r>
-      <w:r>
-        <w:rPr>
-          <w:i/>
-        </w:rPr>
-        <w:t>J Audio Eng Soc</w:t>
-      </w:r>
-      <w:r>
-        <w:rPr/>
-        <w:t xml:space="preserve"> </w:t>
-      </w:r>
-      <w:r>
-        <w:rPr>
-          <w:b/>
-        </w:rPr>
-        <w:t>19,</w:t>
-      </w:r>
-      <w:r>
-        <w:rPr/>
-        <w:t xml:space="preserve"> 182–186 (1971).</w:t>
-      </w:r>
-    </w:p>
-    <w:p>
-      <w:pPr>
-        <w:pStyle w:val="Standard"/>
-        <w:rPr/>
-      </w:pPr>
-      <w:r>
-        <w:rPr/>
-        <w:t>42.</w:t>
+        <w:t xml:space="preserve">Ertel P, Lawrence M, Song W. Stethoscope acoustics and the engineer: Concepts and problems. J Audio Eng Soc. 1971;19: 182–186. </w:t>
+      </w:r>
+    </w:p>
+    <w:p>
+      <w:pPr>
+        <w:pStyle w:val="Bibliography1"/>
+        <w:rPr/>
+      </w:pPr>
+      <w:r>
+        <w:rPr/>
+        <w:t xml:space="preserve">42. </w:t>
         <w:tab/>
-        <w:t xml:space="preserve">Rappaport, M. B. &amp; Sprague, H. B. Physiologic and physical laws that govern ausculation, and their clinical application: The acoustic stethoscope and the electrical amplifying stethoscope and stethograph. </w:t>
-      </w:r>
-      <w:r>
-        <w:rPr>
-          <w:i/>
-        </w:rPr>
-        <w:t>Am Heart J</w:t>
-      </w:r>
-      <w:r>
-        <w:rPr/>
-        <w:t xml:space="preserve"> </w:t>
-      </w:r>
-      <w:r>
-        <w:rPr>
-          <w:b/>
-        </w:rPr>
-        <w:t>21,</w:t>
-      </w:r>
-      <w:r>
-        <w:rPr/>
-        <w:t xml:space="preserve"> 257–318 (1941).</w:t>
-      </w:r>
-    </w:p>
-    <w:p>
-      <w:pPr>
-        <w:pStyle w:val="Standard"/>
-        <w:rPr/>
-      </w:pPr>
-      <w:r>
-        <w:rPr/>
-        <w:t>43.</w:t>
+        <w:t xml:space="preserve">Rappaport MB, Sprague HB. Physiologic and physical laws that govern ausculation, and their clinical application: The acoustic stethoscope and the electrical amplifying stethoscope and stethograph. Am Heart J. 1941;21: 257–318. </w:t>
+      </w:r>
+    </w:p>
+    <w:p>
+      <w:pPr>
+        <w:pStyle w:val="Bibliography1"/>
+        <w:rPr/>
+      </w:pPr>
+      <w:r>
+        <w:rPr/>
+        <w:t xml:space="preserve">43. </w:t>
         <w:tab/>
-        <w:t xml:space="preserve">Rappaport, M. B. &amp; Sprague, H. B. The effects of tubing bore on stethoscope efficiency. </w:t>
-      </w:r>
-      <w:r>
-        <w:rPr>
-          <w:i/>
-        </w:rPr>
-        <w:t>Am Heart J</w:t>
-      </w:r>
-      <w:r>
-        <w:rPr/>
-        <w:t xml:space="preserve"> 605–609 (1951).</w:t>
-      </w:r>
-    </w:p>
-    <w:p>
-      <w:pPr>
-        <w:pStyle w:val="Standard"/>
-        <w:rPr/>
-      </w:pPr>
-      <w:r>
-        <w:rPr/>
-        <w:t>44.</w:t>
+        <w:t xml:space="preserve">Rappaport MB, Sprague HB. The effects of tubing bore on stethoscope efficiency. Am Heart J. 1951; 605–609. </w:t>
+      </w:r>
+    </w:p>
+    <w:p>
+      <w:pPr>
+        <w:pStyle w:val="Bibliography1"/>
+        <w:rPr/>
+      </w:pPr>
+      <w:r>
+        <w:rPr/>
+        <w:t xml:space="preserve">44. </w:t>
         <w:tab/>
-        <w:t xml:space="preserve">Rappaport, M. B. &amp; Sprague, H. B. The effects of improper fitting of stethoscope to ears on auscultatory efficiency. </w:t>
-      </w:r>
-      <w:r>
-        <w:rPr>
-          <w:i/>
-        </w:rPr>
-        <w:t>Am Heart J</w:t>
-      </w:r>
-      <w:r>
-        <w:rPr/>
-        <w:t xml:space="preserve"> </w:t>
-      </w:r>
-      <w:r>
-        <w:rPr>
-          <w:b/>
-        </w:rPr>
-        <w:t>43,</w:t>
-      </w:r>
-      <w:r>
-        <w:rPr/>
-        <w:t xml:space="preserve"> 713–715 (1952).</w:t>
-      </w:r>
-    </w:p>
-    <w:p>
-      <w:pPr>
-        <w:pStyle w:val="Standard"/>
-        <w:rPr/>
-      </w:pPr>
-      <w:r>
-        <w:rPr/>
-        <w:t>45.</w:t>
+        <w:t xml:space="preserve">Rappaport MB, Sprague HB. The effects of improper fitting of stethoscope to ears on auscultatory efficiency. Am Heart J. 1952;43: 713–715. </w:t>
+      </w:r>
+    </w:p>
+    <w:p>
+      <w:pPr>
+        <w:pStyle w:val="Bibliography1"/>
+        <w:rPr/>
+      </w:pPr>
+      <w:r>
+        <w:rPr/>
+        <w:t xml:space="preserve">45. </w:t>
         <w:tab/>
-        <w:t xml:space="preserve">Groom, D. The effect of background noise on cardiac auscultation. </w:t>
-      </w:r>
-      <w:r>
-        <w:rPr>
-          <w:i/>
-        </w:rPr>
-        <w:t>Am Heart J</w:t>
-      </w:r>
-      <w:r>
-        <w:rPr/>
-        <w:t xml:space="preserve"> </w:t>
-      </w:r>
-      <w:r>
-        <w:rPr>
-          <w:b/>
-        </w:rPr>
-        <w:t>52,</w:t>
-      </w:r>
-      <w:r>
-        <w:rPr/>
-        <w:t xml:space="preserve"> 781–790 (1956).</w:t>
-      </w:r>
-    </w:p>
-    <w:p>
-      <w:pPr>
-        <w:pStyle w:val="Standard"/>
-        <w:rPr/>
-      </w:pPr>
-      <w:r>
-        <w:rPr/>
-        <w:t>46.</w:t>
+        <w:t xml:space="preserve">Groom D. The effect of background noise on cardiac auscultation. Am Heart J. 1956;52: 781–790. </w:t>
+      </w:r>
+    </w:p>
+    <w:p>
+      <w:pPr>
+        <w:pStyle w:val="Bibliography1"/>
+        <w:rPr/>
+      </w:pPr>
+      <w:r>
+        <w:rPr/>
+        <w:t xml:space="preserve">46. </w:t>
         <w:tab/>
-        <w:t xml:space="preserve">Groom, D. &amp; Chapman, W. Anatomic variations of the auditory canal pertaining to the fit of stethoscope earpieces. </w:t>
-      </w:r>
-      <w:r>
-        <w:rPr>
-          <w:i/>
-        </w:rPr>
-        <w:t>Circulation</w:t>
-      </w:r>
-      <w:r>
-        <w:rPr/>
-        <w:t xml:space="preserve"> </w:t>
-      </w:r>
-      <w:r>
-        <w:rPr>
-          <w:b/>
-        </w:rPr>
-        <w:t>19,</w:t>
-      </w:r>
-      <w:r>
-        <w:rPr/>
-        <w:t xml:space="preserve"> 606–608 (1959).</w:t>
-      </w:r>
-    </w:p>
-    <w:p>
-      <w:pPr>
-        <w:pStyle w:val="Standard"/>
-        <w:rPr/>
-      </w:pPr>
-      <w:r>
-        <w:rPr/>
-        <w:t>47.</w:t>
+        <w:t xml:space="preserve">Groom D, Chapman W. Anatomic variations of the auditory canal pertaining to the fit of stethoscope earpieces. Circulation. 1959;19: 606–608. </w:t>
+      </w:r>
+    </w:p>
+    <w:p>
+      <w:pPr>
+        <w:pStyle w:val="Bibliography1"/>
+        <w:rPr/>
+      </w:pPr>
+      <w:r>
+        <w:rPr/>
+        <w:t xml:space="preserve">47. </w:t>
         <w:tab/>
-        <w:t xml:space="preserve">Mehmood, M., Abu Grara, H. L., Stewart, J. S. &amp; Khasawneh, F. A. Comparing the auscultatory accuracy of health care professionals using three different brands of stethoscopes on a simulator. </w:t>
-      </w:r>
-      <w:r>
-        <w:rPr>
-          <w:i/>
-        </w:rPr>
-        <w:t>Med. Devices Evid. Res.</w:t>
-      </w:r>
-      <w:r>
-        <w:rPr/>
-        <w:t xml:space="preserve"> </w:t>
-      </w:r>
-      <w:r>
-        <w:rPr>
-          <w:b/>
-        </w:rPr>
-        <w:t>7,</w:t>
-      </w:r>
-      <w:r>
-        <w:rPr/>
-        <w:t xml:space="preserve"> 273–281 (2014).</w:t>
-      </w:r>
-    </w:p>
-    <w:p>
-      <w:pPr>
-        <w:pStyle w:val="Standard"/>
-        <w:rPr/>
-      </w:pPr>
-      <w:r>
-        <w:rPr/>
-        <w:t>48.</w:t>
+        <w:t xml:space="preserve">Mehmood M, Abu Grara HL, Stewart JS, Khasawneh FA. Comparing the auscultatory accuracy of health care professionals using three different brands of stethoscopes on a simulator. Med Devices Evid Res. 2014;7: 273–281. </w:t>
+      </w:r>
+    </w:p>
+    <w:p>
+      <w:pPr>
+        <w:pStyle w:val="Bibliography1"/>
+        <w:rPr/>
+      </w:pPr>
+      <w:r>
+        <w:rPr/>
+        <w:t xml:space="preserve">48. </w:t>
         <w:tab/>
-        <w:t>Amazon. 3M Littmann 6152 Cardiology IV Stethoscope, Standard-Finish Chestpiece, 27", Black Tube. Available at: https://www.amazon.com/gp/offer-listing/B01CS2OFNK. (Accessed: 30th January 2018)</w:t>
-      </w:r>
-    </w:p>
-    <w:p>
-      <w:pPr>
-        <w:pStyle w:val="Standard"/>
-        <w:rPr/>
-      </w:pPr>
-      <w:r>
-        <w:rPr/>
-        <w:t>49.</w:t>
+        <w:t>Amazon. 3M Littmann 6152 Cardiology IV Stethoscope, Standard-Finish Chestpiece, 27", Black Tube [Internet]. [cited 30 Jan 2018]. Available: https://www.amazon.com/gp/offer-listing/B01CS2OFNK</w:t>
+      </w:r>
+    </w:p>
+    <w:p>
+      <w:pPr>
+        <w:pStyle w:val="Bibliography1"/>
+        <w:rPr/>
+      </w:pPr>
+      <w:r>
+        <w:rPr/>
+        <w:t xml:space="preserve">49. </w:t>
         <w:tab/>
-        <w:t>Amazon.com: Welch Allyn 5079-125 Harvey Elite Stethoscope, 28", Black: Industrial &amp; Scientific. Available at: https://www.amazon.com/Welch-Allyn-5079-125-Harvey-Stethoscope/dp/B000PSRQL8. (Accessed: 30th January 2018)</w:t>
-      </w:r>
-    </w:p>
-    <w:p>
-      <w:pPr>
-        <w:pStyle w:val="Standard"/>
-        <w:rPr/>
-      </w:pPr>
-      <w:r>
-        <w:rPr/>
-        <w:t>50.</w:t>
+        <w:t>Amazon.com: Welch Allyn 5079-125 Harvey Elite Stethoscope, 28", Black: Industrial &amp; Scientific [Internet]. [cited 30 Jan 2018]. Available: https://www.amazon.com/Welch-Allyn-5079-125-Harvey-Stethoscope/dp/B000PSRQL8</w:t>
+      </w:r>
+    </w:p>
+    <w:p>
+      <w:pPr>
+        <w:pStyle w:val="Bibliography1"/>
+        <w:rPr/>
+      </w:pPr>
+      <w:r>
+        <w:rPr/>
+        <w:t xml:space="preserve">50. </w:t>
         <w:tab/>
-        <w:t xml:space="preserve">Jones, R. </w:t>
-      </w:r>
-      <w:r>
-        <w:rPr>
-          <w:i/>
-        </w:rPr>
-        <w:t>et al.</w:t>
-      </w:r>
-      <w:r>
-        <w:rPr/>
-        <w:t xml:space="preserve"> RepRap the replicating rapid prototyper. </w:t>
-      </w:r>
-      <w:r>
-        <w:rPr>
-          <w:i/>
-        </w:rPr>
-        <w:t>Robotica</w:t>
-      </w:r>
-      <w:r>
-        <w:rPr/>
-        <w:t xml:space="preserve"> </w:t>
-      </w:r>
-      <w:r>
-        <w:rPr>
-          <w:b/>
-        </w:rPr>
-        <w:t>29,</w:t>
-      </w:r>
-      <w:r>
-        <w:rPr/>
-        <w:t xml:space="preserve"> 177–191</w:t>
-      </w:r>
-    </w:p>
-    <w:p>
-      <w:pPr>
-        <w:pStyle w:val="Standard"/>
-        <w:rPr/>
-      </w:pPr>
-      <w:r>
-        <w:rPr/>
-        <w:t>51.</w:t>
+        <w:t xml:space="preserve">Jones R, Haufe P, Sells E, Iravani P, Olliver V, Palmer C, et al. RepRap the replicating rapid prototyper. Robotica. 29: 177–191. </w:t>
+      </w:r>
+    </w:p>
+    <w:p>
+      <w:pPr>
+        <w:pStyle w:val="Bibliography1"/>
+        <w:rPr/>
+      </w:pPr>
+      <w:r>
+        <w:rPr/>
+        <w:t xml:space="preserve">51. </w:t>
         <w:tab/>
-        <w:t xml:space="preserve">Original Prusa i3 MK3 kit. </w:t>
-      </w:r>
-      <w:r>
-        <w:rPr>
-          <w:i/>
-        </w:rPr>
-        <w:t>Prusa Research</w:t>
-      </w:r>
-      <w:r>
-        <w:rPr/>
-        <w:t xml:space="preserve"> Available at: https://shop.prusa3d.com/en/3d-printers/180-original-prusa-i3-mk3-kit.html. (Accessed: 30th January 2018)</w:t>
-      </w:r>
-    </w:p>
-    <w:p>
-      <w:pPr>
-        <w:pStyle w:val="Standard"/>
-        <w:rPr/>
-      </w:pPr>
-      <w:r>
-        <w:rPr/>
-        <w:t>52.</w:t>
+        <w:t>Original Prusa i3 MK3 kit. In: Prusa Research [Internet]. [cited 30 Jan 2018]. Available: https://shop.prusa3d.com/en/3d-printers/180-original-prusa-i3-mk3-kit.html</w:t>
+      </w:r>
+    </w:p>
+    <w:p>
+      <w:pPr>
+        <w:pStyle w:val="Bibliography1"/>
+        <w:rPr/>
+      </w:pPr>
+      <w:r>
+        <w:rPr/>
+        <w:t xml:space="preserve">52. </w:t>
         <w:tab/>
-        <w:t xml:space="preserve">Coffey, K. C. Is There a Role for Expired Medications in Developing Countries? </w:t>
-      </w:r>
-      <w:r>
-        <w:rPr>
-          <w:i/>
-        </w:rPr>
-        <w:t>Clin. Pediatr. (Phila.)</w:t>
-      </w:r>
-      <w:r>
-        <w:rPr/>
-        <w:t xml:space="preserve"> </w:t>
-      </w:r>
-      <w:r>
-        <w:rPr>
-          <w:b/>
-        </w:rPr>
-        <w:t>52,</w:t>
-      </w:r>
-      <w:r>
-        <w:rPr/>
-        <w:t xml:space="preserve"> 7–9 (2013).</w:t>
-      </w:r>
-    </w:p>
-    <w:p>
-      <w:pPr>
-        <w:pStyle w:val="Standard"/>
-        <w:rPr/>
-      </w:pPr>
-      <w:r>
-        <w:rPr/>
-        <w:t>53.</w:t>
+        <w:t>Coffey KC. Is There a Role for Expired Medications in Developing Countries? Clin Pediatr (Phila). 2013;52: 7–9. doi:10.1177/0009922812448956</w:t>
+      </w:r>
+    </w:p>
+    <w:p>
+      <w:pPr>
+        <w:pStyle w:val="Bibliography1"/>
+        <w:rPr/>
+      </w:pPr>
+      <w:r>
+        <w:rPr/>
+        <w:t xml:space="preserve">53. </w:t>
         <w:tab/>
-        <w:t xml:space="preserve">Changing lives in developing countries with 3D printed prosthetics | Ultimaker. </w:t>
-      </w:r>
-      <w:r>
-        <w:rPr>
-          <w:i/>
-        </w:rPr>
-        <w:t>Ultimaker.com</w:t>
-      </w:r>
-      <w:r>
-        <w:rPr/>
-        <w:t xml:space="preserve"> Available at: https://ultimaker.com/en/stories/30886-changing-lives-in-developing-countries-with-3d-printed-prosthetics. (Accessed: 30th January 2018)</w:t>
-      </w:r>
-    </w:p>
-    <w:p>
-      <w:pPr>
-        <w:pStyle w:val="Standard"/>
-        <w:widowControl/>
-        <w:suppressAutoHyphens w:val="true"/>
-        <w:bidi w:val="0"/>
-        <w:spacing w:lineRule="auto" w:line="480" w:before="0" w:after="200"/>
-        <w:jc w:val="left"/>
-        <w:rPr/>
-      </w:pPr>
-      <w:r>
-        <w:rPr/>
-        <w:t>54.</w:t>
+        <w:t>Changing lives in developing countries with 3D printed prosthetics | Ultimaker. In: Ultimaker.com [Internet]. [cited 30 Jan 2018]. Available: https://ultimaker.com/en/stories/30886-changing-lives-in-developing-countries-with-3d-printed-prosthetics</w:t>
+      </w:r>
+    </w:p>
+    <w:p>
+      <w:pPr>
+        <w:pStyle w:val="Bibliography1"/>
+        <w:tabs>
+          <w:tab w:val="left" w:pos="504" w:leader="none"/>
+        </w:tabs>
+        <w:spacing w:lineRule="atLeast" w:line="240" w:before="0" w:after="240"/>
+        <w:ind w:left="504" w:right="0" w:hanging="504"/>
+        <w:rPr/>
+      </w:pPr>
+      <w:r>
+        <w:rPr/>
+        <w:t xml:space="preserve">54. </w:t>
         <w:tab/>
-        <w:t xml:space="preserve">Says, G. C. 3D-printed hands are impractical in developing countries. </w:t>
-      </w:r>
-      <w:r>
-        <w:rPr>
-          <w:i/>
-        </w:rPr>
-        <w:t>Engineering For Change</w:t>
-      </w:r>
-      <w:r>
-        <w:rPr/>
-        <w:t xml:space="preserve"> (2016).</w:t>
+        <w:t>Says GC. 3D-printed hands are impractical in developing countries. In: Engineering For Change [Internet]. 4 Feb 2016 [cited 30 Jan 2018]. Available: https://www.engineeringforchange.org/news/3d-printed-prostheses-may-not-be-practical-in-developing-countries-yet/</w:t>
       </w:r>
     </w:p>
     <w:p>
@@ -7192,7 +6630,7 @@
       <w:fldChar w:fldCharType="separate"/>
     </w:r>
     <w:r>
-      <w:t>17</w:t>
+      <w:t>15</w:t>
     </w:r>
     <w:r>
       <w:fldChar w:fldCharType="end"/>
@@ -7240,7 +6678,6 @@
     <w:rPr>
       <w:rFonts w:ascii="Calibri" w:hAnsi="Calibri" w:eastAsia="Calibri" w:cs="Tahoma"/>
       <w:color w:val="00000A"/>
-      <w:kern w:val="0"/>
       <w:sz w:val="22"/>
       <w:szCs w:val="22"/>
       <w:lang w:val="en-US" w:eastAsia="en-US" w:bidi="ar-SA"/>
@@ -7257,7 +6694,12 @@
       </w:numPr>
       <w:outlineLvl w:val="0"/>
     </w:pPr>
-    <w:rPr/>
+    <w:rPr>
+      <w:rFonts w:ascii="Times New Roman" w:hAnsi="Times New Roman"/>
+      <w:b/>
+      <w:sz w:val="36"/>
+      <w:lang w:val="en-US" w:eastAsia="en-US" w:bidi="ar-SA"/>
+    </w:rPr>
   </w:style>
   <w:style w:type="paragraph" w:styleId="Heading2">
     <w:name w:val="Heading 2"/>
@@ -7270,7 +6712,13 @@
       </w:numPr>
       <w:outlineLvl w:val="1"/>
     </w:pPr>
-    <w:rPr/>
+    <w:rPr>
+      <w:rFonts w:ascii="Times New Roman" w:hAnsi="Times New Roman"/>
+      <w:b/>
+      <w:i w:val="false"/>
+      <w:iCs w:val="false"/>
+      <w:sz w:val="32"/>
+    </w:rPr>
   </w:style>
   <w:style w:type="paragraph" w:styleId="Heading3">
     <w:name w:val="Heading 3"/>
@@ -7278,7 +6726,7 @@
     <w:next w:val="Normal"/>
     <w:qFormat/>
     <w:pPr>
-      <w:keepNext w:val="true"/>
+      <w:keepNext/>
       <w:keepLines/>
       <w:numPr>
         <w:ilvl w:val="0"/>
@@ -7395,7 +6843,7 @@
     <w:next w:val="TextBody"/>
     <w:qFormat/>
     <w:pPr>
-      <w:keepNext w:val="true"/>
+      <w:keepNext/>
       <w:widowControl w:val="false"/>
       <w:spacing w:before="240" w:after="120"/>
     </w:pPr>
@@ -7471,7 +6919,6 @@
       <w:i/>
       <w:iCs/>
       <w:color w:val="00000A"/>
-      <w:kern w:val="0"/>
       <w:sz w:val="24"/>
       <w:szCs w:val="24"/>
       <w:lang w:val="en-US" w:eastAsia="en-US" w:bidi="ar-SA"/>
@@ -7493,7 +6940,6 @@
     <w:rPr>
       <w:rFonts w:ascii="Times New Roman" w:hAnsi="Times New Roman" w:eastAsia="Calibri" w:cs="Tahoma"/>
       <w:color w:val="00000A"/>
-      <w:kern w:val="0"/>
       <w:sz w:val="24"/>
       <w:szCs w:val="22"/>
       <w:lang w:val="en-CA" w:eastAsia="en-US" w:bidi="ar-SA"/>
@@ -7552,8 +6998,15 @@
     <w:name w:val="Title"/>
     <w:basedOn w:val="Heading"/>
     <w:qFormat/>
-    <w:pPr/>
-    <w:rPr/>
+    <w:pPr>
+      <w:spacing w:before="240" w:after="120"/>
+    </w:pPr>
+    <w:rPr>
+      <w:rFonts w:ascii="Times New Roman" w:hAnsi="Times New Roman"/>
+      <w:sz w:val="36"/>
+      <w:szCs w:val="36"/>
+      <w:lang w:val="en-US" w:eastAsia="en-US" w:bidi="ar-SA"/>
+    </w:rPr>
   </w:style>
   <w:style w:type="paragraph" w:styleId="TableContents">
     <w:name w:val="Table Contents"/>
@@ -7604,11 +7057,14 @@
     <w:qFormat/>
     <w:pPr>
       <w:tabs>
-        <w:tab w:val="right" w:pos="9360" w:leader="dot"/>
+        <w:tab w:val="left" w:pos="504" w:leader="none"/>
       </w:tabs>
-      <w:ind w:left="0" w:right="0" w:hanging="0"/>
+      <w:spacing w:lineRule="atLeast" w:line="240" w:before="0" w:after="240"/>
+      <w:ind w:left="504" w:right="0" w:hanging="504"/>
     </w:pPr>
-    <w:rPr/>
+    <w:rPr>
+      <w:rFonts w:ascii="Times New Roman" w:hAnsi="Times New Roman"/>
+    </w:rPr>
   </w:style>
   <w:style w:type="paragraph" w:styleId="TableHeading">
     <w:name w:val="Table Heading"/>

</xml_diff>